<commit_message>
updated resume with personal website, styling, README update
</commit_message>
<xml_diff>
--- a/assets/files/arunvarghese_resume.docx
+++ b/assets/files/arunvarghese_resume.docx
@@ -65,7 +65,8 @@
               <w:spacing w:after="0" w:line="240" w:lineRule="auto"/>
               <w:ind w:right="-107"/>
               <w:rPr>
-                <w:rFonts w:ascii="Arial" w:hAnsi="Arial" w:cs="Arial"/>
+                <w:rFonts w:ascii="Calibri" w:hAnsi="Calibri" w:cs="Arial"/>
+                <w:b/>
                 <w:color w:val="595959" w:themeColor="text1" w:themeTint="A6"/>
                 <w:sz w:val="16"/>
                 <w:szCs w:val="16"/>
@@ -73,7 +74,8 @@
             </w:pPr>
             <w:r>
               <w:rPr>
-                <w:rFonts w:ascii="Arial" w:eastAsia="Times New Roman" w:hAnsi="Arial" w:cs="Arial"/>
+                <w:rFonts w:ascii="Calibri" w:eastAsia="Times New Roman" w:hAnsi="Calibri" w:cs="Arial"/>
+                <w:b/>
                 <w:color w:val="595959" w:themeColor="text1" w:themeTint="A6"/>
                 <w:sz w:val="16"/>
                 <w:szCs w:val="16"/>
@@ -127,7 +129,8 @@
               <w:spacing w:after="0" w:line="240" w:lineRule="auto"/>
               <w:ind w:left="396" w:right="-107"/>
               <w:rPr>
-                <w:rFonts w:ascii="Arial" w:hAnsi="Arial" w:cs="Arial"/>
+                <w:rFonts w:ascii="Calibri" w:hAnsi="Calibri" w:cs="Arial"/>
+                <w:b/>
                 <w:color w:val="595959" w:themeColor="text1" w:themeTint="A6"/>
                 <w:sz w:val="16"/>
                 <w:szCs w:val="16"/>
@@ -135,8 +138,9 @@
             </w:pPr>
             <w:r>
               <w:rPr>
-                <w:rFonts w:ascii="Arial" w:hAnsi="Arial" w:cs="Arial"/>
-                <w:color w:val="auto"/>
+                <w:rFonts w:ascii="Calibri" w:hAnsi="Calibri" w:cs="Arial"/>
+                <w:b/>
+                <w:color w:val="474747"/>
                 <w:sz w:val="16"/>
                 <w:szCs w:val="16"/>
               </w:rPr>
@@ -144,7 +148,8 @@
             </w:r>
             <w:r>
               <w:rPr>
-                <w:rFonts w:ascii="Arial" w:hAnsi="Arial" w:cs="Arial"/>
+                <w:rFonts w:ascii="Calibri" w:hAnsi="Calibri" w:cs="Arial"/>
+                <w:b/>
                 <w:color w:val="595959" w:themeColor="text1" w:themeTint="A6"/>
                 <w:sz w:val="16"/>
                 <w:szCs w:val="16"/>
@@ -165,7 +170,8 @@
               <w:spacing w:after="0" w:line="240" w:lineRule="auto"/>
               <w:ind w:left="396" w:right="-107"/>
               <w:rPr>
-                <w:rFonts w:ascii="Arial" w:hAnsi="Arial" w:cs="Arial"/>
+                <w:rFonts w:ascii="Calibri" w:hAnsi="Calibri" w:cs="Arial"/>
+                <w:b/>
                 <w:color w:val="595959" w:themeColor="text1" w:themeTint="A6"/>
                 <w:sz w:val="16"/>
                 <w:szCs w:val="16"/>
@@ -173,7 +179,8 @@
             </w:pPr>
             <w:r>
               <w:rPr>
-                <w:rFonts w:ascii="Arial" w:hAnsi="Arial" w:cs="Arial"/>
+                <w:rFonts w:ascii="Calibri" w:hAnsi="Calibri" w:cs="Arial"/>
+                <w:b/>
                 <w:color w:val="595959" w:themeColor="text1" w:themeTint="A6"/>
                 <w:sz w:val="16"/>
                 <w:szCs w:val="16"/>
@@ -194,7 +201,8 @@
               <w:spacing w:after="0" w:line="240" w:lineRule="auto"/>
               <w:ind w:left="396" w:right="-107"/>
               <w:rPr>
-                <w:rFonts w:ascii="Arial" w:hAnsi="Arial" w:cs="Arial"/>
+                <w:rFonts w:ascii="Calibri" w:hAnsi="Calibri" w:cs="Arial"/>
+                <w:b/>
                 <w:color w:val="595959" w:themeColor="text1" w:themeTint="A6"/>
                 <w:sz w:val="16"/>
                 <w:szCs w:val="16"/>
@@ -202,7 +210,8 @@
             </w:pPr>
             <w:r>
               <w:rPr>
-                <w:rFonts w:ascii="Arial" w:hAnsi="Arial" w:cs="Arial"/>
+                <w:rFonts w:ascii="Calibri" w:hAnsi="Calibri" w:cs="Arial"/>
+                <w:b/>
                 <w:color w:val="595959" w:themeColor="text1" w:themeTint="A6"/>
                 <w:sz w:val="16"/>
                 <w:szCs w:val="16"/>
@@ -223,7 +232,8 @@
               <w:spacing w:after="0" w:line="240" w:lineRule="auto"/>
               <w:ind w:left="396" w:right="-107"/>
               <w:rPr>
-                <w:rFonts w:ascii="Arial" w:hAnsi="Arial" w:cs="Arial"/>
+                <w:rFonts w:ascii="Calibri" w:hAnsi="Calibri" w:cs="Arial"/>
+                <w:b/>
                 <w:color w:val="595959" w:themeColor="text1" w:themeTint="A6"/>
                 <w:sz w:val="16"/>
                 <w:szCs w:val="16"/>
@@ -231,7 +241,8 @@
             </w:pPr>
             <w:r>
               <w:rPr>
-                <w:rFonts w:ascii="Arial" w:hAnsi="Arial" w:cs="Arial"/>
+                <w:rFonts w:ascii="Calibri" w:hAnsi="Calibri" w:cs="Arial"/>
+                <w:b/>
                 <w:color w:val="595959" w:themeColor="text1" w:themeTint="A6"/>
                 <w:sz w:val="16"/>
                 <w:szCs w:val="16"/>
@@ -240,7 +251,8 @@
             </w:r>
             <w:r>
               <w:rPr>
-                <w:rFonts w:ascii="Arial" w:hAnsi="Arial" w:cs="Arial"/>
+                <w:rFonts w:ascii="Calibri" w:hAnsi="Calibri" w:cs="Arial"/>
+                <w:b/>
                 <w:color w:val="595959" w:themeColor="text1" w:themeTint="A6"/>
                 <w:sz w:val="16"/>
                 <w:szCs w:val="16"/>
@@ -249,7 +261,8 @@
             </w:r>
             <w:r>
               <w:rPr>
-                <w:rFonts w:ascii="Arial" w:hAnsi="Arial" w:cs="Arial"/>
+                <w:rFonts w:ascii="Calibri" w:hAnsi="Calibri" w:cs="Arial"/>
+                <w:b/>
                 <w:color w:val="595959" w:themeColor="text1" w:themeTint="A6"/>
                 <w:sz w:val="16"/>
                 <w:szCs w:val="16"/>
@@ -270,7 +283,8 @@
               <w:spacing w:after="0" w:line="240" w:lineRule="auto"/>
               <w:ind w:left="396" w:right="-107"/>
               <w:rPr>
-                <w:rFonts w:ascii="Arial" w:hAnsi="Arial" w:cs="Arial"/>
+                <w:rFonts w:ascii="Calibri" w:hAnsi="Calibri" w:cs="Arial"/>
+                <w:b/>
                 <w:color w:val="595959" w:themeColor="text1" w:themeTint="A6"/>
                 <w:sz w:val="16"/>
                 <w:szCs w:val="16"/>
@@ -278,7 +292,8 @@
             </w:pPr>
             <w:r>
               <w:rPr>
-                <w:rFonts w:ascii="Arial" w:hAnsi="Arial" w:cs="Arial"/>
+                <w:rFonts w:ascii="Calibri" w:hAnsi="Calibri" w:cs="Arial"/>
+                <w:b/>
                 <w:color w:val="595959" w:themeColor="text1" w:themeTint="A6"/>
                 <w:sz w:val="16"/>
                 <w:szCs w:val="16"/>
@@ -299,7 +314,8 @@
               <w:spacing w:after="0" w:line="240" w:lineRule="auto"/>
               <w:ind w:left="396" w:right="-107"/>
               <w:rPr>
-                <w:rFonts w:ascii="Arial" w:hAnsi="Arial" w:cs="Arial"/>
+                <w:rFonts w:ascii="Calibri" w:hAnsi="Calibri" w:cs="Arial"/>
+                <w:b/>
                 <w:color w:val="595959" w:themeColor="text1" w:themeTint="A6"/>
                 <w:sz w:val="16"/>
                 <w:szCs w:val="16"/>
@@ -307,7 +323,8 @@
             </w:pPr>
             <w:r>
               <w:rPr>
-                <w:rFonts w:ascii="Arial" w:hAnsi="Arial" w:cs="Arial"/>
+                <w:rFonts w:ascii="Calibri" w:hAnsi="Calibri" w:cs="Arial"/>
+                <w:b/>
                 <w:color w:val="595959" w:themeColor="text1" w:themeTint="A6"/>
                 <w:sz w:val="16"/>
                 <w:szCs w:val="16"/>
@@ -328,7 +345,8 @@
               <w:spacing w:after="0" w:line="240" w:lineRule="auto"/>
               <w:ind w:left="396" w:right="-107"/>
               <w:rPr>
-                <w:rFonts w:ascii="Arial" w:hAnsi="Arial" w:cs="Arial"/>
+                <w:rFonts w:ascii="Calibri" w:hAnsi="Calibri" w:cs="Arial"/>
+                <w:b/>
                 <w:color w:val="595959" w:themeColor="text1" w:themeTint="A6"/>
                 <w:sz w:val="16"/>
                 <w:szCs w:val="16"/>
@@ -336,7 +354,8 @@
             </w:pPr>
             <w:r>
               <w:rPr>
-                <w:rFonts w:ascii="Arial" w:hAnsi="Arial" w:cs="Arial"/>
+                <w:rFonts w:ascii="Calibri" w:hAnsi="Calibri" w:cs="Arial"/>
+                <w:b/>
                 <w:color w:val="595959" w:themeColor="text1" w:themeTint="A6"/>
                 <w:sz w:val="16"/>
                 <w:szCs w:val="16"/>
@@ -357,7 +376,8 @@
               <w:spacing w:after="0" w:line="240" w:lineRule="auto"/>
               <w:ind w:left="396" w:right="-107"/>
               <w:rPr>
-                <w:rFonts w:ascii="Arial" w:hAnsi="Arial" w:cs="Arial"/>
+                <w:rFonts w:ascii="Calibri" w:hAnsi="Calibri" w:cs="Arial"/>
+                <w:b/>
                 <w:color w:val="595959" w:themeColor="text1" w:themeTint="A6"/>
                 <w:sz w:val="16"/>
                 <w:szCs w:val="16"/>
@@ -365,7 +385,8 @@
             </w:pPr>
             <w:r>
               <w:rPr>
-                <w:rFonts w:ascii="Arial" w:hAnsi="Arial" w:cs="Arial"/>
+                <w:rFonts w:ascii="Calibri" w:hAnsi="Calibri" w:cs="Arial"/>
+                <w:b/>
                 <w:color w:val="595959" w:themeColor="text1" w:themeTint="A6"/>
                 <w:sz w:val="16"/>
                 <w:szCs w:val="16"/>
@@ -386,7 +407,8 @@
               <w:spacing w:after="0" w:line="240" w:lineRule="auto"/>
               <w:ind w:left="396" w:right="-107"/>
               <w:rPr>
-                <w:rFonts w:ascii="Arial" w:hAnsi="Arial" w:cs="Arial"/>
+                <w:rFonts w:ascii="Calibri" w:hAnsi="Calibri" w:cs="Arial"/>
+                <w:b/>
                 <w:color w:val="595959" w:themeColor="text1" w:themeTint="A6"/>
                 <w:sz w:val="16"/>
                 <w:szCs w:val="16"/>
@@ -394,7 +416,8 @@
             </w:pPr>
             <w:r>
               <w:rPr>
-                <w:rFonts w:ascii="Arial" w:hAnsi="Arial" w:cs="Arial"/>
+                <w:rFonts w:ascii="Calibri" w:hAnsi="Calibri" w:cs="Arial"/>
+                <w:b/>
                 <w:color w:val="595959" w:themeColor="text1" w:themeTint="A6"/>
                 <w:sz w:val="16"/>
                 <w:szCs w:val="16"/>
@@ -415,7 +438,8 @@
               <w:spacing w:after="0" w:line="240" w:lineRule="auto"/>
               <w:ind w:left="396" w:right="-107"/>
               <w:rPr>
-                <w:rFonts w:ascii="Arial" w:hAnsi="Arial" w:cs="Arial"/>
+                <w:rFonts w:ascii="Calibri" w:hAnsi="Calibri" w:cs="Arial"/>
+                <w:b/>
                 <w:color w:val="595959" w:themeColor="text1" w:themeTint="A6"/>
                 <w:sz w:val="16"/>
                 <w:szCs w:val="16"/>
@@ -423,7 +447,8 @@
             </w:pPr>
             <w:r>
               <w:rPr>
-                <w:rFonts w:ascii="Arial" w:hAnsi="Arial" w:cs="Arial"/>
+                <w:rFonts w:ascii="Calibri" w:hAnsi="Calibri" w:cs="Arial"/>
+                <w:b/>
                 <w:color w:val="595959" w:themeColor="text1" w:themeTint="A6"/>
                 <w:sz w:val="16"/>
                 <w:szCs w:val="16"/>
@@ -432,7 +457,8 @@
             </w:r>
             <w:r>
               <w:rPr>
-                <w:rFonts w:ascii="Arial" w:hAnsi="Arial" w:cs="Arial"/>
+                <w:rFonts w:ascii="Calibri" w:hAnsi="Calibri" w:cs="Arial"/>
+                <w:b/>
                 <w:color w:val="595959" w:themeColor="text1" w:themeTint="A6"/>
                 <w:sz w:val="16"/>
                 <w:szCs w:val="16"/>
@@ -441,7 +467,8 @@
             </w:r>
             <w:r>
               <w:rPr>
-                <w:rFonts w:ascii="Arial" w:hAnsi="Arial" w:cs="Arial"/>
+                <w:rFonts w:ascii="Calibri" w:hAnsi="Calibri" w:cs="Arial"/>
+                <w:b/>
                 <w:color w:val="595959" w:themeColor="text1" w:themeTint="A6"/>
                 <w:sz w:val="16"/>
                 <w:szCs w:val="16"/>
@@ -450,7 +477,8 @@
             </w:r>
             <w:r>
               <w:rPr>
-                <w:rFonts w:ascii="Arial" w:hAnsi="Arial" w:cs="Arial"/>
+                <w:rFonts w:ascii="Calibri" w:hAnsi="Calibri" w:cs="Arial"/>
+                <w:b/>
                 <w:color w:val="595959" w:themeColor="text1" w:themeTint="A6"/>
                 <w:sz w:val="16"/>
                 <w:szCs w:val="16"/>
@@ -459,7 +487,8 @@
             </w:r>
             <w:r>
               <w:rPr>
-                <w:rFonts w:ascii="Arial" w:hAnsi="Arial" w:cs="Arial"/>
+                <w:rFonts w:ascii="Calibri" w:hAnsi="Calibri" w:cs="Arial"/>
+                <w:b/>
                 <w:color w:val="595959" w:themeColor="text1" w:themeTint="A6"/>
                 <w:sz w:val="16"/>
                 <w:szCs w:val="16"/>
@@ -468,7 +497,8 @@
             </w:r>
             <w:r>
               <w:rPr>
-                <w:rFonts w:ascii="Arial" w:hAnsi="Arial" w:cs="Arial"/>
+                <w:rFonts w:ascii="Calibri" w:hAnsi="Calibri" w:cs="Arial"/>
+                <w:b/>
                 <w:color w:val="595959" w:themeColor="text1" w:themeTint="A6"/>
                 <w:sz w:val="16"/>
                 <w:szCs w:val="16"/>
@@ -477,7 +507,8 @@
             </w:r>
             <w:r>
               <w:rPr>
-                <w:rFonts w:ascii="Arial" w:hAnsi="Arial" w:cs="Arial"/>
+                <w:rFonts w:ascii="Calibri" w:hAnsi="Calibri" w:cs="Arial"/>
+                <w:b/>
                 <w:color w:val="595959" w:themeColor="text1" w:themeTint="A6"/>
                 <w:sz w:val="16"/>
                 <w:szCs w:val="16"/>
@@ -486,7 +517,8 @@
             </w:r>
             <w:r>
               <w:rPr>
-                <w:rFonts w:ascii="Arial" w:hAnsi="Arial" w:cs="Arial"/>
+                <w:rFonts w:ascii="Calibri" w:hAnsi="Calibri" w:cs="Arial"/>
+                <w:b/>
                 <w:color w:val="595959" w:themeColor="text1" w:themeTint="A6"/>
                 <w:sz w:val="16"/>
                 <w:szCs w:val="16"/>
@@ -495,7 +527,8 @@
             </w:r>
             <w:r>
               <w:rPr>
-                <w:rFonts w:ascii="Arial" w:hAnsi="Arial" w:cs="Arial"/>
+                <w:rFonts w:ascii="Calibri" w:hAnsi="Calibri" w:cs="Arial"/>
+                <w:b/>
                 <w:color w:val="595959" w:themeColor="text1" w:themeTint="A6"/>
                 <w:sz w:val="16"/>
                 <w:szCs w:val="16"/>
@@ -504,7 +537,8 @@
             </w:r>
             <w:r>
               <w:rPr>
-                <w:rFonts w:ascii="Arial" w:hAnsi="Arial" w:cs="Arial"/>
+                <w:rFonts w:ascii="Calibri" w:hAnsi="Calibri" w:cs="Arial"/>
+                <w:b/>
                 <w:color w:val="595959" w:themeColor="text1" w:themeTint="A6"/>
                 <w:sz w:val="16"/>
                 <w:szCs w:val="16"/>
@@ -513,7 +547,8 @@
             </w:r>
             <w:r>
               <w:rPr>
-                <w:rFonts w:ascii="Arial" w:hAnsi="Arial" w:cs="Arial"/>
+                <w:rFonts w:ascii="Calibri" w:hAnsi="Calibri" w:cs="Arial"/>
+                <w:b/>
                 <w:color w:val="595959" w:themeColor="text1" w:themeTint="A6"/>
                 <w:sz w:val="16"/>
                 <w:szCs w:val="16"/>
@@ -644,36 +679,20 @@
               <w:spacing w:line="240" w:lineRule="auto"/>
               <w:ind w:right="-107"/>
               <w:rPr>
-                <w:rFonts w:ascii="Arial" w:hAnsi="Arial" w:cs="Arial"/>
+                <w:rFonts w:ascii="Calibri" w:hAnsi="Calibri" w:cs="Arial"/>
+                <w:b/>
                 <w:color w:val="6E6E6E" w:themeColor="accent1" w:themeShade="80"/>
                 <w:sz w:val="16"/>
               </w:rPr>
             </w:pPr>
             <w:r>
               <w:rPr>
-                <w:rFonts w:ascii="Arial" w:hAnsi="Arial" w:cs="Arial"/>
-                <w:color w:val="6E6E6E" w:themeColor="accent1" w:themeShade="80"/>
-                <w:sz w:val="16"/>
-              </w:rPr>
-              <w:t>I work on internal tools development including high priority enhancements, as well as managing ongoing relationships with major carriers lik</w:t>
-            </w:r>
-            <w:bookmarkStart w:id="1" w:name="_GoBack"/>
-            <w:r>
-              <w:rPr>
-                <w:rFonts w:ascii="Arial" w:hAnsi="Arial" w:cs="Arial"/>
-                <w:color w:val="6E6E6E" w:themeColor="accent1" w:themeShade="80"/>
-                <w:sz w:val="16"/>
-              </w:rPr>
-              <w:t>e</w:t>
-            </w:r>
-            <w:bookmarkEnd w:id="1"/>
-            <w:r>
-              <w:rPr>
-                <w:rFonts w:ascii="Arial" w:hAnsi="Arial" w:cs="Arial"/>
-                <w:color w:val="6E6E6E" w:themeColor="accent1" w:themeShade="80"/>
-                <w:sz w:val="16"/>
-              </w:rPr>
-              <w:t xml:space="preserve"> Sprint/T-Mobile/Verizon/AT&amp;T.</w:t>
+                <w:rFonts w:ascii="Calibri" w:hAnsi="Calibri" w:cs="Arial"/>
+                <w:b/>
+                <w:color w:val="6E6E6E" w:themeColor="accent1" w:themeShade="80"/>
+                <w:sz w:val="16"/>
+              </w:rPr>
+              <w:t>I work on internal tools development including high priority enhancements, as well as managing ongoing relationships with major carriers like Sprint/T-Mobile/Verizon/AT&amp;T.</w:t>
             </w:r>
           </w:p>
           <w:p>
@@ -819,14 +838,16 @@
               <w:spacing w:line="240" w:lineRule="auto"/>
               <w:ind w:right="-107"/>
               <w:rPr>
-                <w:rFonts w:ascii="Arial" w:hAnsi="Arial" w:cs="Arial"/>
+                <w:rFonts w:ascii="Calibri" w:hAnsi="Calibri" w:cs="Arial"/>
+                <w:b/>
                 <w:color w:val="6E6E6E" w:themeColor="accent1" w:themeShade="80"/>
                 <w:sz w:val="16"/>
               </w:rPr>
             </w:pPr>
             <w:r>
               <w:rPr>
-                <w:rFonts w:ascii="Arial" w:hAnsi="Arial" w:cs="Arial"/>
+                <w:rFonts w:ascii="Calibri" w:hAnsi="Calibri" w:cs="Arial"/>
+                <w:b/>
                 <w:color w:val="6E6E6E" w:themeColor="accent1" w:themeShade="80"/>
                 <w:sz w:val="16"/>
               </w:rPr>
@@ -834,7 +855,8 @@
             </w:r>
             <w:r>
               <w:rPr>
-                <w:rFonts w:ascii="Arial" w:hAnsi="Arial" w:cs="Arial"/>
+                <w:rFonts w:ascii="Calibri" w:hAnsi="Calibri" w:cs="Arial"/>
+                <w:b/>
                 <w:color w:val="6E6E6E" w:themeColor="accent1" w:themeShade="80"/>
                 <w:sz w:val="16"/>
               </w:rPr>
@@ -842,7 +864,8 @@
             </w:r>
             <w:r>
               <w:rPr>
-                <w:rFonts w:ascii="Arial" w:hAnsi="Arial" w:cs="Arial"/>
+                <w:rFonts w:ascii="Calibri" w:hAnsi="Calibri" w:cs="Arial"/>
+                <w:b/>
                 <w:color w:val="6E6E6E" w:themeColor="accent1" w:themeShade="80"/>
                 <w:sz w:val="16"/>
               </w:rPr>
@@ -850,7 +873,8 @@
             </w:r>
             <w:r>
               <w:rPr>
-                <w:rFonts w:ascii="Arial" w:hAnsi="Arial" w:cs="Arial"/>
+                <w:rFonts w:ascii="Calibri" w:hAnsi="Calibri" w:cs="Arial"/>
+                <w:b/>
                 <w:color w:val="6E6E6E" w:themeColor="accent1" w:themeShade="80"/>
                 <w:sz w:val="16"/>
               </w:rPr>
@@ -858,7 +882,8 @@
             </w:r>
             <w:r>
               <w:rPr>
-                <w:rFonts w:ascii="Arial" w:hAnsi="Arial" w:cs="Arial"/>
+                <w:rFonts w:ascii="Calibri" w:hAnsi="Calibri" w:cs="Arial"/>
+                <w:b/>
                 <w:color w:val="6E6E6E" w:themeColor="accent1" w:themeShade="80"/>
                 <w:sz w:val="16"/>
               </w:rPr>
@@ -1002,14 +1027,16 @@
               <w:spacing w:line="240" w:lineRule="auto"/>
               <w:ind w:right="-107"/>
               <w:rPr>
-                <w:rFonts w:ascii="Arial" w:hAnsi="Arial" w:cs="Arial"/>
+                <w:rFonts w:ascii="Calibri" w:hAnsi="Calibri" w:cs="Arial"/>
+                <w:b/>
                 <w:color w:val="6E6E6E" w:themeColor="accent1" w:themeShade="80"/>
                 <w:sz w:val="16"/>
               </w:rPr>
             </w:pPr>
             <w:r>
               <w:rPr>
-                <w:rFonts w:ascii="Arial" w:hAnsi="Arial" w:cs="Arial"/>
+                <w:rFonts w:ascii="Calibri" w:hAnsi="Calibri" w:cs="Arial"/>
+                <w:b/>
                 <w:color w:val="6E6E6E" w:themeColor="accent1" w:themeShade="80"/>
                 <w:sz w:val="16"/>
               </w:rPr>
@@ -1017,7 +1044,8 @@
             </w:r>
             <w:r>
               <w:rPr>
-                <w:rFonts w:ascii="Arial" w:hAnsi="Arial" w:cs="Arial"/>
+                <w:rFonts w:ascii="Calibri" w:hAnsi="Calibri" w:cs="Arial"/>
+                <w:b/>
                 <w:color w:val="6E6E6E" w:themeColor="accent1" w:themeShade="80"/>
                 <w:sz w:val="16"/>
               </w:rPr>
@@ -1025,7 +1053,8 @@
             </w:r>
             <w:r>
               <w:rPr>
-                <w:rFonts w:ascii="Arial" w:hAnsi="Arial" w:cs="Arial"/>
+                <w:rFonts w:ascii="Calibri" w:hAnsi="Calibri" w:cs="Arial"/>
+                <w:b/>
                 <w:color w:val="6E6E6E" w:themeColor="accent1" w:themeShade="80"/>
                 <w:sz w:val="16"/>
               </w:rPr>
@@ -1033,7 +1062,8 @@
             </w:r>
             <w:r>
               <w:rPr>
-                <w:rFonts w:ascii="Arial" w:hAnsi="Arial" w:cs="Arial"/>
+                <w:rFonts w:ascii="Calibri" w:hAnsi="Calibri" w:cs="Arial"/>
+                <w:b/>
                 <w:color w:val="6E6E6E" w:themeColor="accent1" w:themeShade="80"/>
                 <w:sz w:val="16"/>
               </w:rPr>
@@ -1124,14 +1154,16 @@
               <w:spacing w:line="240" w:lineRule="auto"/>
               <w:ind w:right="-107"/>
               <w:rPr>
-                <w:rFonts w:ascii="Arial" w:hAnsi="Arial" w:cs="Arial"/>
+                <w:rFonts w:ascii="Calibri" w:hAnsi="Calibri" w:cs="Arial"/>
+                <w:b/>
                 <w:color w:val="6E6E6E" w:themeColor="accent1" w:themeShade="80"/>
                 <w:sz w:val="16"/>
               </w:rPr>
             </w:pPr>
             <w:r>
               <w:rPr>
-                <w:rFonts w:ascii="Arial" w:hAnsi="Arial" w:cs="Arial"/>
+                <w:rFonts w:ascii="Calibri" w:hAnsi="Calibri" w:cs="Arial"/>
+                <w:b/>
                 <w:color w:val="6E6E6E" w:themeColor="accent1" w:themeShade="80"/>
                 <w:sz w:val="16"/>
               </w:rPr>
@@ -1205,40 +1237,133 @@
               <w:spacing w:line="240" w:lineRule="auto"/>
               <w:ind w:right="-107"/>
               <w:rPr>
-                <w:rFonts w:ascii="Arial" w:hAnsi="Arial" w:cs="Arial"/>
+                <w:rFonts w:ascii="Calibri" w:hAnsi="Calibri" w:cs="Arial"/>
+                <w:b/>
                 <w:color w:val="6E6E6E" w:themeColor="accent1" w:themeShade="80"/>
                 <w:sz w:val="16"/>
               </w:rPr>
             </w:pPr>
             <w:r>
               <w:rPr>
-                <w:rFonts w:ascii="Arial" w:hAnsi="Arial" w:cs="Arial"/>
-                <w:color w:val="6E6E6E" w:themeColor="accent1" w:themeShade="80"/>
-                <w:sz w:val="16"/>
-              </w:rPr>
-              <w:t xml:space="preserve">Java/J2EE, Groovy, JavaScript ES5/ES6, </w:t>
-            </w:r>
-            <w:proofErr w:type="spellStart"/>
-            <w:r>
-              <w:rPr>
-                <w:rFonts w:ascii="Arial" w:hAnsi="Arial" w:cs="Arial"/>
+                <w:rFonts w:ascii="Calibri" w:hAnsi="Calibri" w:cs="Arial"/>
+                <w:b/>
+                <w:color w:val="6E6E6E" w:themeColor="accent1" w:themeShade="80"/>
+                <w:sz w:val="16"/>
+              </w:rPr>
+              <w:t xml:space="preserve">Java/J2EE </w:t>
+            </w:r>
+            <w:r>
+              <w:rPr>
+                <w:rFonts w:ascii="Calibri" w:hAnsi="Calibri" w:cs="Arial"/>
+                <w:b/>
+                <w:color w:val="1B90E4"/>
+                <w:sz w:val="16"/>
+              </w:rPr>
+              <w:t xml:space="preserve">/ </w:t>
+            </w:r>
+            <w:r>
+              <w:rPr>
+                <w:rFonts w:ascii="Calibri" w:hAnsi="Calibri" w:cs="Arial"/>
+                <w:b/>
+                <w:color w:val="6E6E6E" w:themeColor="accent1" w:themeShade="80"/>
+                <w:sz w:val="16"/>
+              </w:rPr>
+              <w:t>Groovy</w:t>
+            </w:r>
+            <w:r>
+              <w:rPr>
+                <w:rFonts w:ascii="Calibri" w:hAnsi="Calibri" w:cs="Arial"/>
+                <w:b/>
+                <w:color w:val="6E6E6E" w:themeColor="accent1" w:themeShade="80"/>
+                <w:sz w:val="16"/>
+              </w:rPr>
+              <w:t xml:space="preserve"> </w:t>
+            </w:r>
+            <w:r>
+              <w:rPr>
+                <w:rFonts w:ascii="Calibri" w:hAnsi="Calibri" w:cs="Arial"/>
+                <w:b/>
+                <w:color w:val="1B90E4"/>
+                <w:sz w:val="16"/>
+              </w:rPr>
+              <w:t>/</w:t>
+            </w:r>
+            <w:r>
+              <w:rPr>
+                <w:rFonts w:ascii="Calibri" w:hAnsi="Calibri" w:cs="Arial"/>
+                <w:b/>
+                <w:color w:val="6E6E6E" w:themeColor="accent1" w:themeShade="80"/>
+                <w:sz w:val="16"/>
+              </w:rPr>
+              <w:t xml:space="preserve"> JavaScript ES5/ES6</w:t>
+            </w:r>
+            <w:r>
+              <w:rPr>
+                <w:rFonts w:ascii="Calibri" w:hAnsi="Calibri" w:cs="Arial"/>
+                <w:b/>
+                <w:color w:val="6E6E6E" w:themeColor="accent1" w:themeShade="80"/>
+                <w:sz w:val="16"/>
+              </w:rPr>
+              <w:t xml:space="preserve"> </w:t>
+            </w:r>
+            <w:r>
+              <w:rPr>
+                <w:rFonts w:ascii="Calibri" w:hAnsi="Calibri" w:cs="Arial"/>
+                <w:b/>
+                <w:color w:val="1B90E4"/>
+                <w:sz w:val="16"/>
+              </w:rPr>
+              <w:t>/</w:t>
+            </w:r>
+            <w:r>
+              <w:rPr>
+                <w:rFonts w:ascii="Calibri" w:hAnsi="Calibri" w:cs="Arial"/>
+                <w:b/>
+                <w:color w:val="6E6E6E" w:themeColor="accent1" w:themeShade="80"/>
+                <w:sz w:val="16"/>
+              </w:rPr>
+              <w:t xml:space="preserve"> </w:t>
+            </w:r>
+            <w:r>
+              <w:rPr>
+                <w:rFonts w:ascii="Calibri" w:hAnsi="Calibri" w:cs="Arial"/>
+                <w:b/>
                 <w:color w:val="6E6E6E" w:themeColor="accent1" w:themeShade="80"/>
                 <w:sz w:val="16"/>
               </w:rPr>
               <w:t>TypeScript</w:t>
             </w:r>
-            <w:proofErr w:type="spellEnd"/>
-            <w:r>
-              <w:rPr>
-                <w:rFonts w:ascii="Arial" w:hAnsi="Arial" w:cs="Arial"/>
-                <w:color w:val="6E6E6E" w:themeColor="accent1" w:themeShade="80"/>
-                <w:sz w:val="16"/>
-              </w:rPr>
-              <w:t xml:space="preserve">, </w:t>
-            </w:r>
-            <w:r>
-              <w:rPr>
-                <w:rFonts w:ascii="Arial" w:hAnsi="Arial" w:cs="Arial"/>
+            <w:r>
+              <w:rPr>
+                <w:rFonts w:ascii="Calibri" w:hAnsi="Calibri" w:cs="Arial"/>
+                <w:b/>
+                <w:color w:val="6E6E6E" w:themeColor="accent1" w:themeShade="80"/>
+                <w:sz w:val="16"/>
+              </w:rPr>
+              <w:t xml:space="preserve"> </w:t>
+            </w:r>
+            <w:r>
+              <w:rPr>
+                <w:rFonts w:ascii="Calibri" w:hAnsi="Calibri" w:cs="Arial"/>
+                <w:b/>
+                <w:color w:val="1B90E4"/>
+                <w:sz w:val="16"/>
+              </w:rPr>
+              <w:t>/</w:t>
+            </w:r>
+            <w:r>
+              <w:rPr>
+                <w:rFonts w:ascii="Calibri" w:hAnsi="Calibri" w:cs="Arial"/>
+                <w:b/>
+                <w:color w:val="6E6E6E" w:themeColor="accent1" w:themeShade="80"/>
+                <w:sz w:val="16"/>
+              </w:rPr>
+              <w:t xml:space="preserve"> </w:t>
+            </w:r>
+            <w:r>
+              <w:rPr>
+                <w:rFonts w:ascii="Calibri" w:hAnsi="Calibri" w:cs="Arial"/>
+                <w:b/>
                 <w:color w:val="6E6E6E" w:themeColor="accent1" w:themeShade="80"/>
                 <w:sz w:val="16"/>
               </w:rPr>
@@ -1246,11 +1371,48 @@
             </w:r>
             <w:r>
               <w:rPr>
-                <w:rFonts w:ascii="Arial" w:hAnsi="Arial" w:cs="Arial"/>
-                <w:color w:val="6E6E6E" w:themeColor="accent1" w:themeShade="80"/>
-                <w:sz w:val="16"/>
-              </w:rPr>
-              <w:t>, YML, XML</w:t>
+                <w:rFonts w:ascii="Calibri" w:hAnsi="Calibri" w:cs="Arial"/>
+                <w:b/>
+                <w:color w:val="6E6E6E" w:themeColor="accent1" w:themeShade="80"/>
+                <w:sz w:val="16"/>
+              </w:rPr>
+              <w:t xml:space="preserve"> </w:t>
+            </w:r>
+            <w:r>
+              <w:rPr>
+                <w:rFonts w:ascii="Calibri" w:hAnsi="Calibri" w:cs="Arial"/>
+                <w:b/>
+                <w:color w:val="1B90E4"/>
+                <w:sz w:val="16"/>
+              </w:rPr>
+              <w:t>/</w:t>
+            </w:r>
+            <w:r>
+              <w:rPr>
+                <w:rFonts w:ascii="Calibri" w:hAnsi="Calibri" w:cs="Arial"/>
+                <w:b/>
+                <w:color w:val="6E6E6E" w:themeColor="accent1" w:themeShade="80"/>
+                <w:sz w:val="16"/>
+              </w:rPr>
+              <w:t xml:space="preserve"> YML </w:t>
+            </w:r>
+            <w:r>
+              <w:rPr>
+                <w:rFonts w:ascii="Calibri" w:hAnsi="Calibri" w:cs="Arial"/>
+                <w:b/>
+                <w:color w:val="1B90E4"/>
+                <w:sz w:val="16"/>
+              </w:rPr>
+              <w:t>/</w:t>
+            </w:r>
+            <w:r>
+              <w:rPr>
+                <w:rFonts w:ascii="Calibri" w:hAnsi="Calibri" w:cs="Arial"/>
+                <w:b/>
+                <w:color w:val="6E6E6E" w:themeColor="accent1" w:themeShade="80"/>
+                <w:sz w:val="16"/>
+              </w:rPr>
+              <w:t xml:space="preserve"> XML</w:t>
             </w:r>
           </w:p>
           <w:p>
@@ -1305,57 +1467,84 @@
               <w:spacing w:line="240" w:lineRule="auto"/>
               <w:ind w:right="-107"/>
               <w:rPr>
-                <w:rFonts w:ascii="Arial" w:hAnsi="Arial" w:cs="Arial"/>
+                <w:rFonts w:ascii="Calibri" w:hAnsi="Calibri" w:cs="Arial"/>
+                <w:b/>
                 <w:color w:val="6E6E6E" w:themeColor="accent1" w:themeShade="80"/>
                 <w:sz w:val="16"/>
               </w:rPr>
             </w:pPr>
-            <w:proofErr w:type="spellStart"/>
-            <w:r>
-              <w:rPr>
-                <w:rFonts w:ascii="Arial" w:hAnsi="Arial" w:cs="Arial"/>
+            <w:r>
+              <w:rPr>
+                <w:rFonts w:ascii="Calibri" w:hAnsi="Calibri" w:cs="Arial"/>
+                <w:b/>
                 <w:color w:val="6E6E6E" w:themeColor="accent1" w:themeShade="80"/>
                 <w:sz w:val="16"/>
               </w:rPr>
               <w:t>Git</w:t>
             </w:r>
-            <w:proofErr w:type="spellEnd"/>
-            <w:r>
-              <w:rPr>
-                <w:rFonts w:ascii="Arial" w:hAnsi="Arial" w:cs="Arial"/>
-                <w:color w:val="6E6E6E" w:themeColor="accent1" w:themeShade="80"/>
-                <w:sz w:val="16"/>
-              </w:rPr>
-              <w:t xml:space="preserve">, </w:t>
-            </w:r>
-            <w:proofErr w:type="spellStart"/>
-            <w:r>
-              <w:rPr>
-                <w:rFonts w:ascii="Arial" w:hAnsi="Arial" w:cs="Arial"/>
-                <w:color w:val="6E6E6E" w:themeColor="accent1" w:themeShade="80"/>
-                <w:sz w:val="16"/>
-              </w:rPr>
-              <w:t>Gitflow</w:t>
-            </w:r>
-            <w:proofErr w:type="spellEnd"/>
-            <w:r>
-              <w:rPr>
-                <w:rFonts w:ascii="Arial" w:hAnsi="Arial" w:cs="Arial"/>
-                <w:color w:val="6E6E6E" w:themeColor="accent1" w:themeShade="80"/>
-                <w:sz w:val="16"/>
-              </w:rPr>
-              <w:t xml:space="preserve">, SVN, </w:t>
-            </w:r>
-            <w:proofErr w:type="spellStart"/>
-            <w:r>
-              <w:rPr>
-                <w:rFonts w:ascii="Arial" w:hAnsi="Arial" w:cs="Arial"/>
-                <w:color w:val="6E6E6E" w:themeColor="accent1" w:themeShade="80"/>
-                <w:sz w:val="16"/>
-              </w:rPr>
-              <w:t>ClearCase</w:t>
-            </w:r>
-            <w:proofErr w:type="spellEnd"/>
+            <w:r>
+              <w:rPr>
+                <w:rFonts w:ascii="Calibri" w:hAnsi="Calibri" w:cs="Arial"/>
+                <w:b/>
+                <w:color w:val="6E6E6E" w:themeColor="accent1" w:themeShade="80"/>
+                <w:sz w:val="16"/>
+              </w:rPr>
+              <w:t xml:space="preserve"> </w:t>
+            </w:r>
+            <w:r>
+              <w:rPr>
+                <w:rFonts w:ascii="Calibri" w:hAnsi="Calibri" w:cs="Arial"/>
+                <w:b/>
+                <w:color w:val="1B90E4"/>
+                <w:sz w:val="16"/>
+              </w:rPr>
+              <w:t>/</w:t>
+            </w:r>
+            <w:r>
+              <w:rPr>
+                <w:rFonts w:ascii="Calibri" w:hAnsi="Calibri" w:cs="Arial"/>
+                <w:b/>
+                <w:color w:val="6E6E6E" w:themeColor="accent1" w:themeShade="80"/>
+                <w:sz w:val="16"/>
+              </w:rPr>
+              <w:t xml:space="preserve"> Gitflow </w:t>
+            </w:r>
+            <w:r>
+              <w:rPr>
+                <w:rFonts w:ascii="Calibri" w:hAnsi="Calibri" w:cs="Arial"/>
+                <w:b/>
+                <w:color w:val="1B90E4"/>
+                <w:sz w:val="16"/>
+              </w:rPr>
+              <w:t>/</w:t>
+            </w:r>
+            <w:r>
+              <w:rPr>
+                <w:rFonts w:ascii="Calibri" w:hAnsi="Calibri" w:cs="Arial"/>
+                <w:b/>
+                <w:color w:val="6E6E6E" w:themeColor="accent1" w:themeShade="80"/>
+                <w:sz w:val="16"/>
+              </w:rPr>
+              <w:t xml:space="preserve"> SVN </w:t>
+            </w:r>
+            <w:r>
+              <w:rPr>
+                <w:rFonts w:ascii="Calibri" w:hAnsi="Calibri" w:cs="Arial"/>
+                <w:b/>
+                <w:color w:val="1B90E4"/>
+                <w:sz w:val="16"/>
+              </w:rPr>
+              <w:t>/</w:t>
+            </w:r>
+            <w:r>
+              <w:rPr>
+                <w:rFonts w:ascii="Calibri" w:hAnsi="Calibri" w:cs="Arial"/>
+                <w:b/>
+                <w:color w:val="6E6E6E" w:themeColor="accent1" w:themeShade="80"/>
+                <w:sz w:val="16"/>
+              </w:rPr>
+              <w:t xml:space="preserve"> ClearCase</w:t>
+            </w:r>
           </w:p>
           <w:p>
             <w:pPr>
@@ -1391,36 +1580,245 @@
               <w:spacing w:line="240" w:lineRule="auto"/>
               <w:ind w:right="-107"/>
               <w:rPr>
-                <w:rFonts w:ascii="Arial" w:hAnsi="Arial" w:cs="Arial"/>
+                <w:rFonts w:ascii="Calibri" w:hAnsi="Calibri" w:cs="Arial"/>
+                <w:b/>
                 <w:color w:val="6E6E6E" w:themeColor="accent1" w:themeShade="80"/>
                 <w:sz w:val="16"/>
               </w:rPr>
             </w:pPr>
             <w:r>
               <w:rPr>
-                <w:rFonts w:ascii="Arial" w:hAnsi="Arial" w:cs="Arial"/>
-                <w:color w:val="6E6E6E" w:themeColor="accent1" w:themeShade="80"/>
-                <w:sz w:val="16"/>
-              </w:rPr>
-              <w:t xml:space="preserve">Agile, TDD, Grails, Spring MVC, Spring Boot, REST/SOAP, SOAO, </w:t>
-            </w:r>
-            <w:proofErr w:type="spellStart"/>
-            <w:r>
-              <w:rPr>
-                <w:rFonts w:ascii="Arial" w:hAnsi="Arial" w:cs="Arial"/>
-                <w:color w:val="6E6E6E" w:themeColor="accent1" w:themeShade="80"/>
-                <w:sz w:val="16"/>
-              </w:rPr>
-              <w:t>SAFe</w:t>
-            </w:r>
-            <w:proofErr w:type="spellEnd"/>
-            <w:r>
-              <w:rPr>
-                <w:rFonts w:ascii="Arial" w:hAnsi="Arial" w:cs="Arial"/>
-                <w:color w:val="6E6E6E" w:themeColor="accent1" w:themeShade="80"/>
-                <w:sz w:val="16"/>
-              </w:rPr>
-              <w:t>, Hibernate, Mean.IO</w:t>
+                <w:rFonts w:ascii="Calibri" w:hAnsi="Calibri" w:cs="Arial"/>
+                <w:b/>
+                <w:color w:val="6E6E6E" w:themeColor="accent1" w:themeShade="80"/>
+                <w:sz w:val="16"/>
+              </w:rPr>
+              <w:t xml:space="preserve">Agile </w:t>
+            </w:r>
+            <w:r>
+              <w:rPr>
+                <w:rFonts w:ascii="Calibri" w:hAnsi="Calibri" w:cs="Arial"/>
+                <w:b/>
+                <w:color w:val="1B90E4"/>
+                <w:sz w:val="16"/>
+              </w:rPr>
+              <w:t>/</w:t>
+            </w:r>
+            <w:r>
+              <w:rPr>
+                <w:rFonts w:ascii="Calibri" w:hAnsi="Calibri" w:cs="Arial"/>
+                <w:b/>
+                <w:color w:val="6E6E6E" w:themeColor="accent1" w:themeShade="80"/>
+                <w:sz w:val="16"/>
+              </w:rPr>
+              <w:t xml:space="preserve"> TDD</w:t>
+            </w:r>
+            <w:r>
+              <w:rPr>
+                <w:rFonts w:ascii="Calibri" w:hAnsi="Calibri" w:cs="Arial"/>
+                <w:b/>
+                <w:color w:val="6E6E6E" w:themeColor="accent1" w:themeShade="80"/>
+                <w:sz w:val="16"/>
+              </w:rPr>
+              <w:t xml:space="preserve"> </w:t>
+            </w:r>
+            <w:r>
+              <w:rPr>
+                <w:rFonts w:ascii="Calibri" w:hAnsi="Calibri" w:cs="Arial"/>
+                <w:b/>
+                <w:color w:val="1B90E4"/>
+                <w:sz w:val="16"/>
+              </w:rPr>
+              <w:t>/</w:t>
+            </w:r>
+            <w:r>
+              <w:rPr>
+                <w:rFonts w:ascii="Calibri" w:hAnsi="Calibri" w:cs="Arial"/>
+                <w:b/>
+                <w:color w:val="6E6E6E" w:themeColor="accent1" w:themeShade="80"/>
+                <w:sz w:val="16"/>
+              </w:rPr>
+              <w:t xml:space="preserve"> Grails</w:t>
+            </w:r>
+            <w:r>
+              <w:rPr>
+                <w:rFonts w:ascii="Calibri" w:hAnsi="Calibri" w:cs="Arial"/>
+                <w:b/>
+                <w:color w:val="6E6E6E" w:themeColor="accent1" w:themeShade="80"/>
+                <w:sz w:val="16"/>
+              </w:rPr>
+              <w:t xml:space="preserve"> </w:t>
+            </w:r>
+            <w:r>
+              <w:rPr>
+                <w:rFonts w:ascii="Calibri" w:hAnsi="Calibri" w:cs="Arial"/>
+                <w:b/>
+                <w:color w:val="1B90E4"/>
+                <w:sz w:val="16"/>
+              </w:rPr>
+              <w:t>/</w:t>
+            </w:r>
+            <w:r>
+              <w:rPr>
+                <w:rFonts w:ascii="Calibri" w:hAnsi="Calibri" w:cs="Arial"/>
+                <w:b/>
+                <w:color w:val="6E6E6E" w:themeColor="accent1" w:themeShade="80"/>
+                <w:sz w:val="16"/>
+              </w:rPr>
+              <w:t xml:space="preserve"> Spring MVC</w:t>
+            </w:r>
+            <w:r>
+              <w:rPr>
+                <w:rFonts w:ascii="Calibri" w:hAnsi="Calibri" w:cs="Arial"/>
+                <w:b/>
+                <w:color w:val="6E6E6E" w:themeColor="accent1" w:themeShade="80"/>
+                <w:sz w:val="16"/>
+              </w:rPr>
+              <w:t xml:space="preserve"> </w:t>
+            </w:r>
+            <w:r>
+              <w:rPr>
+                <w:rFonts w:ascii="Calibri" w:hAnsi="Calibri" w:cs="Arial"/>
+                <w:b/>
+                <w:color w:val="1B90E4"/>
+                <w:sz w:val="16"/>
+              </w:rPr>
+              <w:t>/</w:t>
+            </w:r>
+            <w:r>
+              <w:rPr>
+                <w:rFonts w:ascii="Calibri" w:hAnsi="Calibri" w:cs="Arial"/>
+                <w:b/>
+                <w:color w:val="6E6E6E" w:themeColor="accent1" w:themeShade="80"/>
+                <w:sz w:val="16"/>
+              </w:rPr>
+              <w:t xml:space="preserve"> Spring Boot</w:t>
+            </w:r>
+            <w:r>
+              <w:rPr>
+                <w:rFonts w:ascii="Calibri" w:hAnsi="Calibri" w:cs="Arial"/>
+                <w:b/>
+                <w:color w:val="6E6E6E" w:themeColor="accent1" w:themeShade="80"/>
+                <w:sz w:val="16"/>
+              </w:rPr>
+              <w:t xml:space="preserve"> </w:t>
+            </w:r>
+            <w:r>
+              <w:rPr>
+                <w:rFonts w:ascii="Calibri" w:hAnsi="Calibri" w:cs="Arial"/>
+                <w:b/>
+                <w:color w:val="1B90E4"/>
+                <w:sz w:val="16"/>
+              </w:rPr>
+              <w:t>/</w:t>
+            </w:r>
+            <w:r>
+              <w:rPr>
+                <w:rFonts w:ascii="Calibri" w:hAnsi="Calibri" w:cs="Arial"/>
+                <w:b/>
+                <w:color w:val="6E6E6E" w:themeColor="accent1" w:themeShade="80"/>
+                <w:sz w:val="16"/>
+              </w:rPr>
+              <w:t xml:space="preserve"> REST/SOAP </w:t>
+            </w:r>
+            <w:r>
+              <w:rPr>
+                <w:rFonts w:ascii="Calibri" w:hAnsi="Calibri" w:cs="Arial"/>
+                <w:b/>
+                <w:color w:val="1B90E4"/>
+                <w:sz w:val="16"/>
+              </w:rPr>
+              <w:t>/</w:t>
+            </w:r>
+            <w:r>
+              <w:rPr>
+                <w:rFonts w:ascii="Calibri" w:hAnsi="Calibri" w:cs="Arial"/>
+                <w:b/>
+                <w:color w:val="1B90E4"/>
+                <w:sz w:val="16"/>
+              </w:rPr>
+              <w:t xml:space="preserve"> </w:t>
+            </w:r>
+            <w:r>
+              <w:rPr>
+                <w:rFonts w:ascii="Calibri" w:hAnsi="Calibri" w:cs="Arial"/>
+                <w:b/>
+                <w:color w:val="6E6E6E" w:themeColor="accent1" w:themeShade="80"/>
+                <w:sz w:val="16"/>
+              </w:rPr>
+              <w:t xml:space="preserve">SOA </w:t>
+            </w:r>
+            <w:r>
+              <w:rPr>
+                <w:rFonts w:ascii="Calibri" w:hAnsi="Calibri" w:cs="Arial"/>
+                <w:b/>
+                <w:color w:val="1B90E4"/>
+                <w:sz w:val="16"/>
+              </w:rPr>
+              <w:t>/</w:t>
+            </w:r>
+            <w:r>
+              <w:rPr>
+                <w:rFonts w:ascii="Calibri" w:hAnsi="Calibri" w:cs="Arial"/>
+                <w:b/>
+                <w:color w:val="6E6E6E" w:themeColor="accent1" w:themeShade="80"/>
+                <w:sz w:val="16"/>
+              </w:rPr>
+              <w:t xml:space="preserve"> SAFe</w:t>
+            </w:r>
+            <w:r>
+              <w:rPr>
+                <w:rFonts w:ascii="Calibri" w:hAnsi="Calibri" w:cs="Arial"/>
+                <w:b/>
+                <w:color w:val="6E6E6E" w:themeColor="accent1" w:themeShade="80"/>
+                <w:sz w:val="16"/>
+              </w:rPr>
+              <w:t xml:space="preserve"> </w:t>
+            </w:r>
+            <w:r>
+              <w:rPr>
+                <w:rFonts w:ascii="Calibri" w:hAnsi="Calibri" w:cs="Arial"/>
+                <w:b/>
+                <w:color w:val="1B90E4"/>
+                <w:sz w:val="16"/>
+              </w:rPr>
+              <w:t>/</w:t>
+            </w:r>
+            <w:r>
+              <w:rPr>
+                <w:rFonts w:ascii="Calibri" w:hAnsi="Calibri" w:cs="Arial"/>
+                <w:b/>
+                <w:color w:val="6E6E6E" w:themeColor="accent1" w:themeShade="80"/>
+                <w:sz w:val="16"/>
+              </w:rPr>
+              <w:t xml:space="preserve"> Hibernate</w:t>
+            </w:r>
+            <w:r>
+              <w:rPr>
+                <w:rFonts w:ascii="Calibri" w:hAnsi="Calibri" w:cs="Arial"/>
+                <w:b/>
+                <w:color w:val="6E6E6E" w:themeColor="accent1" w:themeShade="80"/>
+                <w:sz w:val="16"/>
+              </w:rPr>
+              <w:t xml:space="preserve"> </w:t>
+            </w:r>
+            <w:r>
+              <w:rPr>
+                <w:rFonts w:ascii="Calibri" w:hAnsi="Calibri" w:cs="Arial"/>
+                <w:b/>
+                <w:color w:val="1B90E4"/>
+                <w:sz w:val="16"/>
+              </w:rPr>
+              <w:t>/</w:t>
+            </w:r>
+            <w:r>
+              <w:rPr>
+                <w:rFonts w:ascii="Calibri" w:hAnsi="Calibri" w:cs="Arial"/>
+                <w:b/>
+                <w:color w:val="6E6E6E" w:themeColor="accent1" w:themeShade="80"/>
+                <w:sz w:val="16"/>
+              </w:rPr>
+              <w:t xml:space="preserve"> Mean.IO</w:t>
             </w:r>
           </w:p>
           <w:p>
@@ -1475,52 +1873,317 @@
               <w:spacing w:line="240" w:lineRule="auto"/>
               <w:ind w:right="-107"/>
               <w:rPr>
-                <w:rFonts w:ascii="Arial" w:hAnsi="Arial" w:cs="Arial"/>
+                <w:rFonts w:ascii="Calibri" w:hAnsi="Calibri" w:cs="Arial"/>
+                <w:b/>
                 <w:color w:val="6E6E6E" w:themeColor="accent1" w:themeShade="80"/>
                 <w:sz w:val="16"/>
               </w:rPr>
             </w:pPr>
             <w:r>
               <w:rPr>
-                <w:rFonts w:ascii="Arial" w:hAnsi="Arial" w:cs="Arial"/>
-                <w:color w:val="6E6E6E" w:themeColor="accent1" w:themeShade="80"/>
-                <w:sz w:val="16"/>
-              </w:rPr>
-              <w:t xml:space="preserve">Angular, </w:t>
-            </w:r>
-            <w:proofErr w:type="spellStart"/>
-            <w:r>
-              <w:rPr>
-                <w:rFonts w:ascii="Arial" w:hAnsi="Arial" w:cs="Arial"/>
-                <w:color w:val="6E6E6E" w:themeColor="accent1" w:themeShade="80"/>
-                <w:sz w:val="16"/>
-              </w:rPr>
-              <w:t>Jquery</w:t>
-            </w:r>
-            <w:proofErr w:type="spellEnd"/>
-            <w:r>
-              <w:rPr>
-                <w:rFonts w:ascii="Arial" w:hAnsi="Arial" w:cs="Arial"/>
-                <w:color w:val="6E6E6E" w:themeColor="accent1" w:themeShade="80"/>
-                <w:sz w:val="16"/>
-              </w:rPr>
-              <w:t>, AJAX, Bootstrap, NPM, Bower, Gulp, JSON, CSS3, SCSS</w:t>
-            </w:r>
-            <w:r>
-              <w:rPr>
-                <w:rFonts w:ascii="Arial" w:hAnsi="Arial" w:cs="Arial"/>
-                <w:color w:val="6E6E6E" w:themeColor="accent1" w:themeShade="80"/>
-                <w:sz w:val="16"/>
-              </w:rPr>
-              <w:t>, HMTL5</w:t>
-            </w:r>
-            <w:r>
-              <w:rPr>
-                <w:rFonts w:ascii="Arial" w:hAnsi="Arial" w:cs="Arial"/>
-                <w:color w:val="6E6E6E" w:themeColor="accent1" w:themeShade="80"/>
-                <w:sz w:val="16"/>
-              </w:rPr>
-              <w:t>, Markdown</w:t>
+                <w:rFonts w:ascii="Calibri" w:hAnsi="Calibri" w:cs="Arial"/>
+                <w:b/>
+                <w:color w:val="6E6E6E" w:themeColor="accent1" w:themeShade="80"/>
+                <w:sz w:val="16"/>
+              </w:rPr>
+              <w:t xml:space="preserve">Angular </w:t>
+            </w:r>
+            <w:r>
+              <w:rPr>
+                <w:rFonts w:ascii="Calibri" w:hAnsi="Calibri" w:cs="Arial"/>
+                <w:b/>
+                <w:color w:val="1B90E4"/>
+                <w:sz w:val="16"/>
+              </w:rPr>
+              <w:t>/</w:t>
+            </w:r>
+            <w:r>
+              <w:rPr>
+                <w:rFonts w:ascii="Calibri" w:hAnsi="Calibri" w:cs="Arial"/>
+                <w:b/>
+                <w:color w:val="1B90E4"/>
+                <w:sz w:val="16"/>
+              </w:rPr>
+              <w:t xml:space="preserve"> </w:t>
+            </w:r>
+            <w:r>
+              <w:rPr>
+                <w:rFonts w:ascii="Calibri" w:hAnsi="Calibri" w:cs="Arial"/>
+                <w:b/>
+                <w:color w:val="6E6E6E" w:themeColor="accent1" w:themeShade="80"/>
+                <w:sz w:val="16"/>
+              </w:rPr>
+              <w:t xml:space="preserve">Jquery </w:t>
+            </w:r>
+            <w:r>
+              <w:rPr>
+                <w:rFonts w:ascii="Calibri" w:hAnsi="Calibri" w:cs="Arial"/>
+                <w:b/>
+                <w:color w:val="1B90E4"/>
+                <w:sz w:val="16"/>
+              </w:rPr>
+              <w:t>/</w:t>
+            </w:r>
+            <w:r>
+              <w:rPr>
+                <w:rFonts w:ascii="Calibri" w:hAnsi="Calibri" w:cs="Arial"/>
+                <w:b/>
+                <w:color w:val="1B90E4"/>
+                <w:sz w:val="16"/>
+              </w:rPr>
+              <w:t xml:space="preserve"> </w:t>
+            </w:r>
+            <w:r>
+              <w:rPr>
+                <w:rFonts w:ascii="Calibri" w:hAnsi="Calibri" w:cs="Arial"/>
+                <w:b/>
+                <w:color w:val="6E6E6E" w:themeColor="accent1" w:themeShade="80"/>
+                <w:sz w:val="16"/>
+              </w:rPr>
+              <w:t xml:space="preserve">AJAX </w:t>
+            </w:r>
+            <w:r>
+              <w:rPr>
+                <w:rFonts w:ascii="Calibri" w:hAnsi="Calibri" w:cs="Arial"/>
+                <w:b/>
+                <w:color w:val="1B90E4"/>
+                <w:sz w:val="16"/>
+              </w:rPr>
+              <w:t>/</w:t>
+            </w:r>
+            <w:r>
+              <w:rPr>
+                <w:rFonts w:ascii="Calibri" w:hAnsi="Calibri" w:cs="Arial"/>
+                <w:b/>
+                <w:color w:val="1B90E4"/>
+                <w:sz w:val="16"/>
+              </w:rPr>
+              <w:t xml:space="preserve"> </w:t>
+            </w:r>
+            <w:r>
+              <w:rPr>
+                <w:rFonts w:ascii="Calibri" w:hAnsi="Calibri" w:cs="Arial"/>
+                <w:b/>
+                <w:color w:val="6E6E6E" w:themeColor="accent1" w:themeShade="80"/>
+                <w:sz w:val="16"/>
+              </w:rPr>
+              <w:t xml:space="preserve">Bootstrap </w:t>
+            </w:r>
+            <w:r>
+              <w:rPr>
+                <w:rFonts w:ascii="Calibri" w:hAnsi="Calibri" w:cs="Arial"/>
+                <w:b/>
+                <w:color w:val="1B90E4"/>
+                <w:sz w:val="16"/>
+              </w:rPr>
+              <w:t>/</w:t>
+            </w:r>
+            <w:r>
+              <w:rPr>
+                <w:rFonts w:ascii="Calibri" w:hAnsi="Calibri" w:cs="Arial"/>
+                <w:b/>
+                <w:color w:val="1B90E4"/>
+                <w:sz w:val="16"/>
+              </w:rPr>
+              <w:t xml:space="preserve"> </w:t>
+            </w:r>
+            <w:r>
+              <w:rPr>
+                <w:rFonts w:ascii="Calibri" w:hAnsi="Calibri" w:cs="Arial"/>
+                <w:b/>
+                <w:color w:val="6E6E6E" w:themeColor="accent1" w:themeShade="80"/>
+                <w:sz w:val="16"/>
+              </w:rPr>
+              <w:t>NPM</w:t>
+            </w:r>
+            <w:r>
+              <w:rPr>
+                <w:rFonts w:ascii="Calibri" w:hAnsi="Calibri" w:cs="Arial"/>
+                <w:b/>
+                <w:color w:val="6E6E6E" w:themeColor="accent1" w:themeShade="80"/>
+                <w:sz w:val="16"/>
+              </w:rPr>
+              <w:t xml:space="preserve"> </w:t>
+            </w:r>
+            <w:r>
+              <w:rPr>
+                <w:rFonts w:ascii="Calibri" w:hAnsi="Calibri" w:cs="Arial"/>
+                <w:b/>
+                <w:color w:val="1B90E4"/>
+                <w:sz w:val="16"/>
+              </w:rPr>
+              <w:t>/</w:t>
+            </w:r>
+            <w:r>
+              <w:rPr>
+                <w:rFonts w:ascii="Calibri" w:hAnsi="Calibri" w:cs="Arial"/>
+                <w:b/>
+                <w:color w:val="6E6E6E" w:themeColor="accent1" w:themeShade="80"/>
+                <w:sz w:val="16"/>
+              </w:rPr>
+              <w:t xml:space="preserve"> Bower</w:t>
+            </w:r>
+            <w:r>
+              <w:rPr>
+                <w:rFonts w:ascii="Calibri" w:hAnsi="Calibri" w:cs="Arial"/>
+                <w:b/>
+                <w:color w:val="6E6E6E" w:themeColor="accent1" w:themeShade="80"/>
+                <w:sz w:val="16"/>
+              </w:rPr>
+              <w:t xml:space="preserve"> </w:t>
+            </w:r>
+            <w:r>
+              <w:rPr>
+                <w:rFonts w:ascii="Calibri" w:hAnsi="Calibri" w:cs="Arial"/>
+                <w:b/>
+                <w:color w:val="1B90E4"/>
+                <w:sz w:val="16"/>
+              </w:rPr>
+              <w:t>/</w:t>
+            </w:r>
+            <w:r>
+              <w:rPr>
+                <w:rFonts w:ascii="Calibri" w:hAnsi="Calibri" w:cs="Arial"/>
+                <w:b/>
+                <w:color w:val="6E6E6E" w:themeColor="accent1" w:themeShade="80"/>
+                <w:sz w:val="16"/>
+              </w:rPr>
+              <w:t xml:space="preserve"> Gulp</w:t>
+            </w:r>
+            <w:r>
+              <w:rPr>
+                <w:rFonts w:ascii="Calibri" w:hAnsi="Calibri" w:cs="Arial"/>
+                <w:b/>
+                <w:color w:val="6E6E6E" w:themeColor="accent1" w:themeShade="80"/>
+                <w:sz w:val="16"/>
+              </w:rPr>
+              <w:t xml:space="preserve"> </w:t>
+            </w:r>
+            <w:r>
+              <w:rPr>
+                <w:rFonts w:ascii="Calibri" w:hAnsi="Calibri" w:cs="Arial"/>
+                <w:b/>
+                <w:color w:val="1B90E4"/>
+                <w:sz w:val="16"/>
+              </w:rPr>
+              <w:t>/</w:t>
+            </w:r>
+            <w:r>
+              <w:rPr>
+                <w:rFonts w:ascii="Calibri" w:hAnsi="Calibri" w:cs="Arial"/>
+                <w:b/>
+                <w:color w:val="6E6E6E" w:themeColor="accent1" w:themeShade="80"/>
+                <w:sz w:val="16"/>
+              </w:rPr>
+              <w:t xml:space="preserve"> JSON</w:t>
+            </w:r>
+            <w:r>
+              <w:rPr>
+                <w:rFonts w:ascii="Calibri" w:hAnsi="Calibri" w:cs="Arial"/>
+                <w:b/>
+                <w:color w:val="6E6E6E" w:themeColor="accent1" w:themeShade="80"/>
+                <w:sz w:val="16"/>
+              </w:rPr>
+              <w:t xml:space="preserve"> </w:t>
+            </w:r>
+            <w:r>
+              <w:rPr>
+                <w:rFonts w:ascii="Calibri" w:hAnsi="Calibri" w:cs="Arial"/>
+                <w:b/>
+                <w:color w:val="1B90E4"/>
+                <w:sz w:val="16"/>
+              </w:rPr>
+              <w:t>/</w:t>
+            </w:r>
+            <w:r>
+              <w:rPr>
+                <w:rFonts w:ascii="Calibri" w:hAnsi="Calibri" w:cs="Arial"/>
+                <w:b/>
+                <w:color w:val="6E6E6E" w:themeColor="accent1" w:themeShade="80"/>
+                <w:sz w:val="16"/>
+              </w:rPr>
+              <w:t xml:space="preserve"> CSS3</w:t>
+            </w:r>
+            <w:r>
+              <w:rPr>
+                <w:rFonts w:ascii="Calibri" w:hAnsi="Calibri" w:cs="Arial"/>
+                <w:b/>
+                <w:color w:val="6E6E6E" w:themeColor="accent1" w:themeShade="80"/>
+                <w:sz w:val="16"/>
+              </w:rPr>
+              <w:t xml:space="preserve"> </w:t>
+            </w:r>
+            <w:r>
+              <w:rPr>
+                <w:rFonts w:ascii="Calibri" w:hAnsi="Calibri" w:cs="Arial"/>
+                <w:b/>
+                <w:color w:val="1B90E4"/>
+                <w:sz w:val="16"/>
+              </w:rPr>
+              <w:t>/</w:t>
+            </w:r>
+            <w:r>
+              <w:rPr>
+                <w:rFonts w:ascii="Calibri" w:hAnsi="Calibri" w:cs="Arial"/>
+                <w:b/>
+                <w:color w:val="6E6E6E" w:themeColor="accent1" w:themeShade="80"/>
+                <w:sz w:val="16"/>
+              </w:rPr>
+              <w:t xml:space="preserve"> SCSS</w:t>
+            </w:r>
+            <w:r>
+              <w:rPr>
+                <w:rFonts w:ascii="Calibri" w:hAnsi="Calibri" w:cs="Arial"/>
+                <w:b/>
+                <w:color w:val="6E6E6E" w:themeColor="accent1" w:themeShade="80"/>
+                <w:sz w:val="16"/>
+              </w:rPr>
+              <w:t xml:space="preserve"> </w:t>
+            </w:r>
+            <w:r>
+              <w:rPr>
+                <w:rFonts w:ascii="Calibri" w:hAnsi="Calibri" w:cs="Arial"/>
+                <w:b/>
+                <w:color w:val="1B90E4"/>
+                <w:sz w:val="16"/>
+              </w:rPr>
+              <w:t>/</w:t>
+            </w:r>
+            <w:r>
+              <w:rPr>
+                <w:rFonts w:ascii="Calibri" w:hAnsi="Calibri" w:cs="Arial"/>
+                <w:b/>
+                <w:color w:val="6E6E6E" w:themeColor="accent1" w:themeShade="80"/>
+                <w:sz w:val="16"/>
+              </w:rPr>
+              <w:t xml:space="preserve"> HMTL5</w:t>
+            </w:r>
+            <w:r>
+              <w:rPr>
+                <w:rFonts w:ascii="Calibri" w:hAnsi="Calibri" w:cs="Arial"/>
+                <w:b/>
+                <w:color w:val="6E6E6E" w:themeColor="accent1" w:themeShade="80"/>
+                <w:sz w:val="16"/>
+              </w:rPr>
+              <w:t xml:space="preserve"> </w:t>
+            </w:r>
+            <w:r>
+              <w:rPr>
+                <w:rFonts w:ascii="Calibri" w:hAnsi="Calibri" w:cs="Arial"/>
+                <w:b/>
+                <w:color w:val="1B90E4"/>
+                <w:sz w:val="16"/>
+              </w:rPr>
+              <w:t>/</w:t>
+            </w:r>
+            <w:r>
+              <w:rPr>
+                <w:rFonts w:ascii="Calibri" w:hAnsi="Calibri" w:cs="Arial"/>
+                <w:b/>
+                <w:color w:val="6E6E6E" w:themeColor="accent1" w:themeShade="80"/>
+                <w:sz w:val="16"/>
+              </w:rPr>
+              <w:t xml:space="preserve"> Markdown</w:t>
             </w:r>
           </w:p>
           <w:p>
@@ -1566,54 +2229,209 @@
               <w:spacing w:line="240" w:lineRule="auto"/>
               <w:ind w:right="-107"/>
               <w:rPr>
-                <w:rFonts w:ascii="Arial" w:hAnsi="Arial" w:cs="Arial"/>
+                <w:rFonts w:ascii="Calibri" w:hAnsi="Calibri" w:cs="Arial"/>
+                <w:b/>
                 <w:color w:val="6E6E6E" w:themeColor="accent1" w:themeShade="80"/>
                 <w:sz w:val="16"/>
               </w:rPr>
             </w:pPr>
             <w:r>
               <w:rPr>
-                <w:rFonts w:ascii="Arial" w:hAnsi="Arial" w:cs="Arial"/>
-                <w:color w:val="6E6E6E" w:themeColor="accent1" w:themeShade="80"/>
-                <w:sz w:val="16"/>
-              </w:rPr>
-              <w:t xml:space="preserve">Oracle 11g, </w:t>
-            </w:r>
-            <w:proofErr w:type="spellStart"/>
-            <w:r>
-              <w:rPr>
-                <w:rFonts w:ascii="Arial" w:hAnsi="Arial" w:cs="Arial"/>
-                <w:color w:val="6E6E6E" w:themeColor="accent1" w:themeShade="80"/>
-                <w:sz w:val="16"/>
-              </w:rPr>
-              <w:t>MongoDB</w:t>
-            </w:r>
-            <w:proofErr w:type="spellEnd"/>
-            <w:r>
-              <w:rPr>
-                <w:rFonts w:ascii="Arial" w:hAnsi="Arial" w:cs="Arial"/>
-                <w:color w:val="6E6E6E" w:themeColor="accent1" w:themeShade="80"/>
-                <w:sz w:val="16"/>
-              </w:rPr>
-              <w:t xml:space="preserve">, SQL Server, Oracle SQL Developer, PL/SQL, JDBC, </w:t>
-            </w:r>
-            <w:proofErr w:type="spellStart"/>
-            <w:r>
-              <w:rPr>
-                <w:rFonts w:ascii="Arial" w:hAnsi="Arial" w:cs="Arial"/>
-                <w:color w:val="6E6E6E" w:themeColor="accent1" w:themeShade="80"/>
-                <w:sz w:val="16"/>
-              </w:rPr>
-              <w:t>MyBatis</w:t>
-            </w:r>
-            <w:proofErr w:type="spellEnd"/>
-            <w:r>
-              <w:rPr>
-                <w:rFonts w:ascii="Arial" w:hAnsi="Arial" w:cs="Arial"/>
-                <w:color w:val="6E6E6E" w:themeColor="accent1" w:themeShade="80"/>
-                <w:sz w:val="16"/>
-              </w:rPr>
-              <w:t>, GORM</w:t>
+                <w:rFonts w:ascii="Calibri" w:hAnsi="Calibri" w:cs="Arial"/>
+                <w:b/>
+                <w:color w:val="6E6E6E" w:themeColor="accent1" w:themeShade="80"/>
+                <w:sz w:val="16"/>
+              </w:rPr>
+              <w:t>Oracle 11g</w:t>
+            </w:r>
+            <w:r>
+              <w:rPr>
+                <w:rFonts w:ascii="Calibri" w:hAnsi="Calibri" w:cs="Arial"/>
+                <w:b/>
+                <w:color w:val="6E6E6E" w:themeColor="accent1" w:themeShade="80"/>
+                <w:sz w:val="16"/>
+              </w:rPr>
+              <w:t xml:space="preserve"> </w:t>
+            </w:r>
+            <w:r>
+              <w:rPr>
+                <w:rFonts w:ascii="Calibri" w:hAnsi="Calibri" w:cs="Arial"/>
+                <w:b/>
+                <w:color w:val="1B90E4"/>
+                <w:sz w:val="16"/>
+              </w:rPr>
+              <w:t>/</w:t>
+            </w:r>
+            <w:r>
+              <w:rPr>
+                <w:rFonts w:ascii="Calibri" w:hAnsi="Calibri" w:cs="Arial"/>
+                <w:b/>
+                <w:color w:val="6E6E6E" w:themeColor="accent1" w:themeShade="80"/>
+                <w:sz w:val="16"/>
+              </w:rPr>
+              <w:t xml:space="preserve"> MongoDB</w:t>
+            </w:r>
+            <w:r>
+              <w:rPr>
+                <w:rFonts w:ascii="Calibri" w:hAnsi="Calibri" w:cs="Arial"/>
+                <w:b/>
+                <w:color w:val="6E6E6E" w:themeColor="accent1" w:themeShade="80"/>
+                <w:sz w:val="16"/>
+              </w:rPr>
+              <w:t xml:space="preserve"> </w:t>
+            </w:r>
+            <w:r>
+              <w:rPr>
+                <w:rFonts w:ascii="Calibri" w:hAnsi="Calibri" w:cs="Arial"/>
+                <w:b/>
+                <w:color w:val="1B90E4"/>
+                <w:sz w:val="16"/>
+              </w:rPr>
+              <w:t>/</w:t>
+            </w:r>
+            <w:r>
+              <w:rPr>
+                <w:rFonts w:ascii="Calibri" w:hAnsi="Calibri" w:cs="Arial"/>
+                <w:b/>
+                <w:color w:val="6E6E6E" w:themeColor="accent1" w:themeShade="80"/>
+                <w:sz w:val="16"/>
+              </w:rPr>
+              <w:t xml:space="preserve"> SQL Server</w:t>
+            </w:r>
+            <w:r>
+              <w:rPr>
+                <w:rFonts w:ascii="Calibri" w:hAnsi="Calibri" w:cs="Arial"/>
+                <w:b/>
+                <w:color w:val="6E6E6E" w:themeColor="accent1" w:themeShade="80"/>
+                <w:sz w:val="16"/>
+              </w:rPr>
+              <w:t xml:space="preserve"> </w:t>
+            </w:r>
+            <w:r>
+              <w:rPr>
+                <w:rFonts w:ascii="Calibri" w:hAnsi="Calibri" w:cs="Arial"/>
+                <w:b/>
+                <w:color w:val="1B90E4"/>
+                <w:sz w:val="16"/>
+              </w:rPr>
+              <w:t>/</w:t>
+            </w:r>
+            <w:r>
+              <w:rPr>
+                <w:rFonts w:ascii="Calibri" w:hAnsi="Calibri" w:cs="Arial"/>
+                <w:b/>
+                <w:color w:val="6E6E6E" w:themeColor="accent1" w:themeShade="80"/>
+                <w:sz w:val="16"/>
+              </w:rPr>
+              <w:t xml:space="preserve"> Oracle SQL Developer</w:t>
+            </w:r>
+            <w:r>
+              <w:rPr>
+                <w:rFonts w:ascii="Calibri" w:hAnsi="Calibri" w:cs="Arial"/>
+                <w:b/>
+                <w:color w:val="6E6E6E" w:themeColor="accent1" w:themeShade="80"/>
+                <w:sz w:val="16"/>
+              </w:rPr>
+              <w:t xml:space="preserve"> </w:t>
+            </w:r>
+            <w:r>
+              <w:rPr>
+                <w:rFonts w:ascii="Calibri" w:hAnsi="Calibri" w:cs="Arial"/>
+                <w:b/>
+                <w:color w:val="1B90E4"/>
+                <w:sz w:val="16"/>
+              </w:rPr>
+              <w:t>/</w:t>
+            </w:r>
+            <w:r>
+              <w:rPr>
+                <w:rFonts w:ascii="Calibri" w:hAnsi="Calibri" w:cs="Arial"/>
+                <w:b/>
+                <w:color w:val="6E6E6E" w:themeColor="accent1" w:themeShade="80"/>
+                <w:sz w:val="16"/>
+              </w:rPr>
+              <w:t xml:space="preserve"> PL/SQL</w:t>
+            </w:r>
+            <w:r>
+              <w:rPr>
+                <w:rFonts w:ascii="Calibri" w:hAnsi="Calibri" w:cs="Arial"/>
+                <w:b/>
+                <w:color w:val="6E6E6E" w:themeColor="accent1" w:themeShade="80"/>
+                <w:sz w:val="16"/>
+              </w:rPr>
+              <w:t xml:space="preserve"> </w:t>
+            </w:r>
+            <w:r>
+              <w:rPr>
+                <w:rFonts w:ascii="Calibri" w:hAnsi="Calibri" w:cs="Arial"/>
+                <w:b/>
+                <w:color w:val="1B90E4"/>
+                <w:sz w:val="16"/>
+              </w:rPr>
+              <w:t>/</w:t>
+            </w:r>
+            <w:r>
+              <w:rPr>
+                <w:rFonts w:ascii="Calibri" w:hAnsi="Calibri" w:cs="Arial"/>
+                <w:b/>
+                <w:color w:val="6E6E6E" w:themeColor="accent1" w:themeShade="80"/>
+                <w:sz w:val="16"/>
+              </w:rPr>
+              <w:t xml:space="preserve"> JDBC</w:t>
+            </w:r>
+            <w:r>
+              <w:rPr>
+                <w:rFonts w:ascii="Calibri" w:hAnsi="Calibri" w:cs="Arial"/>
+                <w:b/>
+                <w:color w:val="6E6E6E" w:themeColor="accent1" w:themeShade="80"/>
+                <w:sz w:val="16"/>
+              </w:rPr>
+              <w:t xml:space="preserve"> </w:t>
+            </w:r>
+            <w:r>
+              <w:rPr>
+                <w:rFonts w:ascii="Calibri" w:hAnsi="Calibri" w:cs="Arial"/>
+                <w:b/>
+                <w:color w:val="1B90E4"/>
+                <w:sz w:val="16"/>
+              </w:rPr>
+              <w:t>/</w:t>
+            </w:r>
+            <w:r>
+              <w:rPr>
+                <w:rFonts w:ascii="Calibri" w:hAnsi="Calibri" w:cs="Arial"/>
+                <w:b/>
+                <w:color w:val="6E6E6E" w:themeColor="accent1" w:themeShade="80"/>
+                <w:sz w:val="16"/>
+              </w:rPr>
+              <w:t xml:space="preserve"> MyBatis</w:t>
+            </w:r>
+            <w:r>
+              <w:rPr>
+                <w:rFonts w:ascii="Calibri" w:hAnsi="Calibri" w:cs="Arial"/>
+                <w:b/>
+                <w:color w:val="6E6E6E" w:themeColor="accent1" w:themeShade="80"/>
+                <w:sz w:val="16"/>
+              </w:rPr>
+              <w:t xml:space="preserve"> </w:t>
+            </w:r>
+            <w:r>
+              <w:rPr>
+                <w:rFonts w:ascii="Calibri" w:hAnsi="Calibri" w:cs="Arial"/>
+                <w:b/>
+                <w:color w:val="1B90E4"/>
+                <w:sz w:val="16"/>
+              </w:rPr>
+              <w:t>/</w:t>
+            </w:r>
+            <w:r>
+              <w:rPr>
+                <w:rFonts w:ascii="Calibri" w:hAnsi="Calibri" w:cs="Arial"/>
+                <w:b/>
+                <w:color w:val="6E6E6E" w:themeColor="accent1" w:themeShade="80"/>
+                <w:sz w:val="16"/>
+              </w:rPr>
+              <w:t xml:space="preserve"> GORM</w:t>
             </w:r>
           </w:p>
           <w:p>
@@ -1650,29 +2468,75 @@
               <w:spacing w:line="240" w:lineRule="auto"/>
               <w:ind w:right="-107"/>
               <w:rPr>
-                <w:rFonts w:ascii="Arial" w:hAnsi="Arial" w:cs="Arial"/>
+                <w:rFonts w:ascii="Calibri" w:hAnsi="Calibri" w:cs="Arial"/>
+                <w:b/>
                 <w:color w:val="6E6E6E" w:themeColor="accent1" w:themeShade="80"/>
                 <w:sz w:val="16"/>
               </w:rPr>
             </w:pPr>
             <w:r>
               <w:rPr>
-                <w:rFonts w:ascii="Arial" w:hAnsi="Arial" w:cs="Arial"/>
-                <w:color w:val="6E6E6E" w:themeColor="accent1" w:themeShade="80"/>
-                <w:sz w:val="16"/>
-              </w:rPr>
-              <w:t xml:space="preserve">Tomcat, Express, </w:t>
-            </w:r>
-            <w:proofErr w:type="spellStart"/>
-            <w:r>
-              <w:rPr>
-                <w:rFonts w:ascii="Arial" w:hAnsi="Arial" w:cs="Arial"/>
-                <w:color w:val="6E6E6E" w:themeColor="accent1" w:themeShade="80"/>
-                <w:sz w:val="16"/>
-              </w:rPr>
-              <w:t>Heroku</w:t>
-            </w:r>
-            <w:proofErr w:type="spellEnd"/>
+                <w:rFonts w:ascii="Calibri" w:hAnsi="Calibri" w:cs="Arial"/>
+                <w:b/>
+                <w:color w:val="6E6E6E" w:themeColor="accent1" w:themeShade="80"/>
+                <w:sz w:val="16"/>
+              </w:rPr>
+              <w:t>Tomcat</w:t>
+            </w:r>
+            <w:r>
+              <w:rPr>
+                <w:rFonts w:ascii="Calibri" w:hAnsi="Calibri" w:cs="Arial"/>
+                <w:b/>
+                <w:color w:val="6E6E6E" w:themeColor="accent1" w:themeShade="80"/>
+                <w:sz w:val="16"/>
+              </w:rPr>
+              <w:t xml:space="preserve"> </w:t>
+            </w:r>
+            <w:r>
+              <w:rPr>
+                <w:rFonts w:ascii="Calibri" w:hAnsi="Calibri" w:cs="Arial"/>
+                <w:b/>
+                <w:color w:val="1B90E4"/>
+                <w:sz w:val="16"/>
+              </w:rPr>
+              <w:t>/</w:t>
+            </w:r>
+            <w:r>
+              <w:rPr>
+                <w:rFonts w:ascii="Calibri" w:hAnsi="Calibri" w:cs="Arial"/>
+                <w:b/>
+                <w:color w:val="6E6E6E" w:themeColor="accent1" w:themeShade="80"/>
+                <w:sz w:val="16"/>
+              </w:rPr>
+              <w:t xml:space="preserve"> Express</w:t>
+            </w:r>
+            <w:r>
+              <w:rPr>
+                <w:rFonts w:ascii="Calibri" w:hAnsi="Calibri" w:cs="Arial"/>
+                <w:b/>
+                <w:color w:val="6E6E6E" w:themeColor="accent1" w:themeShade="80"/>
+                <w:sz w:val="16"/>
+              </w:rPr>
+              <w:t xml:space="preserve"> </w:t>
+            </w:r>
+            <w:r>
+              <w:rPr>
+                <w:rFonts w:ascii="Calibri" w:hAnsi="Calibri" w:cs="Arial"/>
+                <w:b/>
+                <w:color w:val="1B90E4"/>
+                <w:sz w:val="16"/>
+              </w:rPr>
+              <w:t>/</w:t>
+            </w:r>
+            <w:r>
+              <w:rPr>
+                <w:rFonts w:ascii="Calibri" w:hAnsi="Calibri" w:cs="Arial"/>
+                <w:b/>
+                <w:color w:val="6E6E6E" w:themeColor="accent1" w:themeShade="80"/>
+                <w:sz w:val="16"/>
+              </w:rPr>
+              <w:t xml:space="preserve"> Heroku</w:t>
+            </w:r>
           </w:p>
           <w:p>
             <w:pPr>
@@ -1708,50 +2572,106 @@
               <w:spacing w:line="240" w:lineRule="auto"/>
               <w:ind w:right="-107"/>
               <w:rPr>
-                <w:rFonts w:ascii="Arial" w:hAnsi="Arial" w:cs="Arial"/>
+                <w:rFonts w:ascii="Calibri" w:hAnsi="Calibri" w:cs="Arial"/>
+                <w:b/>
                 <w:color w:val="6E6E6E" w:themeColor="accent1" w:themeShade="80"/>
                 <w:sz w:val="16"/>
               </w:rPr>
             </w:pPr>
-            <w:proofErr w:type="spellStart"/>
-            <w:r>
-              <w:rPr>
-                <w:rFonts w:ascii="Arial" w:hAnsi="Arial" w:cs="Arial"/>
+            <w:r>
+              <w:rPr>
+                <w:rFonts w:ascii="Calibri" w:hAnsi="Calibri" w:cs="Arial"/>
+                <w:b/>
                 <w:color w:val="6E6E6E" w:themeColor="accent1" w:themeShade="80"/>
                 <w:sz w:val="16"/>
               </w:rPr>
               <w:t>JUnit</w:t>
             </w:r>
-            <w:proofErr w:type="spellEnd"/>
-            <w:r>
-              <w:rPr>
-                <w:rFonts w:ascii="Arial" w:hAnsi="Arial" w:cs="Arial"/>
-                <w:color w:val="6E6E6E" w:themeColor="accent1" w:themeShade="80"/>
-                <w:sz w:val="16"/>
-              </w:rPr>
-              <w:t xml:space="preserve">, </w:t>
-            </w:r>
-            <w:proofErr w:type="spellStart"/>
-            <w:r>
-              <w:rPr>
-                <w:rFonts w:ascii="Arial" w:hAnsi="Arial" w:cs="Arial"/>
-                <w:color w:val="6E6E6E" w:themeColor="accent1" w:themeShade="80"/>
-                <w:sz w:val="16"/>
-              </w:rPr>
-              <w:t>HermesJMS</w:t>
-            </w:r>
-            <w:proofErr w:type="spellEnd"/>
-            <w:r>
-              <w:rPr>
-                <w:rFonts w:ascii="Arial" w:hAnsi="Arial" w:cs="Arial"/>
-                <w:color w:val="6E6E6E" w:themeColor="accent1" w:themeShade="80"/>
-                <w:sz w:val="16"/>
-              </w:rPr>
-              <w:t xml:space="preserve">, Selenium, </w:t>
-            </w:r>
-            <w:r>
-              <w:rPr>
-                <w:rFonts w:ascii="Arial" w:hAnsi="Arial" w:cs="Arial"/>
+            <w:r>
+              <w:rPr>
+                <w:rFonts w:ascii="Calibri" w:hAnsi="Calibri" w:cs="Arial"/>
+                <w:b/>
+                <w:color w:val="6E6E6E" w:themeColor="accent1" w:themeShade="80"/>
+                <w:sz w:val="16"/>
+              </w:rPr>
+              <w:t xml:space="preserve"> </w:t>
+            </w:r>
+            <w:r>
+              <w:rPr>
+                <w:rFonts w:ascii="Calibri" w:hAnsi="Calibri" w:cs="Arial"/>
+                <w:b/>
+                <w:color w:val="1B90E4"/>
+                <w:sz w:val="16"/>
+              </w:rPr>
+              <w:t>/</w:t>
+            </w:r>
+            <w:r>
+              <w:rPr>
+                <w:rFonts w:ascii="Calibri" w:hAnsi="Calibri" w:cs="Arial"/>
+                <w:b/>
+                <w:color w:val="6E6E6E" w:themeColor="accent1" w:themeShade="80"/>
+                <w:sz w:val="16"/>
+              </w:rPr>
+              <w:t xml:space="preserve"> HermesJMS</w:t>
+            </w:r>
+            <w:r>
+              <w:rPr>
+                <w:rFonts w:ascii="Calibri" w:hAnsi="Calibri" w:cs="Arial"/>
+                <w:b/>
+                <w:color w:val="6E6E6E" w:themeColor="accent1" w:themeShade="80"/>
+                <w:sz w:val="16"/>
+              </w:rPr>
+              <w:t xml:space="preserve"> </w:t>
+            </w:r>
+            <w:r>
+              <w:rPr>
+                <w:rFonts w:ascii="Calibri" w:hAnsi="Calibri" w:cs="Arial"/>
+                <w:b/>
+                <w:color w:val="1B90E4"/>
+                <w:sz w:val="16"/>
+              </w:rPr>
+              <w:t>/</w:t>
+            </w:r>
+            <w:r>
+              <w:rPr>
+                <w:rFonts w:ascii="Calibri" w:hAnsi="Calibri" w:cs="Arial"/>
+                <w:b/>
+                <w:color w:val="6E6E6E" w:themeColor="accent1" w:themeShade="80"/>
+                <w:sz w:val="16"/>
+              </w:rPr>
+              <w:t xml:space="preserve"> Selenium</w:t>
+            </w:r>
+            <w:r>
+              <w:rPr>
+                <w:rFonts w:ascii="Calibri" w:hAnsi="Calibri" w:cs="Arial"/>
+                <w:b/>
+                <w:color w:val="6E6E6E" w:themeColor="accent1" w:themeShade="80"/>
+                <w:sz w:val="16"/>
+              </w:rPr>
+              <w:t xml:space="preserve"> </w:t>
+            </w:r>
+            <w:r>
+              <w:rPr>
+                <w:rFonts w:ascii="Calibri" w:hAnsi="Calibri" w:cs="Arial"/>
+                <w:b/>
+                <w:color w:val="1B90E4"/>
+                <w:sz w:val="16"/>
+              </w:rPr>
+              <w:t>/</w:t>
+            </w:r>
+            <w:r>
+              <w:rPr>
+                <w:rFonts w:ascii="Calibri" w:hAnsi="Calibri" w:cs="Arial"/>
+                <w:b/>
+                <w:color w:val="6E6E6E" w:themeColor="accent1" w:themeShade="80"/>
+                <w:sz w:val="16"/>
+              </w:rPr>
+              <w:t xml:space="preserve"> </w:t>
+            </w:r>
+            <w:r>
+              <w:rPr>
+                <w:rFonts w:ascii="Calibri" w:hAnsi="Calibri" w:cs="Arial"/>
+                <w:b/>
                 <w:color w:val="6E6E6E" w:themeColor="accent1" w:themeShade="80"/>
                 <w:sz w:val="16"/>
               </w:rPr>
@@ -1759,11 +2679,84 @@
             </w:r>
             <w:r>
               <w:rPr>
-                <w:rFonts w:ascii="Arial" w:hAnsi="Arial" w:cs="Arial"/>
-                <w:color w:val="6E6E6E" w:themeColor="accent1" w:themeShade="80"/>
-                <w:sz w:val="16"/>
-              </w:rPr>
-              <w:t>, Karma, Jasmine, Protractor</w:t>
+                <w:rFonts w:ascii="Calibri" w:hAnsi="Calibri" w:cs="Arial"/>
+                <w:b/>
+                <w:color w:val="6E6E6E" w:themeColor="accent1" w:themeShade="80"/>
+                <w:sz w:val="16"/>
+              </w:rPr>
+              <w:t xml:space="preserve"> </w:t>
+            </w:r>
+            <w:r>
+              <w:rPr>
+                <w:rFonts w:ascii="Calibri" w:hAnsi="Calibri" w:cs="Arial"/>
+                <w:b/>
+                <w:color w:val="1B90E4"/>
+                <w:sz w:val="16"/>
+              </w:rPr>
+              <w:t>/</w:t>
+            </w:r>
+            <w:r>
+              <w:rPr>
+                <w:rFonts w:ascii="Calibri" w:hAnsi="Calibri" w:cs="Arial"/>
+                <w:b/>
+                <w:color w:val="6E6E6E" w:themeColor="accent1" w:themeShade="80"/>
+                <w:sz w:val="16"/>
+              </w:rPr>
+              <w:t xml:space="preserve"> Karma</w:t>
+            </w:r>
+            <w:r>
+              <w:rPr>
+                <w:rFonts w:ascii="Calibri" w:hAnsi="Calibri" w:cs="Arial"/>
+                <w:b/>
+                <w:color w:val="6E6E6E" w:themeColor="accent1" w:themeShade="80"/>
+                <w:sz w:val="16"/>
+              </w:rPr>
+              <w:t xml:space="preserve"> </w:t>
+            </w:r>
+            <w:r>
+              <w:rPr>
+                <w:rFonts w:ascii="Calibri" w:hAnsi="Calibri" w:cs="Arial"/>
+                <w:b/>
+                <w:color w:val="1B90E4"/>
+                <w:sz w:val="16"/>
+              </w:rPr>
+              <w:t>/</w:t>
+            </w:r>
+            <w:r>
+              <w:rPr>
+                <w:rFonts w:ascii="Calibri" w:hAnsi="Calibri" w:cs="Arial"/>
+                <w:b/>
+                <w:color w:val="6E6E6E" w:themeColor="accent1" w:themeShade="80"/>
+                <w:sz w:val="16"/>
+              </w:rPr>
+              <w:t xml:space="preserve"> Jasmine</w:t>
+            </w:r>
+            <w:r>
+              <w:rPr>
+                <w:rFonts w:ascii="Calibri" w:hAnsi="Calibri" w:cs="Arial"/>
+                <w:b/>
+                <w:color w:val="6E6E6E" w:themeColor="accent1" w:themeShade="80"/>
+                <w:sz w:val="16"/>
+              </w:rPr>
+              <w:t xml:space="preserve"> </w:t>
+            </w:r>
+            <w:r>
+              <w:rPr>
+                <w:rFonts w:ascii="Calibri" w:hAnsi="Calibri" w:cs="Arial"/>
+                <w:b/>
+                <w:color w:val="1B90E4"/>
+                <w:sz w:val="16"/>
+              </w:rPr>
+              <w:t>/</w:t>
+            </w:r>
+            <w:r>
+              <w:rPr>
+                <w:rFonts w:ascii="Calibri" w:hAnsi="Calibri" w:cs="Arial"/>
+                <w:b/>
+                <w:color w:val="6E6E6E" w:themeColor="accent1" w:themeShade="80"/>
+                <w:sz w:val="16"/>
+              </w:rPr>
+              <w:t xml:space="preserve"> Protractor</w:t>
             </w:r>
           </w:p>
           <w:p>
@@ -1825,97 +2818,223 @@
             </w:pPr>
             <w:r>
               <w:rPr>
-                <w:rFonts w:ascii="Arial" w:hAnsi="Arial" w:cs="Arial"/>
-                <w:color w:val="6E6E6E" w:themeColor="accent1" w:themeShade="80"/>
-                <w:sz w:val="16"/>
-              </w:rPr>
-              <w:t xml:space="preserve">Bamboo, Jenkins, Sonar, </w:t>
-            </w:r>
-            <w:proofErr w:type="spellStart"/>
-            <w:r>
-              <w:rPr>
-                <w:rFonts w:ascii="Arial" w:hAnsi="Arial" w:cs="Arial"/>
-                <w:color w:val="6E6E6E" w:themeColor="accent1" w:themeShade="80"/>
-                <w:sz w:val="16"/>
-              </w:rPr>
-              <w:t>FishEye</w:t>
-            </w:r>
-            <w:proofErr w:type="spellEnd"/>
-            <w:r>
-              <w:rPr>
-                <w:rFonts w:ascii="Arial" w:hAnsi="Arial" w:cs="Arial"/>
-                <w:color w:val="6E6E6E" w:themeColor="accent1" w:themeShade="80"/>
-                <w:sz w:val="16"/>
-              </w:rPr>
-              <w:t xml:space="preserve">/Crucible, </w:t>
-            </w:r>
-            <w:proofErr w:type="spellStart"/>
-            <w:r>
-              <w:rPr>
-                <w:rFonts w:ascii="Arial" w:hAnsi="Arial" w:cs="Arial"/>
-                <w:color w:val="6E6E6E" w:themeColor="accent1" w:themeShade="80"/>
-                <w:sz w:val="16"/>
-              </w:rPr>
-              <w:t>Antk</w:t>
-            </w:r>
-            <w:proofErr w:type="spellEnd"/>
-            <w:r>
-              <w:rPr>
-                <w:rFonts w:ascii="Arial" w:hAnsi="Arial" w:cs="Arial"/>
+                <w:rFonts w:ascii="Calibri" w:hAnsi="Calibri" w:cs="Arial"/>
+                <w:b/>
+                <w:color w:val="6E6E6E" w:themeColor="accent1" w:themeShade="80"/>
+                <w:sz w:val="16"/>
+              </w:rPr>
+              <w:t>Bamboo</w:t>
+            </w:r>
+            <w:r>
+              <w:rPr>
+                <w:rFonts w:ascii="Calibri" w:hAnsi="Calibri" w:cs="Arial"/>
+                <w:b/>
                 <w:color w:val="6E6E6E" w:themeColor="accent1" w:themeShade="80"/>
                 <w:sz w:val="16"/>
               </w:rPr>
               <w:t xml:space="preserve"> </w:t>
             </w:r>
-            <w:proofErr w:type="spellStart"/>
-            <w:r>
-              <w:rPr>
-                <w:rFonts w:ascii="Arial" w:hAnsi="Arial" w:cs="Arial"/>
-                <w:color w:val="6E6E6E" w:themeColor="accent1" w:themeShade="80"/>
-                <w:sz w:val="16"/>
-              </w:rPr>
-              <w:t>Mavenk</w:t>
-            </w:r>
-            <w:proofErr w:type="spellEnd"/>
-            <w:r>
-              <w:rPr>
-                <w:rFonts w:ascii="Arial" w:hAnsi="Arial" w:cs="Arial"/>
+            <w:r>
+              <w:rPr>
+                <w:rFonts w:ascii="Calibri" w:hAnsi="Calibri" w:cs="Arial"/>
+                <w:b/>
+                <w:color w:val="1B90E4"/>
+                <w:sz w:val="16"/>
+              </w:rPr>
+              <w:t>/</w:t>
+            </w:r>
+            <w:r>
+              <w:rPr>
+                <w:rFonts w:ascii="Calibri" w:hAnsi="Calibri" w:cs="Arial"/>
+                <w:b/>
+                <w:color w:val="6E6E6E" w:themeColor="accent1" w:themeShade="80"/>
+                <w:sz w:val="16"/>
+              </w:rPr>
+              <w:t xml:space="preserve"> Jenkins</w:t>
+            </w:r>
+            <w:r>
+              <w:rPr>
+                <w:rFonts w:ascii="Calibri" w:hAnsi="Calibri" w:cs="Arial"/>
+                <w:b/>
                 <w:color w:val="6E6E6E" w:themeColor="accent1" w:themeShade="80"/>
                 <w:sz w:val="16"/>
               </w:rPr>
               <w:t xml:space="preserve"> </w:t>
             </w:r>
-            <w:proofErr w:type="spellStart"/>
-            <w:r>
-              <w:rPr>
-                <w:rFonts w:ascii="Arial" w:hAnsi="Arial" w:cs="Arial"/>
-                <w:color w:val="6E6E6E" w:themeColor="accent1" w:themeShade="80"/>
-                <w:sz w:val="16"/>
-              </w:rPr>
-              <w:t>Gradlek</w:t>
-            </w:r>
-            <w:proofErr w:type="spellEnd"/>
-            <w:r>
-              <w:rPr>
-                <w:rFonts w:ascii="Arial" w:hAnsi="Arial" w:cs="Arial"/>
-                <w:color w:val="6E6E6E" w:themeColor="accent1" w:themeShade="80"/>
-                <w:sz w:val="16"/>
-              </w:rPr>
-              <w:t xml:space="preserve"> Travis-CI, </w:t>
-            </w:r>
-            <w:proofErr w:type="spellStart"/>
-            <w:r>
-              <w:rPr>
-                <w:rFonts w:ascii="Arial" w:hAnsi="Arial" w:cs="Arial"/>
-                <w:color w:val="6E6E6E" w:themeColor="accent1" w:themeShade="80"/>
-                <w:sz w:val="16"/>
-              </w:rPr>
-              <w:t>Docker</w:t>
-            </w:r>
-            <w:proofErr w:type="spellEnd"/>
-            <w:r>
-              <w:rPr>
-                <w:rFonts w:ascii="Arial" w:hAnsi="Arial" w:cs="Arial"/>
+            <w:r>
+              <w:rPr>
+                <w:rFonts w:ascii="Calibri" w:hAnsi="Calibri" w:cs="Arial"/>
+                <w:b/>
+                <w:color w:val="1B90E4"/>
+                <w:sz w:val="16"/>
+              </w:rPr>
+              <w:t>/</w:t>
+            </w:r>
+            <w:r>
+              <w:rPr>
+                <w:rFonts w:ascii="Calibri" w:hAnsi="Calibri" w:cs="Arial"/>
+                <w:b/>
+                <w:color w:val="6E6E6E" w:themeColor="accent1" w:themeShade="80"/>
+                <w:sz w:val="16"/>
+              </w:rPr>
+              <w:t xml:space="preserve"> Sonar</w:t>
+            </w:r>
+            <w:r>
+              <w:rPr>
+                <w:rFonts w:ascii="Calibri" w:hAnsi="Calibri" w:cs="Arial"/>
+                <w:b/>
+                <w:color w:val="6E6E6E" w:themeColor="accent1" w:themeShade="80"/>
+                <w:sz w:val="16"/>
+              </w:rPr>
+              <w:t xml:space="preserve"> </w:t>
+            </w:r>
+            <w:r>
+              <w:rPr>
+                <w:rFonts w:ascii="Calibri" w:hAnsi="Calibri" w:cs="Arial"/>
+                <w:b/>
+                <w:color w:val="1B90E4"/>
+                <w:sz w:val="16"/>
+              </w:rPr>
+              <w:t>/</w:t>
+            </w:r>
+            <w:r>
+              <w:rPr>
+                <w:rFonts w:ascii="Calibri" w:hAnsi="Calibri" w:cs="Arial"/>
+                <w:b/>
+                <w:color w:val="6E6E6E" w:themeColor="accent1" w:themeShade="80"/>
+                <w:sz w:val="16"/>
+              </w:rPr>
+              <w:t xml:space="preserve"> FishEye/Crucible</w:t>
+            </w:r>
+            <w:r>
+              <w:rPr>
+                <w:rFonts w:ascii="Calibri" w:hAnsi="Calibri" w:cs="Arial"/>
+                <w:b/>
+                <w:color w:val="6E6E6E" w:themeColor="accent1" w:themeShade="80"/>
+                <w:sz w:val="16"/>
+              </w:rPr>
+              <w:t xml:space="preserve"> </w:t>
+            </w:r>
+            <w:r>
+              <w:rPr>
+                <w:rFonts w:ascii="Calibri" w:hAnsi="Calibri" w:cs="Arial"/>
+                <w:b/>
+                <w:color w:val="1B90E4"/>
+                <w:sz w:val="16"/>
+              </w:rPr>
+              <w:t>/</w:t>
+            </w:r>
+            <w:r>
+              <w:rPr>
+                <w:rFonts w:ascii="Calibri" w:hAnsi="Calibri" w:cs="Arial"/>
+                <w:b/>
+                <w:color w:val="6E6E6E" w:themeColor="accent1" w:themeShade="80"/>
+                <w:sz w:val="16"/>
+              </w:rPr>
+              <w:t xml:space="preserve"> Ant </w:t>
+            </w:r>
+            <w:r>
+              <w:rPr>
+                <w:rFonts w:ascii="Calibri" w:hAnsi="Calibri" w:cs="Arial"/>
+                <w:b/>
+                <w:color w:val="1B90E4"/>
+                <w:sz w:val="16"/>
+              </w:rPr>
+              <w:t>/</w:t>
+            </w:r>
+            <w:r>
+              <w:rPr>
+                <w:rFonts w:ascii="Calibri" w:hAnsi="Calibri" w:cs="Arial"/>
+                <w:b/>
+                <w:color w:val="1B90E4"/>
+                <w:sz w:val="16"/>
+              </w:rPr>
+              <w:t xml:space="preserve"> </w:t>
+            </w:r>
+            <w:r>
+              <w:rPr>
+                <w:rFonts w:ascii="Calibri" w:hAnsi="Calibri" w:cs="Arial"/>
+                <w:b/>
+                <w:color w:val="6E6E6E" w:themeColor="accent1" w:themeShade="80"/>
+                <w:sz w:val="16"/>
+              </w:rPr>
+              <w:t xml:space="preserve">Maven </w:t>
+            </w:r>
+            <w:r>
+              <w:rPr>
+                <w:rFonts w:ascii="Calibri" w:hAnsi="Calibri" w:cs="Arial"/>
+                <w:b/>
+                <w:color w:val="1B90E4"/>
+                <w:sz w:val="16"/>
+              </w:rPr>
+              <w:t>/</w:t>
+            </w:r>
+            <w:r>
+              <w:rPr>
+                <w:rFonts w:ascii="Calibri" w:hAnsi="Calibri" w:cs="Arial"/>
+                <w:b/>
+                <w:color w:val="1B90E4"/>
+                <w:sz w:val="16"/>
+              </w:rPr>
+              <w:t xml:space="preserve"> </w:t>
+            </w:r>
+            <w:r>
+              <w:rPr>
+                <w:rFonts w:ascii="Calibri" w:hAnsi="Calibri" w:cs="Arial"/>
+                <w:b/>
+                <w:color w:val="6E6E6E" w:themeColor="accent1" w:themeShade="80"/>
+                <w:sz w:val="16"/>
+              </w:rPr>
+              <w:t xml:space="preserve">Gradle </w:t>
+            </w:r>
+            <w:r>
+              <w:rPr>
+                <w:rFonts w:ascii="Calibri" w:hAnsi="Calibri" w:cs="Arial"/>
+                <w:b/>
+                <w:color w:val="1B90E4"/>
+                <w:sz w:val="16"/>
+              </w:rPr>
+              <w:t>/</w:t>
+            </w:r>
+            <w:r>
+              <w:rPr>
+                <w:rFonts w:ascii="Calibri" w:hAnsi="Calibri" w:cs="Arial"/>
+                <w:b/>
+                <w:color w:val="1B90E4"/>
+                <w:sz w:val="16"/>
+              </w:rPr>
+              <w:t xml:space="preserve"> </w:t>
+            </w:r>
+            <w:r>
+              <w:rPr>
+                <w:rFonts w:ascii="Calibri" w:hAnsi="Calibri" w:cs="Arial"/>
+                <w:b/>
+                <w:color w:val="6E6E6E" w:themeColor="accent1" w:themeShade="80"/>
+                <w:sz w:val="16"/>
+              </w:rPr>
+              <w:t xml:space="preserve">Travis-CI </w:t>
+            </w:r>
+            <w:r>
+              <w:rPr>
+                <w:rFonts w:ascii="Calibri" w:hAnsi="Calibri" w:cs="Arial"/>
+                <w:b/>
+                <w:color w:val="1B90E4"/>
+                <w:sz w:val="16"/>
+              </w:rPr>
+              <w:t>/</w:t>
+            </w:r>
+            <w:r>
+              <w:rPr>
+                <w:rFonts w:ascii="Calibri" w:hAnsi="Calibri" w:cs="Arial"/>
+                <w:b/>
+                <w:color w:val="6E6E6E" w:themeColor="accent1" w:themeShade="80"/>
+                <w:sz w:val="16"/>
+              </w:rPr>
+              <w:t xml:space="preserve"> Docker</w:t>
+            </w:r>
+            <w:r>
+              <w:rPr>
+                <w:rFonts w:ascii="Calibri" w:hAnsi="Calibri" w:cs="Arial"/>
                 <w:color w:val="6E6E6E" w:themeColor="accent1" w:themeShade="80"/>
                 <w:sz w:val="16"/>
               </w:rPr>
@@ -1948,83 +3067,183 @@
               <w:spacing w:line="240" w:lineRule="auto"/>
               <w:ind w:right="-107"/>
               <w:rPr>
-                <w:rFonts w:ascii="Arial" w:hAnsi="Arial" w:cs="Arial"/>
+                <w:rFonts w:ascii="Calibri" w:hAnsi="Calibri" w:cs="Arial"/>
+                <w:b/>
                 <w:color w:val="6E6E6E" w:themeColor="accent1" w:themeShade="80"/>
                 <w:sz w:val="16"/>
               </w:rPr>
             </w:pPr>
             <w:r>
               <w:rPr>
-                <w:rFonts w:ascii="Arial" w:hAnsi="Arial" w:cs="Arial"/>
-                <w:color w:val="6E6E6E" w:themeColor="accent1" w:themeShade="80"/>
-                <w:sz w:val="16"/>
-              </w:rPr>
-              <w:t xml:space="preserve">Logic Monitor, </w:t>
-            </w:r>
-            <w:proofErr w:type="spellStart"/>
-            <w:r>
-              <w:rPr>
-                <w:rFonts w:ascii="Arial" w:hAnsi="Arial" w:cs="Arial"/>
-                <w:color w:val="6E6E6E" w:themeColor="accent1" w:themeShade="80"/>
-                <w:sz w:val="16"/>
-              </w:rPr>
-              <w:t>Splunk</w:t>
-            </w:r>
-            <w:proofErr w:type="spellEnd"/>
-            <w:r>
-              <w:rPr>
-                <w:rFonts w:ascii="Arial" w:hAnsi="Arial" w:cs="Arial"/>
-                <w:color w:val="6E6E6E" w:themeColor="accent1" w:themeShade="80"/>
-                <w:sz w:val="16"/>
-              </w:rPr>
-              <w:t xml:space="preserve">, Postman, </w:t>
-            </w:r>
-            <w:proofErr w:type="spellStart"/>
-            <w:r>
-              <w:rPr>
-                <w:rFonts w:ascii="Arial" w:hAnsi="Arial" w:cs="Arial"/>
-                <w:color w:val="6E6E6E" w:themeColor="accent1" w:themeShade="80"/>
-                <w:sz w:val="16"/>
-              </w:rPr>
-              <w:t>SoapUI</w:t>
-            </w:r>
-            <w:proofErr w:type="spellEnd"/>
-            <w:r>
-              <w:rPr>
-                <w:rFonts w:ascii="Arial" w:hAnsi="Arial" w:cs="Arial"/>
-                <w:color w:val="6E6E6E" w:themeColor="accent1" w:themeShade="80"/>
-                <w:sz w:val="16"/>
-              </w:rPr>
-              <w:t xml:space="preserve">, Chrome </w:t>
-            </w:r>
-            <w:proofErr w:type="spellStart"/>
-            <w:r>
-              <w:rPr>
-                <w:rFonts w:ascii="Arial" w:hAnsi="Arial" w:cs="Arial"/>
-                <w:color w:val="6E6E6E" w:themeColor="accent1" w:themeShade="80"/>
-                <w:sz w:val="16"/>
-              </w:rPr>
-              <w:t>Dev</w:t>
-            </w:r>
-            <w:proofErr w:type="spellEnd"/>
-            <w:r>
-              <w:rPr>
-                <w:rFonts w:ascii="Arial" w:hAnsi="Arial" w:cs="Arial"/>
-                <w:color w:val="6E6E6E" w:themeColor="accent1" w:themeShade="80"/>
-                <w:sz w:val="16"/>
-              </w:rPr>
-              <w:t xml:space="preserve"> Tools, Eclipse, </w:t>
-            </w:r>
-            <w:proofErr w:type="spellStart"/>
-            <w:r>
-              <w:rPr>
-                <w:rFonts w:ascii="Arial" w:hAnsi="Arial" w:cs="Arial"/>
-                <w:color w:val="6E6E6E" w:themeColor="accent1" w:themeShade="80"/>
-                <w:sz w:val="16"/>
-              </w:rPr>
-              <w:t>IntelliJ</w:t>
-            </w:r>
-            <w:proofErr w:type="spellEnd"/>
+                <w:rFonts w:ascii="Calibri" w:hAnsi="Calibri" w:cs="Arial"/>
+                <w:b/>
+                <w:color w:val="6E6E6E" w:themeColor="accent1" w:themeShade="80"/>
+                <w:sz w:val="16"/>
+              </w:rPr>
+              <w:t>Logic Monitor</w:t>
+            </w:r>
+            <w:r>
+              <w:rPr>
+                <w:rFonts w:ascii="Calibri" w:hAnsi="Calibri" w:cs="Arial"/>
+                <w:b/>
+                <w:color w:val="6E6E6E" w:themeColor="accent1" w:themeShade="80"/>
+                <w:sz w:val="16"/>
+              </w:rPr>
+              <w:t xml:space="preserve"> </w:t>
+            </w:r>
+            <w:r>
+              <w:rPr>
+                <w:rFonts w:ascii="Calibri" w:hAnsi="Calibri" w:cs="Arial"/>
+                <w:b/>
+                <w:color w:val="1B90E4"/>
+                <w:sz w:val="16"/>
+              </w:rPr>
+              <w:t>/</w:t>
+            </w:r>
+            <w:r>
+              <w:rPr>
+                <w:rFonts w:ascii="Calibri" w:hAnsi="Calibri" w:cs="Arial"/>
+                <w:b/>
+                <w:color w:val="6E6E6E" w:themeColor="accent1" w:themeShade="80"/>
+                <w:sz w:val="16"/>
+              </w:rPr>
+              <w:t xml:space="preserve"> Splunk</w:t>
+            </w:r>
+            <w:r>
+              <w:rPr>
+                <w:rFonts w:ascii="Calibri" w:hAnsi="Calibri" w:cs="Arial"/>
+                <w:b/>
+                <w:color w:val="6E6E6E" w:themeColor="accent1" w:themeShade="80"/>
+                <w:sz w:val="16"/>
+              </w:rPr>
+              <w:t xml:space="preserve"> </w:t>
+            </w:r>
+            <w:r>
+              <w:rPr>
+                <w:rFonts w:ascii="Calibri" w:hAnsi="Calibri" w:cs="Arial"/>
+                <w:b/>
+                <w:color w:val="1B90E4"/>
+                <w:sz w:val="16"/>
+              </w:rPr>
+              <w:t>/</w:t>
+            </w:r>
+            <w:r>
+              <w:rPr>
+                <w:rFonts w:ascii="Calibri" w:hAnsi="Calibri" w:cs="Arial"/>
+                <w:b/>
+                <w:color w:val="6E6E6E" w:themeColor="accent1" w:themeShade="80"/>
+                <w:sz w:val="16"/>
+              </w:rPr>
+              <w:t xml:space="preserve"> Postman</w:t>
+            </w:r>
+            <w:r>
+              <w:rPr>
+                <w:rFonts w:ascii="Calibri" w:hAnsi="Calibri" w:cs="Arial"/>
+                <w:b/>
+                <w:color w:val="6E6E6E" w:themeColor="accent1" w:themeShade="80"/>
+                <w:sz w:val="16"/>
+              </w:rPr>
+              <w:t xml:space="preserve"> </w:t>
+            </w:r>
+            <w:r>
+              <w:rPr>
+                <w:rFonts w:ascii="Calibri" w:hAnsi="Calibri" w:cs="Arial"/>
+                <w:b/>
+                <w:color w:val="1B90E4"/>
+                <w:sz w:val="16"/>
+              </w:rPr>
+              <w:t>/</w:t>
+            </w:r>
+            <w:r>
+              <w:rPr>
+                <w:rFonts w:ascii="Calibri" w:hAnsi="Calibri" w:cs="Arial"/>
+                <w:b/>
+                <w:color w:val="6E6E6E" w:themeColor="accent1" w:themeShade="80"/>
+                <w:sz w:val="16"/>
+              </w:rPr>
+              <w:t xml:space="preserve"> SoapUI</w:t>
+            </w:r>
+            <w:r>
+              <w:rPr>
+                <w:rFonts w:ascii="Calibri" w:hAnsi="Calibri" w:cs="Arial"/>
+                <w:b/>
+                <w:color w:val="6E6E6E" w:themeColor="accent1" w:themeShade="80"/>
+                <w:sz w:val="16"/>
+              </w:rPr>
+              <w:t xml:space="preserve"> </w:t>
+            </w:r>
+            <w:r>
+              <w:rPr>
+                <w:rFonts w:ascii="Calibri" w:hAnsi="Calibri" w:cs="Arial"/>
+                <w:b/>
+                <w:color w:val="1B90E4"/>
+                <w:sz w:val="16"/>
+              </w:rPr>
+              <w:t>/</w:t>
+            </w:r>
+            <w:r>
+              <w:rPr>
+                <w:rFonts w:ascii="Calibri" w:hAnsi="Calibri" w:cs="Arial"/>
+                <w:b/>
+                <w:color w:val="6E6E6E" w:themeColor="accent1" w:themeShade="80"/>
+                <w:sz w:val="16"/>
+              </w:rPr>
+              <w:t xml:space="preserve"> Chrome Dev Tools</w:t>
+            </w:r>
+            <w:r>
+              <w:rPr>
+                <w:rFonts w:ascii="Calibri" w:hAnsi="Calibri" w:cs="Arial"/>
+                <w:b/>
+                <w:color w:val="6E6E6E" w:themeColor="accent1" w:themeShade="80"/>
+                <w:sz w:val="16"/>
+              </w:rPr>
+              <w:t xml:space="preserve"> </w:t>
+            </w:r>
+            <w:r>
+              <w:rPr>
+                <w:rFonts w:ascii="Calibri" w:hAnsi="Calibri" w:cs="Arial"/>
+                <w:b/>
+                <w:color w:val="1B90E4"/>
+                <w:sz w:val="16"/>
+              </w:rPr>
+              <w:t>/</w:t>
+            </w:r>
+            <w:r>
+              <w:rPr>
+                <w:rFonts w:ascii="Calibri" w:hAnsi="Calibri" w:cs="Arial"/>
+                <w:b/>
+                <w:color w:val="6E6E6E" w:themeColor="accent1" w:themeShade="80"/>
+                <w:sz w:val="16"/>
+              </w:rPr>
+              <w:t xml:space="preserve"> Eclipse</w:t>
+            </w:r>
+            <w:r>
+              <w:rPr>
+                <w:rFonts w:ascii="Calibri" w:hAnsi="Calibri" w:cs="Arial"/>
+                <w:b/>
+                <w:color w:val="6E6E6E" w:themeColor="accent1" w:themeShade="80"/>
+                <w:sz w:val="16"/>
+              </w:rPr>
+              <w:t xml:space="preserve"> </w:t>
+            </w:r>
+            <w:r>
+              <w:rPr>
+                <w:rFonts w:ascii="Calibri" w:hAnsi="Calibri" w:cs="Arial"/>
+                <w:b/>
+                <w:color w:val="1B90E4"/>
+                <w:sz w:val="16"/>
+              </w:rPr>
+              <w:t>/</w:t>
+            </w:r>
+            <w:r>
+              <w:rPr>
+                <w:rFonts w:ascii="Calibri" w:hAnsi="Calibri" w:cs="Arial"/>
+                <w:b/>
+                <w:color w:val="6E6E6E" w:themeColor="accent1" w:themeShade="80"/>
+                <w:sz w:val="16"/>
+              </w:rPr>
+              <w:t xml:space="preserve"> IntelliJ</w:t>
+            </w:r>
           </w:p>
           <w:p>
             <w:pPr>
@@ -2209,7 +3428,6 @@
                       <w:sz w:val="16"/>
                     </w:rPr>
                   </w:pPr>
-                  <w:proofErr w:type="spellStart"/>
                   <w:r>
                     <w:rPr>
                       <w:rFonts w:ascii="Arial Black" w:hAnsi="Arial Black"/>
@@ -2218,7 +3436,6 @@
                     </w:rPr>
                     <w:t>Github</w:t>
                   </w:r>
-                  <w:proofErr w:type="spellEnd"/>
                 </w:p>
               </w:tc>
               <w:tc>
@@ -2235,16 +3452,18 @@
                     <w:ind w:right="-67"/>
                     <w:outlineLvl w:val="1"/>
                     <w:rPr>
-                      <w:rFonts w:ascii="Arial" w:hAnsi="Arial" w:cs="Arial"/>
+                      <w:rFonts w:ascii="Calibri" w:hAnsi="Calibri" w:cs="Arial"/>
+                      <w:b/>
                       <w:color w:val="6E6E6E" w:themeColor="accent1" w:themeShade="80"/>
-                      <w:sz w:val="20"/>
+                      <w:sz w:val="18"/>
                     </w:rPr>
                   </w:pPr>
                   <w:r>
                     <w:rPr>
-                      <w:rFonts w:ascii="Arial" w:hAnsi="Arial" w:cs="Arial"/>
+                      <w:rFonts w:ascii="Calibri" w:hAnsi="Calibri" w:cs="Arial"/>
+                      <w:b/>
                       <w:color w:val="6E6E6E" w:themeColor="accent1" w:themeShade="80"/>
-                      <w:sz w:val="20"/>
+                      <w:sz w:val="18"/>
                     </w:rPr>
                     <w:t xml:space="preserve">arunv4700@gmail.com </w:t>
                   </w:r>
@@ -2259,16 +3478,18 @@
                     <w:ind w:right="-67"/>
                     <w:outlineLvl w:val="1"/>
                     <w:rPr>
-                      <w:rFonts w:ascii="Arial" w:hAnsi="Arial" w:cs="Arial"/>
+                      <w:rFonts w:ascii="Calibri" w:hAnsi="Calibri" w:cs="Arial"/>
+                      <w:b/>
                       <w:color w:val="6E6E6E" w:themeColor="accent1" w:themeShade="80"/>
-                      <w:sz w:val="20"/>
+                      <w:sz w:val="18"/>
                     </w:rPr>
                   </w:pPr>
                   <w:r>
                     <w:rPr>
-                      <w:rFonts w:ascii="Arial" w:hAnsi="Arial" w:cs="Arial"/>
+                      <w:rFonts w:ascii="Calibri" w:hAnsi="Calibri" w:cs="Arial"/>
+                      <w:b/>
                       <w:color w:val="6E6E6E" w:themeColor="accent1" w:themeShade="80"/>
-                      <w:sz w:val="20"/>
+                      <w:sz w:val="18"/>
                     </w:rPr>
                     <w:t>(469) 777-0675</w:t>
                   </w:r>
@@ -2283,23 +3504,23 @@
                     <w:ind w:right="-67"/>
                     <w:outlineLvl w:val="1"/>
                     <w:rPr>
-                      <w:rFonts w:ascii="Arial" w:hAnsi="Arial" w:cs="Arial"/>
+                      <w:rFonts w:ascii="Calibri" w:hAnsi="Calibri" w:cs="Arial"/>
+                      <w:b/>
                       <w:color w:val="6E6E6E" w:themeColor="accent1" w:themeShade="80"/>
-                      <w:sz w:val="20"/>
+                      <w:sz w:val="18"/>
                       <w:szCs w:val="16"/>
                     </w:rPr>
                   </w:pPr>
-                  <w:proofErr w:type="gramStart"/>
                   <w:r>
                     <w:rPr>
-                      <w:rFonts w:ascii="Arial" w:hAnsi="Arial" w:cs="Arial"/>
+                      <w:rFonts w:ascii="Calibri" w:hAnsi="Calibri" w:cs="Arial"/>
+                      <w:b/>
                       <w:color w:val="6E6E6E" w:themeColor="accent1" w:themeShade="80"/>
-                      <w:sz w:val="20"/>
+                      <w:sz w:val="18"/>
                       <w:szCs w:val="16"/>
                     </w:rPr>
                     <w:t>avarghese.me</w:t>
                   </w:r>
-                  <w:proofErr w:type="gramEnd"/>
                 </w:p>
                 <w:p>
                   <w:pPr>
@@ -2316,37 +3537,16 @@
                       <w:sz w:val="20"/>
                     </w:rPr>
                   </w:pPr>
-                  <w:proofErr w:type="gramStart"/>
                   <w:r>
                     <w:rPr>
-                      <w:rFonts w:ascii="Arial" w:hAnsi="Arial" w:cs="Arial"/>
+                      <w:rFonts w:ascii="Calibri" w:hAnsi="Calibri" w:cs="Arial"/>
+                      <w:b/>
                       <w:color w:val="6E6E6E" w:themeColor="accent1" w:themeShade="80"/>
-                      <w:sz w:val="20"/>
+                      <w:sz w:val="18"/>
                       <w:szCs w:val="16"/>
                     </w:rPr>
-                    <w:t>github.com</w:t>
+                    <w:t>github.com/vararun</w:t>
                   </w:r>
-                  <w:proofErr w:type="gramEnd"/>
-                  <w:r>
-                    <w:rPr>
-                      <w:rFonts w:ascii="Arial" w:hAnsi="Arial" w:cs="Arial"/>
-                      <w:color w:val="6E6E6E" w:themeColor="accent1" w:themeShade="80"/>
-                      <w:sz w:val="20"/>
-                      <w:szCs w:val="16"/>
-                    </w:rPr>
-                    <w:t>/</w:t>
-                  </w:r>
-                  <w:proofErr w:type="spellStart"/>
-                  <w:r>
-                    <w:rPr>
-                      <w:rFonts w:ascii="Arial" w:hAnsi="Arial" w:cs="Arial"/>
-                      <w:color w:val="6E6E6E" w:themeColor="accent1" w:themeShade="80"/>
-                      <w:sz w:val="20"/>
-                      <w:szCs w:val="16"/>
-                    </w:rPr>
-                    <w:t>vararun</w:t>
-                  </w:r>
-                  <w:proofErr w:type="spellEnd"/>
                 </w:p>
               </w:tc>
             </w:tr>
@@ -2424,15 +3624,7 @@
                 <w:rFonts w:ascii="Arial Black" w:hAnsi="Arial Black"/>
                 <w:color w:val="auto"/>
               </w:rPr>
-              <w:t>Photo Tiles</w:t>
-            </w:r>
-            <w:r>
-              <w:rPr>
-                <w:rFonts w:ascii="Calibri" w:hAnsi="Calibri"/>
-                <w:color w:val="auto"/>
-                <w:sz w:val="16"/>
-              </w:rPr>
-              <w:t xml:space="preserve"> </w:t>
+              <w:t>Personal Website</w:t>
             </w:r>
           </w:p>
           <w:p>
@@ -2444,62 +3636,56 @@
               <w:spacing w:line="240" w:lineRule="auto"/>
               <w:ind w:right="-67"/>
               <w:rPr>
-                <w:rFonts w:ascii="Arial" w:hAnsi="Arial" w:cs="Arial"/>
-                <w:color w:val="6E6E6E" w:themeColor="accent1" w:themeShade="80"/>
-                <w:sz w:val="16"/>
+                <w:rFonts w:ascii="Calibri" w:hAnsi="Calibri"/>
+                <w:b/>
               </w:rPr>
             </w:pPr>
             <w:r>
               <w:rPr>
-                <w:rFonts w:ascii="Arial" w:hAnsi="Arial" w:cs="Arial"/>
-                <w:color w:val="6E6E6E" w:themeColor="accent1" w:themeShade="80"/>
-                <w:sz w:val="16"/>
-              </w:rPr>
-              <w:t xml:space="preserve">Front End package, </w:t>
-            </w:r>
-            <w:proofErr w:type="spellStart"/>
-            <w:r>
-              <w:rPr>
-                <w:rFonts w:ascii="Arial" w:hAnsi="Arial" w:cs="Arial"/>
-                <w:color w:val="6E6E6E" w:themeColor="accent1" w:themeShade="80"/>
-                <w:sz w:val="16"/>
-              </w:rPr>
-              <w:t>javascript</w:t>
-            </w:r>
-            <w:proofErr w:type="spellEnd"/>
-            <w:r>
-              <w:rPr>
-                <w:rFonts w:ascii="Arial" w:hAnsi="Arial" w:cs="Arial"/>
-                <w:color w:val="6E6E6E" w:themeColor="accent1" w:themeShade="80"/>
-                <w:sz w:val="16"/>
-              </w:rPr>
-              <w:t xml:space="preserve"> implementation of Mac's Photo Tiles Screensaver. Utilized HTML, </w:t>
-            </w:r>
-            <w:proofErr w:type="spellStart"/>
-            <w:r>
-              <w:rPr>
-                <w:rFonts w:ascii="Arial" w:hAnsi="Arial" w:cs="Arial"/>
-                <w:color w:val="6E6E6E" w:themeColor="accent1" w:themeShade="80"/>
-                <w:sz w:val="16"/>
-              </w:rPr>
-              <w:t>Javascript</w:t>
-            </w:r>
-            <w:proofErr w:type="spellEnd"/>
-            <w:r>
-              <w:rPr>
-                <w:rFonts w:ascii="Arial" w:hAnsi="Arial" w:cs="Arial"/>
-                <w:color w:val="6E6E6E" w:themeColor="accent1" w:themeShade="80"/>
-                <w:sz w:val="16"/>
-              </w:rPr>
-              <w:t>, CSS, Travis-CI, Hound-CI, Gulp, Bower</w:t>
-            </w:r>
-            <w:r>
-              <w:rPr>
-                <w:rFonts w:ascii="Arial" w:hAnsi="Arial" w:cs="Arial"/>
-                <w:color w:val="6E6E6E" w:themeColor="accent1" w:themeShade="80"/>
-                <w:sz w:val="16"/>
-              </w:rPr>
-              <w:t>.</w:t>
+                <w:rFonts w:ascii="Calibri" w:hAnsi="Calibri" w:cs="Arial"/>
+                <w:b/>
+                <w:color w:val="6E6E6E" w:themeColor="accent1" w:themeShade="80"/>
+                <w:sz w:val="16"/>
+              </w:rPr>
+              <w:t xml:space="preserve">My personal website. Utilized HTML5, Typescript, SCSS, Gulp, Bower, </w:t>
+            </w:r>
+            <w:r>
+              <w:rPr>
+                <w:rFonts w:ascii="Calibri" w:hAnsi="Calibri" w:cs="Arial"/>
+                <w:b/>
+                <w:color w:val="6E6E6E" w:themeColor="accent1" w:themeShade="80"/>
+                <w:sz w:val="16"/>
+              </w:rPr>
+              <w:t xml:space="preserve">Node, </w:t>
+            </w:r>
+            <w:r>
+              <w:rPr>
+                <w:rFonts w:ascii="Calibri" w:hAnsi="Calibri" w:cs="Arial"/>
+                <w:b/>
+                <w:color w:val="6E6E6E" w:themeColor="accent1" w:themeShade="80"/>
+                <w:sz w:val="16"/>
+              </w:rPr>
+              <w:t>Express</w:t>
+            </w:r>
+            <w:bookmarkStart w:id="1" w:name="_GoBack"/>
+            <w:bookmarkEnd w:id="1"/>
+            <w:r>
+              <w:rPr>
+                <w:rFonts w:ascii="Calibri" w:hAnsi="Calibri" w:cs="Arial"/>
+                <w:b/>
+                <w:color w:val="6E6E6E" w:themeColor="accent1" w:themeShade="80"/>
+                <w:sz w:val="16"/>
+              </w:rPr>
+              <w:t>. Hosted on GitHub.</w:t>
+            </w:r>
+            <w:r>
+              <w:rPr>
+                <w:rFonts w:ascii="Calibri" w:hAnsi="Calibri" w:cs="Arial"/>
+                <w:b/>
+                <w:color w:val="6E6E6E" w:themeColor="accent1" w:themeShade="80"/>
+                <w:sz w:val="16"/>
+              </w:rPr>
+              <w:t xml:space="preserve"> </w:t>
             </w:r>
           </w:p>
           <w:p>
@@ -2511,9 +3697,8 @@
               <w:spacing w:line="240" w:lineRule="auto"/>
               <w:ind w:right="-67"/>
               <w:rPr>
-                <w:rFonts w:ascii="Calibri" w:hAnsi="Calibri"/>
-                <w:color w:val="000000" w:themeColor="text1"/>
-                <w:sz w:val="16"/>
+                <w:rFonts w:ascii="Arial Black" w:hAnsi="Arial Black"/>
+                <w:color w:val="auto"/>
               </w:rPr>
             </w:pPr>
           </w:p>
@@ -2536,48 +3721,52 @@
                 <w:rFonts w:ascii="Arial Black" w:hAnsi="Arial Black"/>
                 <w:color w:val="auto"/>
               </w:rPr>
-              <w:t>Car Dashboard</w:t>
+              <w:t>Photo Tiles</w:t>
+            </w:r>
+            <w:r>
+              <w:rPr>
+                <w:rFonts w:ascii="Calibri" w:hAnsi="Calibri"/>
+                <w:color w:val="auto"/>
+                <w:sz w:val="16"/>
+              </w:rPr>
+              <w:t xml:space="preserve"> </w:t>
             </w:r>
           </w:p>
           <w:p>
             <w:pPr>
               <w:pStyle w:val="BlockText"/>
               <w:tabs>
-                <w:tab w:val="left" w:pos="0"/>
+                <w:tab w:val="left" w:pos="-108"/>
               </w:tabs>
               <w:spacing w:line="240" w:lineRule="auto"/>
               <w:ind w:right="-67"/>
               <w:rPr>
-                <w:rFonts w:ascii="Arial" w:hAnsi="Arial" w:cs="Arial"/>
-                <w:color w:val="6E6E6E" w:themeColor="accent1" w:themeShade="80"/>
-                <w:sz w:val="16"/>
+                <w:rFonts w:ascii="Calibri" w:hAnsi="Calibri" w:cs="Arial"/>
+                <w:b/>
+                <w:color w:val="6E6E6E" w:themeColor="accent1" w:themeShade="80"/>
+                <w:sz w:val="16"/>
+                <w:szCs w:val="16"/>
               </w:rPr>
             </w:pPr>
             <w:r>
               <w:rPr>
-                <w:rFonts w:ascii="Arial" w:hAnsi="Arial" w:cs="Arial"/>
-                <w:color w:val="6E6E6E" w:themeColor="accent1" w:themeShade="80"/>
-                <w:sz w:val="16"/>
-              </w:rPr>
-              <w:t xml:space="preserve">Web application used for viewing, tracking, and assigning expenses for friends' investments in a rally car. Utilized Angular 2.0, </w:t>
-            </w:r>
-            <w:proofErr w:type="spellStart"/>
-            <w:r>
-              <w:rPr>
-                <w:rFonts w:ascii="Arial" w:hAnsi="Arial" w:cs="Arial"/>
-                <w:color w:val="6E6E6E" w:themeColor="accent1" w:themeShade="80"/>
-                <w:sz w:val="16"/>
-              </w:rPr>
-              <w:t>Heroku</w:t>
-            </w:r>
-            <w:proofErr w:type="spellEnd"/>
-            <w:r>
-              <w:rPr>
-                <w:rFonts w:ascii="Arial" w:hAnsi="Arial" w:cs="Arial"/>
-                <w:color w:val="6E6E6E" w:themeColor="accent1" w:themeShade="80"/>
-                <w:sz w:val="16"/>
-              </w:rPr>
-              <w:t>, Mongo, Travis-CI, Node, Express, Frisby.js.</w:t>
+                <w:rFonts w:ascii="Calibri" w:hAnsi="Calibri" w:cs="Arial"/>
+                <w:b/>
+                <w:color w:val="6E6E6E" w:themeColor="accent1" w:themeShade="80"/>
+                <w:sz w:val="16"/>
+                <w:szCs w:val="16"/>
+              </w:rPr>
+              <w:t>Front End package, javascript implementation of Mac's Photo Tiles Screensaver. Utilized HTML, Javascript, CSS, Travis-CI, Hound-CI, Gulp, Bower</w:t>
+            </w:r>
+            <w:r>
+              <w:rPr>
+                <w:rFonts w:ascii="Calibri" w:hAnsi="Calibri" w:cs="Arial"/>
+                <w:b/>
+                <w:color w:val="6E6E6E" w:themeColor="accent1" w:themeShade="80"/>
+                <w:sz w:val="16"/>
+                <w:szCs w:val="16"/>
+              </w:rPr>
+              <w:t>.</w:t>
             </w:r>
           </w:p>
           <w:p>
@@ -2614,7 +3803,7 @@
                 <w:rFonts w:ascii="Arial Black" w:hAnsi="Arial Black"/>
                 <w:color w:val="auto"/>
               </w:rPr>
-              <w:t>Resume Builder</w:t>
+              <w:t>Car Dashboard</w:t>
             </w:r>
           </w:p>
           <w:p>
@@ -2626,145 +3815,20 @@
               <w:spacing w:line="240" w:lineRule="auto"/>
               <w:ind w:right="-67"/>
               <w:rPr>
-                <w:rFonts w:ascii="Arial" w:hAnsi="Arial" w:cs="Arial"/>
+                <w:rFonts w:ascii="Calibri" w:hAnsi="Calibri" w:cs="Arial"/>
+                <w:b/>
                 <w:color w:val="6E6E6E" w:themeColor="accent1" w:themeShade="80"/>
                 <w:sz w:val="16"/>
               </w:rPr>
             </w:pPr>
             <w:r>
               <w:rPr>
-                <w:rFonts w:ascii="Arial" w:hAnsi="Arial" w:cs="Arial"/>
-                <w:color w:val="6E6E6E" w:themeColor="accent1" w:themeShade="80"/>
-                <w:sz w:val="16"/>
-              </w:rPr>
-              <w:t xml:space="preserve">Web application used as a tool for Resume edit/proofread/format/styles/guidelines. Utilized Angular 1.5, </w:t>
-            </w:r>
-            <w:proofErr w:type="spellStart"/>
-            <w:r>
-              <w:rPr>
-                <w:rFonts w:ascii="Arial" w:hAnsi="Arial" w:cs="Arial"/>
-                <w:color w:val="6E6E6E" w:themeColor="accent1" w:themeShade="80"/>
-                <w:sz w:val="16"/>
-              </w:rPr>
-              <w:t>Heroku</w:t>
-            </w:r>
-            <w:proofErr w:type="spellEnd"/>
-            <w:r>
-              <w:rPr>
-                <w:rFonts w:ascii="Arial" w:hAnsi="Arial" w:cs="Arial"/>
-                <w:color w:val="6E6E6E" w:themeColor="accent1" w:themeShade="80"/>
-                <w:sz w:val="16"/>
-              </w:rPr>
-              <w:t xml:space="preserve">, Mongo, </w:t>
-            </w:r>
-            <w:proofErr w:type="gramStart"/>
-            <w:r>
-              <w:rPr>
-                <w:rFonts w:ascii="Arial" w:hAnsi="Arial" w:cs="Arial"/>
-                <w:color w:val="6E6E6E" w:themeColor="accent1" w:themeShade="80"/>
-                <w:sz w:val="16"/>
-              </w:rPr>
-              <w:t>Travis</w:t>
-            </w:r>
-            <w:proofErr w:type="gramEnd"/>
-            <w:r>
-              <w:rPr>
-                <w:rFonts w:ascii="Arial" w:hAnsi="Arial" w:cs="Arial"/>
-                <w:color w:val="6E6E6E" w:themeColor="accent1" w:themeShade="80"/>
-                <w:sz w:val="16"/>
-              </w:rPr>
-              <w:t>-CI.</w:t>
-            </w:r>
-          </w:p>
-          <w:p>
-            <w:pPr>
-              <w:pStyle w:val="Heading2"/>
-              <w:tabs>
-                <w:tab w:val="left" w:pos="0"/>
-              </w:tabs>
-              <w:spacing w:before="0" w:after="0" w:line="240" w:lineRule="auto"/>
-              <w:ind w:right="-67"/>
-              <w:rPr>
-                <w:rFonts w:ascii="Arial Black" w:hAnsi="Arial Black"/>
-                <w:color w:val="1B90E4"/>
-                <w:sz w:val="24"/>
-              </w:rPr>
-            </w:pPr>
-            <w:r>
-              <w:rPr>
-                <w:rFonts w:ascii="Arial Black" w:hAnsi="Arial Black"/>
-                <w:color w:val="auto"/>
-                <w:sz w:val="24"/>
-              </w:rPr>
-              <w:br/>
-            </w:r>
-            <w:r>
-              <w:rPr>
-                <w:rFonts w:ascii="Arial Black" w:hAnsi="Arial Black"/>
-                <w:color w:val="1B90E4"/>
-                <w:sz w:val="24"/>
-              </w:rPr>
-              <w:t>PROJECTS</w:t>
-            </w:r>
-          </w:p>
-          <w:p>
-            <w:pPr>
-              <w:pStyle w:val="BlockText"/>
-              <w:tabs>
-                <w:tab w:val="left" w:pos="0"/>
-              </w:tabs>
-              <w:spacing w:line="240" w:lineRule="auto"/>
-              <w:ind w:right="-67"/>
-              <w:rPr>
-                <w:rFonts w:ascii="Calibri" w:hAnsi="Calibri"/>
-                <w:b/>
-                <w:color w:val="auto"/>
-              </w:rPr>
-            </w:pPr>
-            <w:r>
-              <w:rPr>
-                <w:rFonts w:ascii="Arial Black" w:hAnsi="Arial Black"/>
-                <w:color w:val="auto"/>
-              </w:rPr>
-              <w:t>Environment Dashboard</w:t>
-            </w:r>
-            <w:r>
-              <w:rPr>
-                <w:rFonts w:ascii="Arial Black" w:hAnsi="Arial Black"/>
-                <w:color w:val="auto"/>
-              </w:rPr>
-              <w:t xml:space="preserve"> </w:t>
-            </w:r>
-          </w:p>
-          <w:p>
-            <w:pPr>
-              <w:pStyle w:val="BlockText"/>
-              <w:tabs>
-                <w:tab w:val="left" w:pos="0"/>
-              </w:tabs>
-              <w:spacing w:line="240" w:lineRule="auto"/>
-              <w:ind w:right="-67"/>
-              <w:rPr>
-                <w:rFonts w:ascii="Arial" w:hAnsi="Arial" w:cs="Arial"/>
-                <w:color w:val="6E6E6E" w:themeColor="accent1" w:themeShade="80"/>
-                <w:sz w:val="16"/>
-              </w:rPr>
-            </w:pPr>
-            <w:r>
-              <w:rPr>
-                <w:rFonts w:ascii="Arial" w:hAnsi="Arial" w:cs="Arial"/>
-                <w:color w:val="6E6E6E" w:themeColor="accent1" w:themeShade="80"/>
-                <w:sz w:val="16"/>
-              </w:rPr>
-              <w:t>Web application used to consolidate all internal environment data including health checks, build tags, etc. Utilized Angular 4.0, Linux servers, Tomcat application server</w:t>
-            </w:r>
-            <w:r>
-              <w:rPr>
-                <w:rFonts w:ascii="Arial" w:hAnsi="Arial" w:cs="Arial"/>
-                <w:color w:val="6E6E6E" w:themeColor="accent1" w:themeShade="80"/>
-                <w:sz w:val="16"/>
-              </w:rPr>
-              <w:t>.</w:t>
+                <w:rFonts w:ascii="Calibri" w:hAnsi="Calibri" w:cs="Arial"/>
+                <w:b/>
+                <w:color w:val="6E6E6E" w:themeColor="accent1" w:themeShade="80"/>
+                <w:sz w:val="16"/>
+              </w:rPr>
+              <w:t>Web application used for viewing, tracking, and assigning expenses for friends' investments in a rally car. Utilized Angular 2.0, Heroku, Mongo, Travis-CI, Node, Express, Frisby.js.</w:t>
             </w:r>
           </w:p>
           <w:p>
@@ -2792,25 +3856,16 @@
               <w:ind w:right="-67"/>
               <w:rPr>
                 <w:rFonts w:ascii="Calibri" w:hAnsi="Calibri"/>
-                <w:b/>
                 <w:color w:val="auto"/>
+                <w:sz w:val="16"/>
               </w:rPr>
             </w:pPr>
-            <w:proofErr w:type="spellStart"/>
             <w:r>
               <w:rPr>
                 <w:rFonts w:ascii="Arial Black" w:hAnsi="Arial Black"/>
                 <w:color w:val="auto"/>
               </w:rPr>
-              <w:t>Nspire</w:t>
-            </w:r>
-            <w:proofErr w:type="spellEnd"/>
-            <w:r>
-              <w:rPr>
-                <w:rFonts w:ascii="Arial Black" w:hAnsi="Arial Black"/>
-                <w:color w:val="auto"/>
-              </w:rPr>
-              <w:t xml:space="preserve"> Platform</w:t>
+              <w:t>Resume Builder</w:t>
             </w:r>
           </w:p>
           <w:p>
@@ -2822,150 +3877,117 @@
               <w:spacing w:line="240" w:lineRule="auto"/>
               <w:ind w:right="-67"/>
               <w:rPr>
-                <w:rFonts w:ascii="Arial" w:hAnsi="Arial" w:cs="Arial"/>
+                <w:rFonts w:ascii="Calibri" w:hAnsi="Calibri" w:cs="Arial"/>
+                <w:b/>
                 <w:color w:val="6E6E6E" w:themeColor="accent1" w:themeShade="80"/>
                 <w:sz w:val="16"/>
               </w:rPr>
             </w:pPr>
             <w:r>
               <w:rPr>
-                <w:rFonts w:ascii="Arial" w:hAnsi="Arial" w:cs="Arial"/>
-                <w:color w:val="6E6E6E" w:themeColor="accent1" w:themeShade="80"/>
-                <w:sz w:val="16"/>
-              </w:rPr>
-              <w:t>Groovy</w:t>
-            </w:r>
-            <w:r>
-              <w:rPr>
-                <w:rFonts w:ascii="Arial" w:hAnsi="Arial" w:cs="Arial"/>
-                <w:color w:val="6E6E6E" w:themeColor="accent1" w:themeShade="80"/>
-                <w:sz w:val="16"/>
-              </w:rPr>
-              <w:t>/</w:t>
-            </w:r>
-            <w:proofErr w:type="gramStart"/>
-            <w:r>
-              <w:rPr>
-                <w:rFonts w:ascii="Arial" w:hAnsi="Arial" w:cs="Arial"/>
-                <w:color w:val="6E6E6E" w:themeColor="accent1" w:themeShade="80"/>
-                <w:sz w:val="16"/>
-              </w:rPr>
-              <w:t>Grails  web</w:t>
-            </w:r>
-            <w:proofErr w:type="gramEnd"/>
-            <w:r>
-              <w:rPr>
-                <w:rFonts w:ascii="Arial" w:hAnsi="Arial" w:cs="Arial"/>
-                <w:color w:val="6E6E6E" w:themeColor="accent1" w:themeShade="80"/>
-                <w:sz w:val="16"/>
-              </w:rPr>
-              <w:t xml:space="preserve"> application </w:t>
-            </w:r>
-            <w:r>
-              <w:rPr>
-                <w:rFonts w:ascii="Arial" w:hAnsi="Arial" w:cs="Arial"/>
-                <w:color w:val="6E6E6E" w:themeColor="accent1" w:themeShade="80"/>
-                <w:sz w:val="16"/>
-              </w:rPr>
-              <w:t xml:space="preserve">used for internal company operations such as warehousing, customer support, problem diagnosis, and migration operations. </w:t>
-            </w:r>
-            <w:r>
-              <w:rPr>
-                <w:rFonts w:ascii="Arial" w:hAnsi="Arial" w:cs="Arial"/>
-                <w:color w:val="6E6E6E" w:themeColor="accent1" w:themeShade="80"/>
-                <w:sz w:val="16"/>
-              </w:rPr>
-              <w:t xml:space="preserve">Utilized </w:t>
-            </w:r>
-            <w:proofErr w:type="spellStart"/>
-            <w:r>
-              <w:rPr>
-                <w:rFonts w:ascii="Arial" w:hAnsi="Arial" w:cs="Arial"/>
-                <w:color w:val="6E6E6E" w:themeColor="accent1" w:themeShade="80"/>
-                <w:sz w:val="16"/>
-              </w:rPr>
-              <w:t>linux</w:t>
-            </w:r>
-            <w:proofErr w:type="spellEnd"/>
-            <w:r>
-              <w:rPr>
-                <w:rFonts w:ascii="Arial" w:hAnsi="Arial" w:cs="Arial"/>
-                <w:color w:val="6E6E6E" w:themeColor="accent1" w:themeShade="80"/>
-                <w:sz w:val="16"/>
-              </w:rPr>
-              <w:t xml:space="preserve"> servers, tomcat application server, </w:t>
-            </w:r>
-            <w:proofErr w:type="spellStart"/>
-            <w:r>
-              <w:rPr>
-                <w:rFonts w:ascii="Arial" w:hAnsi="Arial" w:cs="Arial"/>
-                <w:color w:val="6E6E6E" w:themeColor="accent1" w:themeShade="80"/>
-                <w:sz w:val="16"/>
-              </w:rPr>
-              <w:t>MySql</w:t>
-            </w:r>
-            <w:proofErr w:type="spellEnd"/>
-            <w:r>
-              <w:rPr>
-                <w:rFonts w:ascii="Arial" w:hAnsi="Arial" w:cs="Arial"/>
-                <w:color w:val="6E6E6E" w:themeColor="accent1" w:themeShade="80"/>
-                <w:sz w:val="16"/>
-              </w:rPr>
-              <w:t xml:space="preserve">, </w:t>
-            </w:r>
-            <w:proofErr w:type="spellStart"/>
-            <w:r>
-              <w:rPr>
-                <w:rFonts w:ascii="Arial" w:hAnsi="Arial" w:cs="Arial"/>
-                <w:color w:val="6E6E6E" w:themeColor="accent1" w:themeShade="80"/>
-                <w:sz w:val="16"/>
-              </w:rPr>
-              <w:t>MongoDB</w:t>
-            </w:r>
-            <w:proofErr w:type="spellEnd"/>
-            <w:r>
-              <w:rPr>
-                <w:rFonts w:ascii="Arial" w:hAnsi="Arial" w:cs="Arial"/>
-                <w:color w:val="6E6E6E" w:themeColor="accent1" w:themeShade="80"/>
-                <w:sz w:val="16"/>
-              </w:rPr>
-              <w:t xml:space="preserve">, Elastic Search, </w:t>
-            </w:r>
-            <w:proofErr w:type="spellStart"/>
-            <w:r>
-              <w:rPr>
-                <w:rFonts w:ascii="Arial" w:hAnsi="Arial" w:cs="Arial"/>
-                <w:color w:val="6E6E6E" w:themeColor="accent1" w:themeShade="80"/>
-                <w:sz w:val="16"/>
-              </w:rPr>
-              <w:t>RabbitMQ</w:t>
-            </w:r>
-            <w:proofErr w:type="spellEnd"/>
-            <w:r>
-              <w:rPr>
-                <w:rFonts w:ascii="Arial" w:hAnsi="Arial" w:cs="Arial"/>
-                <w:color w:val="6E6E6E" w:themeColor="accent1" w:themeShade="80"/>
-                <w:sz w:val="16"/>
-              </w:rPr>
-              <w:t xml:space="preserve">, Logic Monitor, </w:t>
-            </w:r>
-            <w:proofErr w:type="spellStart"/>
-            <w:r>
-              <w:rPr>
-                <w:rFonts w:ascii="Arial" w:hAnsi="Arial" w:cs="Arial"/>
-                <w:color w:val="6E6E6E" w:themeColor="accent1" w:themeShade="80"/>
-                <w:sz w:val="16"/>
-              </w:rPr>
-              <w:t>Redis</w:t>
-            </w:r>
-            <w:proofErr w:type="spellEnd"/>
-            <w:r>
-              <w:rPr>
-                <w:rFonts w:ascii="Arial" w:hAnsi="Arial" w:cs="Arial"/>
-                <w:color w:val="6E6E6E" w:themeColor="accent1" w:themeShade="80"/>
-                <w:sz w:val="16"/>
-              </w:rPr>
-              <w:t>, various vender APIs.</w:t>
+                <w:rFonts w:ascii="Calibri" w:hAnsi="Calibri" w:cs="Arial"/>
+                <w:b/>
+                <w:color w:val="6E6E6E" w:themeColor="accent1" w:themeShade="80"/>
+                <w:sz w:val="16"/>
+              </w:rPr>
+              <w:t>Web application used as a tool for Resume edit/proofread/format/styles/guidelines. Utilized Angular 1.5, Heroku, Mongo, Travis-CI.</w:t>
+            </w:r>
+          </w:p>
+          <w:p>
+            <w:pPr>
+              <w:pStyle w:val="Heading2"/>
+              <w:tabs>
+                <w:tab w:val="left" w:pos="0"/>
+              </w:tabs>
+              <w:spacing w:before="0" w:after="0" w:line="240" w:lineRule="auto"/>
+              <w:ind w:right="-67"/>
+              <w:rPr>
+                <w:rFonts w:ascii="Arial Black" w:hAnsi="Arial Black"/>
+                <w:color w:val="1B90E4"/>
+                <w:sz w:val="24"/>
+              </w:rPr>
+            </w:pPr>
+            <w:r>
+              <w:rPr>
+                <w:rFonts w:ascii="Arial Black" w:hAnsi="Arial Black"/>
+                <w:color w:val="auto"/>
+                <w:sz w:val="24"/>
+              </w:rPr>
+              <w:br/>
+            </w:r>
+            <w:r>
+              <w:rPr>
+                <w:rFonts w:ascii="Arial Black" w:hAnsi="Arial Black"/>
+                <w:color w:val="1B90E4"/>
+                <w:sz w:val="24"/>
+              </w:rPr>
+              <w:t>PROJECTS</w:t>
+            </w:r>
+          </w:p>
+          <w:p>
+            <w:pPr>
+              <w:pStyle w:val="BlockText"/>
+              <w:tabs>
+                <w:tab w:val="left" w:pos="0"/>
+              </w:tabs>
+              <w:spacing w:line="240" w:lineRule="auto"/>
+              <w:ind w:right="-67"/>
+              <w:rPr>
+                <w:rFonts w:ascii="Calibri" w:hAnsi="Calibri"/>
+                <w:b/>
+                <w:color w:val="auto"/>
+              </w:rPr>
+            </w:pPr>
+            <w:r>
+              <w:rPr>
+                <w:rFonts w:ascii="Arial Black" w:hAnsi="Arial Black"/>
+                <w:color w:val="auto"/>
+              </w:rPr>
+              <w:t>Environment Dashboard</w:t>
+            </w:r>
+            <w:r>
+              <w:rPr>
+                <w:rFonts w:ascii="Arial Black" w:hAnsi="Arial Black"/>
+                <w:color w:val="auto"/>
+              </w:rPr>
+              <w:t xml:space="preserve"> </w:t>
+            </w:r>
+          </w:p>
+          <w:p>
+            <w:pPr>
+              <w:pStyle w:val="BlockText"/>
+              <w:tabs>
+                <w:tab w:val="left" w:pos="0"/>
+              </w:tabs>
+              <w:spacing w:line="240" w:lineRule="auto"/>
+              <w:ind w:right="-67"/>
+              <w:rPr>
+                <w:rFonts w:ascii="Calibri" w:hAnsi="Calibri" w:cs="Arial"/>
+                <w:b/>
+                <w:color w:val="6E6E6E" w:themeColor="accent1" w:themeShade="80"/>
+                <w:sz w:val="16"/>
+                <w:szCs w:val="16"/>
+              </w:rPr>
+            </w:pPr>
+            <w:r>
+              <w:rPr>
+                <w:rFonts w:ascii="Calibri" w:hAnsi="Calibri" w:cs="Arial"/>
+                <w:b/>
+                <w:color w:val="6E6E6E" w:themeColor="accent1" w:themeShade="80"/>
+                <w:sz w:val="16"/>
+                <w:szCs w:val="16"/>
+              </w:rPr>
+              <w:t>Web application used to consolidate all internal environment data including health checks, build tags, etc. Utilized Angular 4.0, Linux servers, Tomcat application server</w:t>
+            </w:r>
+            <w:r>
+              <w:rPr>
+                <w:rFonts w:ascii="Calibri" w:hAnsi="Calibri" w:cs="Arial"/>
+                <w:b/>
+                <w:color w:val="6E6E6E" w:themeColor="accent1" w:themeShade="80"/>
+                <w:sz w:val="16"/>
+                <w:szCs w:val="16"/>
+              </w:rPr>
+              <w:t>.</w:t>
             </w:r>
           </w:p>
           <w:p>
@@ -2997,21 +4019,12 @@
                 <w:color w:val="auto"/>
               </w:rPr>
             </w:pPr>
-            <w:proofErr w:type="spellStart"/>
             <w:r>
               <w:rPr>
                 <w:rFonts w:ascii="Arial Black" w:hAnsi="Arial Black"/>
                 <w:color w:val="auto"/>
               </w:rPr>
-              <w:t>FundRef</w:t>
-            </w:r>
-            <w:proofErr w:type="spellEnd"/>
-            <w:r>
-              <w:rPr>
-                <w:rFonts w:ascii="Arial Black" w:hAnsi="Arial Black"/>
-                <w:color w:val="auto"/>
-              </w:rPr>
-              <w:t xml:space="preserve"> </w:t>
+              <w:t>Nspire Platform</w:t>
             </w:r>
           </w:p>
           <w:p>
@@ -3023,96 +4036,56 @@
               <w:spacing w:line="240" w:lineRule="auto"/>
               <w:ind w:right="-67"/>
               <w:rPr>
-                <w:rFonts w:ascii="Calibri" w:hAnsi="Calibri"/>
+                <w:rFonts w:ascii="Calibri" w:hAnsi="Calibri" w:cs="Arial"/>
+                <w:b/>
                 <w:color w:val="6E6E6E" w:themeColor="accent1" w:themeShade="80"/>
                 <w:sz w:val="16"/>
               </w:rPr>
             </w:pPr>
             <w:r>
               <w:rPr>
-                <w:rFonts w:ascii="Arial" w:hAnsi="Arial" w:cs="Arial"/>
-                <w:color w:val="6E6E6E" w:themeColor="accent1" w:themeShade="80"/>
-                <w:sz w:val="16"/>
-              </w:rPr>
-              <w:t>Jav</w:t>
-            </w:r>
-            <w:r>
-              <w:rPr>
-                <w:rFonts w:ascii="Arial" w:hAnsi="Arial" w:cs="Arial"/>
-                <w:color w:val="6E6E6E" w:themeColor="accent1" w:themeShade="80"/>
-                <w:sz w:val="16"/>
-              </w:rPr>
-              <w:t>a and Spring based we</w:t>
-            </w:r>
-            <w:r>
-              <w:rPr>
-                <w:rFonts w:ascii="Arial" w:hAnsi="Arial" w:cs="Arial"/>
-                <w:color w:val="6E6E6E" w:themeColor="accent1" w:themeShade="80"/>
-                <w:sz w:val="16"/>
-              </w:rPr>
-              <w:t xml:space="preserve">b application for consolidating and </w:t>
-            </w:r>
-            <w:r>
-              <w:rPr>
-                <w:rFonts w:ascii="Arial" w:hAnsi="Arial" w:cs="Arial"/>
-                <w:color w:val="6E6E6E" w:themeColor="accent1" w:themeShade="80"/>
-                <w:sz w:val="16"/>
-              </w:rPr>
-              <w:t xml:space="preserve">provisioning fund attributes to downstream systems. Utilized Linux servers, Tomcat application server, Oracle database, IPP, </w:t>
-            </w:r>
-            <w:proofErr w:type="spellStart"/>
-            <w:r>
-              <w:rPr>
-                <w:rFonts w:ascii="Arial" w:hAnsi="Arial" w:cs="Arial"/>
-                <w:color w:val="6E6E6E" w:themeColor="accent1" w:themeShade="80"/>
-                <w:sz w:val="16"/>
-              </w:rPr>
-              <w:t>PowerCenter</w:t>
-            </w:r>
-            <w:proofErr w:type="spellEnd"/>
-            <w:r>
-              <w:rPr>
-                <w:rFonts w:ascii="Arial" w:hAnsi="Arial" w:cs="Arial"/>
-                <w:color w:val="6E6E6E" w:themeColor="accent1" w:themeShade="80"/>
-                <w:sz w:val="16"/>
-              </w:rPr>
-              <w:t xml:space="preserve">, IBM HATS, </w:t>
-            </w:r>
-            <w:proofErr w:type="gramStart"/>
-            <w:r>
-              <w:rPr>
-                <w:rFonts w:ascii="Arial" w:hAnsi="Arial" w:cs="Arial"/>
-                <w:color w:val="6E6E6E" w:themeColor="accent1" w:themeShade="80"/>
-                <w:sz w:val="16"/>
-              </w:rPr>
-              <w:t>Apache</w:t>
-            </w:r>
-            <w:proofErr w:type="gramEnd"/>
-            <w:r>
-              <w:rPr>
-                <w:rFonts w:ascii="Arial" w:hAnsi="Arial" w:cs="Arial"/>
-                <w:color w:val="6E6E6E" w:themeColor="accent1" w:themeShade="80"/>
-                <w:sz w:val="16"/>
-              </w:rPr>
-              <w:t xml:space="preserve"> </w:t>
-            </w:r>
-            <w:proofErr w:type="spellStart"/>
-            <w:r>
-              <w:rPr>
-                <w:rFonts w:ascii="Arial" w:hAnsi="Arial" w:cs="Arial"/>
-                <w:color w:val="6E6E6E" w:themeColor="accent1" w:themeShade="80"/>
-                <w:sz w:val="16"/>
-              </w:rPr>
-              <w:t>Solr</w:t>
-            </w:r>
-            <w:proofErr w:type="spellEnd"/>
-            <w:r>
-              <w:rPr>
-                <w:rFonts w:ascii="Arial" w:hAnsi="Arial" w:cs="Arial"/>
-                <w:color w:val="6E6E6E" w:themeColor="accent1" w:themeShade="80"/>
-                <w:sz w:val="16"/>
-              </w:rPr>
-              <w:t>.</w:t>
+                <w:rFonts w:ascii="Calibri" w:hAnsi="Calibri" w:cs="Arial"/>
+                <w:b/>
+                <w:color w:val="6E6E6E" w:themeColor="accent1" w:themeShade="80"/>
+                <w:sz w:val="16"/>
+              </w:rPr>
+              <w:t>Groovy</w:t>
+            </w:r>
+            <w:r>
+              <w:rPr>
+                <w:rFonts w:ascii="Calibri" w:hAnsi="Calibri" w:cs="Arial"/>
+                <w:b/>
+                <w:color w:val="6E6E6E" w:themeColor="accent1" w:themeShade="80"/>
+                <w:sz w:val="16"/>
+              </w:rPr>
+              <w:t xml:space="preserve">/Grails  web application </w:t>
+            </w:r>
+            <w:r>
+              <w:rPr>
+                <w:rFonts w:ascii="Calibri" w:hAnsi="Calibri" w:cs="Arial"/>
+                <w:b/>
+                <w:color w:val="6E6E6E" w:themeColor="accent1" w:themeShade="80"/>
+                <w:sz w:val="16"/>
+              </w:rPr>
+              <w:t xml:space="preserve">used for internal company operations such as warehousing, customer support, problem diagnosis, and migration operations. </w:t>
+            </w:r>
+            <w:r>
+              <w:rPr>
+                <w:rFonts w:ascii="Calibri" w:hAnsi="Calibri" w:cs="Arial"/>
+                <w:b/>
+                <w:color w:val="6E6E6E" w:themeColor="accent1" w:themeShade="80"/>
+                <w:sz w:val="16"/>
+              </w:rPr>
+              <w:t xml:space="preserve">Utilized linux servers, tomcat application server, MySql, MongoDB, Elastic Search, RabbitMQ, Logic Monitor, </w:t>
+            </w:r>
+            <w:r>
+              <w:rPr>
+                <w:rFonts w:ascii="Calibri" w:hAnsi="Calibri" w:cs="Arial"/>
+                <w:b/>
+                <w:color w:val="6E6E6E" w:themeColor="accent1" w:themeShade="80"/>
+                <w:sz w:val="16"/>
+              </w:rPr>
+              <w:t>Redis, various vender APIs.</w:t>
             </w:r>
           </w:p>
           <w:p>
@@ -3124,8 +4097,9 @@
               <w:spacing w:line="240" w:lineRule="auto"/>
               <w:ind w:right="-67"/>
               <w:rPr>
-                <w:iCs w:val="0"/>
+                <w:rFonts w:ascii="Calibri" w:hAnsi="Calibri"/>
                 <w:color w:val="000000" w:themeColor="text1"/>
+                <w:sz w:val="16"/>
               </w:rPr>
             </w:pPr>
           </w:p>
@@ -3148,7 +4122,14 @@
                 <w:rFonts w:ascii="Arial Black" w:hAnsi="Arial Black"/>
                 <w:color w:val="auto"/>
               </w:rPr>
-              <w:t xml:space="preserve">Data Access Layer </w:t>
+              <w:t>FundRef</w:t>
+            </w:r>
+            <w:r>
+              <w:rPr>
+                <w:rFonts w:ascii="Arial Black" w:hAnsi="Arial Black"/>
+                <w:color w:val="auto"/>
+              </w:rPr>
+              <w:t xml:space="preserve"> </w:t>
             </w:r>
           </w:p>
           <w:p>
@@ -3160,36 +4141,108 @@
               <w:spacing w:line="240" w:lineRule="auto"/>
               <w:ind w:right="-67"/>
               <w:rPr>
-                <w:rFonts w:ascii="Arial" w:hAnsi="Arial" w:cs="Arial"/>
+                <w:rFonts w:ascii="Calibri" w:hAnsi="Calibri"/>
+                <w:b/>
                 <w:color w:val="6E6E6E" w:themeColor="accent1" w:themeShade="80"/>
                 <w:sz w:val="16"/>
               </w:rPr>
             </w:pPr>
             <w:r>
               <w:rPr>
-                <w:rFonts w:ascii="Arial" w:hAnsi="Arial" w:cs="Arial"/>
-                <w:color w:val="6E6E6E" w:themeColor="accent1" w:themeShade="80"/>
-                <w:sz w:val="16"/>
-              </w:rPr>
-              <w:t xml:space="preserve">Java and Spring based </w:t>
-            </w:r>
-            <w:proofErr w:type="spellStart"/>
-            <w:r>
-              <w:rPr>
-                <w:rFonts w:ascii="Arial" w:hAnsi="Arial" w:cs="Arial"/>
-                <w:color w:val="6E6E6E" w:themeColor="accent1" w:themeShade="80"/>
-                <w:sz w:val="16"/>
-              </w:rPr>
-              <w:t>RESTful</w:t>
-            </w:r>
-            <w:proofErr w:type="spellEnd"/>
-            <w:r>
-              <w:rPr>
-                <w:rFonts w:ascii="Arial" w:hAnsi="Arial" w:cs="Arial"/>
-                <w:color w:val="6E6E6E" w:themeColor="accent1" w:themeShade="80"/>
-                <w:sz w:val="16"/>
-              </w:rPr>
-              <w:t xml:space="preserve"> web services project used for raw data management, capture, and delivery. Utilized Linux servers, Tomcat application server, and Oracle database, SQL Server, Composite, Maven.</w:t>
+                <w:rFonts w:ascii="Calibri" w:hAnsi="Calibri" w:cs="Arial"/>
+                <w:b/>
+                <w:color w:val="6E6E6E" w:themeColor="accent1" w:themeShade="80"/>
+                <w:sz w:val="16"/>
+              </w:rPr>
+              <w:t>Jav</w:t>
+            </w:r>
+            <w:r>
+              <w:rPr>
+                <w:rFonts w:ascii="Calibri" w:hAnsi="Calibri" w:cs="Arial"/>
+                <w:b/>
+                <w:color w:val="6E6E6E" w:themeColor="accent1" w:themeShade="80"/>
+                <w:sz w:val="16"/>
+              </w:rPr>
+              <w:t>a and Spring based we</w:t>
+            </w:r>
+            <w:r>
+              <w:rPr>
+                <w:rFonts w:ascii="Calibri" w:hAnsi="Calibri" w:cs="Arial"/>
+                <w:b/>
+                <w:color w:val="6E6E6E" w:themeColor="accent1" w:themeShade="80"/>
+                <w:sz w:val="16"/>
+              </w:rPr>
+              <w:t xml:space="preserve">b application for consolidating and </w:t>
+            </w:r>
+            <w:r>
+              <w:rPr>
+                <w:rFonts w:ascii="Calibri" w:hAnsi="Calibri" w:cs="Arial"/>
+                <w:b/>
+                <w:color w:val="6E6E6E" w:themeColor="accent1" w:themeShade="80"/>
+                <w:sz w:val="16"/>
+              </w:rPr>
+              <w:t>provisioning fund attributes to downstream systems. Utilized Linux servers, Tomcat application server, Oracle database, IPP, PowerCenter, IBM HATS, Apache Solr.</w:t>
+            </w:r>
+          </w:p>
+          <w:p>
+            <w:pPr>
+              <w:pStyle w:val="BlockText"/>
+              <w:tabs>
+                <w:tab w:val="left" w:pos="0"/>
+              </w:tabs>
+              <w:spacing w:line="240" w:lineRule="auto"/>
+              <w:ind w:right="-67"/>
+              <w:rPr>
+                <w:iCs w:val="0"/>
+                <w:color w:val="000000" w:themeColor="text1"/>
+              </w:rPr>
+            </w:pPr>
+          </w:p>
+          <w:p>
+            <w:pPr>
+              <w:pStyle w:val="BlockText"/>
+              <w:tabs>
+                <w:tab w:val="left" w:pos="0"/>
+              </w:tabs>
+              <w:spacing w:line="240" w:lineRule="auto"/>
+              <w:ind w:right="-67"/>
+              <w:rPr>
+                <w:rFonts w:ascii="Calibri" w:hAnsi="Calibri"/>
+                <w:b/>
+                <w:color w:val="auto"/>
+              </w:rPr>
+            </w:pPr>
+            <w:r>
+              <w:rPr>
+                <w:rFonts w:ascii="Arial Black" w:hAnsi="Arial Black"/>
+                <w:color w:val="auto"/>
+              </w:rPr>
+              <w:t xml:space="preserve">Data Access Layer </w:t>
+            </w:r>
+          </w:p>
+          <w:p>
+            <w:pPr>
+              <w:pStyle w:val="BlockText"/>
+              <w:tabs>
+                <w:tab w:val="left" w:pos="0"/>
+              </w:tabs>
+              <w:spacing w:line="240" w:lineRule="auto"/>
+              <w:ind w:right="-67"/>
+              <w:rPr>
+                <w:rFonts w:ascii="Calibri" w:hAnsi="Calibri" w:cs="Arial"/>
+                <w:b/>
+                <w:color w:val="6E6E6E" w:themeColor="accent1" w:themeShade="80"/>
+                <w:sz w:val="16"/>
+              </w:rPr>
+            </w:pPr>
+            <w:r>
+              <w:rPr>
+                <w:rFonts w:ascii="Calibri" w:hAnsi="Calibri" w:cs="Arial"/>
+                <w:b/>
+                <w:color w:val="6E6E6E" w:themeColor="accent1" w:themeShade="80"/>
+                <w:sz w:val="16"/>
+              </w:rPr>
+              <w:t>Java and Spring based RESTful web services project used for raw data management, capture, and delivery. Utilized Linux servers, Tomcat application server, and Oracle database, SQL Server, Composite, Maven.</w:t>
             </w:r>
           </w:p>
           <w:p>
@@ -3276,13 +4329,15 @@
               <w:spacing w:line="240" w:lineRule="auto"/>
               <w:ind w:right="-67"/>
               <w:rPr>
-                <w:rFonts w:ascii="Arial" w:hAnsi="Arial" w:cs="Arial"/>
+                <w:rFonts w:ascii="Calibri" w:hAnsi="Calibri" w:cs="Arial"/>
+                <w:b/>
                 <w:color w:val="6E6E6E" w:themeColor="accent1" w:themeShade="80"/>
               </w:rPr>
             </w:pPr>
             <w:r>
               <w:rPr>
-                <w:rFonts w:ascii="Arial" w:hAnsi="Arial" w:cs="Arial"/>
+                <w:rFonts w:ascii="Calibri" w:hAnsi="Calibri" w:cs="Arial"/>
+                <w:b/>
                 <w:color w:val="6E6E6E" w:themeColor="accent1" w:themeShade="80"/>
                 <w:sz w:val="16"/>
               </w:rPr>
@@ -3290,7 +4345,8 @@
             </w:r>
             <w:r>
               <w:rPr>
-                <w:rFonts w:ascii="Arial" w:hAnsi="Arial" w:cs="Arial"/>
+                <w:rFonts w:ascii="Calibri" w:hAnsi="Calibri" w:cs="Arial"/>
+                <w:b/>
                 <w:color w:val="6E6E6E" w:themeColor="accent1" w:themeShade="80"/>
               </w:rPr>
               <w:t xml:space="preserve"> </w:t>
@@ -3432,6 +4488,7 @@
             <w:dataBinding w:prefixMappings="xmlns:ns0='http://purl.org/dc/elements/1.1/' xmlns:ns1='http://schemas.openxmlformats.org/package/2006/metadata/core-properties' " w:xpath="/ns1:coreProperties[1]/ns0:title[1]" w:storeItemID="{6C3C8BC8-F283-45AE-878A-BAB7291924A1}"/>
             <w:text w:multiLine="1"/>
           </w:sdtPr>
+          <w:sdtEndPr/>
           <w:sdtContent>
             <w:p>
               <w:pPr>
@@ -3500,6 +4557,7 @@
               <w:dataBinding w:prefixMappings="xmlns:ns0='http://purl.org/dc/elements/1.1/' xmlns:ns1='http://schemas.openxmlformats.org/package/2006/metadata/core-properties' " w:xpath="/ns1:coreProperties[1]/ns0:subject[1]" w:storeItemID="{6C3C8BC8-F283-45AE-878A-BAB7291924A1}"/>
               <w:text w:multiLine="1"/>
             </w:sdtPr>
+            <w:sdtEndPr/>
             <w:sdtContent>
               <w:r>
                 <w:rPr>
@@ -4093,6 +5151,7 @@
   <w:style w:type="character" w:default="1" w:styleId="DefaultParagraphFont">
     <w:name w:val="Default Paragraph Font"/>
     <w:uiPriority w:val="1"/>
+    <w:semiHidden/>
     <w:unhideWhenUsed/>
   </w:style>
   <w:style w:type="table" w:default="1" w:styleId="TableNormal">
@@ -5058,6 +6117,7 @@
   <w:style w:type="character" w:default="1" w:styleId="DefaultParagraphFont">
     <w:name w:val="Default Paragraph Font"/>
     <w:uiPriority w:val="1"/>
+    <w:semiHidden/>
     <w:unhideWhenUsed/>
   </w:style>
   <w:style w:type="table" w:default="1" w:styleId="TableNormal">
@@ -5795,19 +6855,19 @@
     <w:pitch w:val="variable"/>
     <w:sig w:usb0="00000287" w:usb1="00000000" w:usb2="00000000" w:usb3="00000000" w:csb0="0000009F" w:csb1="00000000"/>
   </w:font>
+  <w:font w:name="Calibri">
+    <w:panose1 w:val="020F0502020204030204"/>
+    <w:charset w:val="00"/>
+    <w:family w:val="auto"/>
+    <w:pitch w:val="variable"/>
+    <w:sig w:usb0="E10002FF" w:usb1="4000ACFF" w:usb2="00000009" w:usb3="00000000" w:csb0="0000019F" w:csb1="00000000"/>
+  </w:font>
   <w:font w:name="Arial">
     <w:panose1 w:val="020B0604020202020204"/>
     <w:charset w:val="00"/>
     <w:family w:val="auto"/>
     <w:pitch w:val="variable"/>
     <w:sig w:usb0="E0002AFF" w:usb1="C0007843" w:usb2="00000009" w:usb3="00000000" w:csb0="000001FF" w:csb1="00000000"/>
-  </w:font>
-  <w:font w:name="Calibri">
-    <w:panose1 w:val="020F0502020204030204"/>
-    <w:charset w:val="00"/>
-    <w:family w:val="auto"/>
-    <w:pitch w:val="variable"/>
-    <w:sig w:usb0="E10002FF" w:usb1="4000ACFF" w:usb2="00000009" w:usb3="00000000" w:csb0="0000019F" w:csb1="00000000"/>
   </w:font>
   <w:font w:name="Cambria">
     <w:panose1 w:val="02040503050406030204"/>

</xml_diff>

<commit_message>
added protected documents, updated interests
</commit_message>
<xml_diff>
--- a/assets/files/arunvarghese_resume.docx
+++ b/assets/files/arunvarghese_resume.docx
@@ -16,7 +16,7 @@
     <w:tbl>
       <w:tblPr>
         <w:tblW w:w="5085" w:type="pct"/>
-        <w:tblInd w:w="-342" w:type="dxa"/>
+        <w:tblInd w:w="-252" w:type="dxa"/>
         <w:tblLayout w:type="fixed"/>
         <w:tblLook w:val="0600" w:firstRow="0" w:lastRow="0" w:firstColumn="0" w:lastColumn="0" w:noHBand="1" w:noVBand="1"/>
       </w:tblPr>
@@ -37,10 +37,10 @@
             <w:pPr>
               <w:pStyle w:val="Heading1"/>
               <w:tabs>
-                <w:tab w:val="left" w:pos="0"/>
+                <w:tab w:val="left" w:pos="-108"/>
               </w:tabs>
               <w:spacing w:before="0" w:after="0" w:line="240" w:lineRule="auto"/>
-              <w:ind w:right="-107"/>
+              <w:ind w:left="-18" w:right="-107"/>
               <w:rPr>
                 <w:rFonts w:ascii="Arial Black" w:hAnsi="Arial Black"/>
                 <w:color w:val="1B90E4"/>
@@ -65,11 +65,8 @@
               <w:spacing w:after="0" w:line="240" w:lineRule="auto"/>
               <w:ind w:right="-107"/>
               <w:rPr>
-                <w:rFonts w:ascii="Calibri" w:hAnsi="Calibri" w:cs="Arial"/>
-                <w:b/>
-                <w:color w:val="595959" w:themeColor="text1" w:themeTint="A6"/>
-                <w:sz w:val="16"/>
-                <w:szCs w:val="16"/>
+                <w:rFonts w:ascii="Arial Black" w:hAnsi="Arial Black"/>
+                <w:color w:val="1B90E4"/>
               </w:rPr>
             </w:pPr>
             <w:r>
@@ -84,29 +81,30 @@
               </w:rPr>
               <w:t>I am a results-oriented and self-motivated with over six years of industry experience in the complete SDLC of distributed web applications. Looking to further expand scope of technical knowledge, establish a professional identity, and contribute to the company’s success. In my free time, I work on front-end web development with popular frameworks to learn more about UI/UX and software architecture.</w:t>
             </w:r>
+            <w:r>
+              <w:rPr>
+                <w:rFonts w:ascii="Arial Black" w:hAnsi="Arial Black"/>
+                <w:color w:val="262626" w:themeColor="text2" w:themeTint="D9"/>
+                <w:sz w:val="24"/>
+              </w:rPr>
+              <w:br/>
+            </w:r>
           </w:p>
           <w:p>
             <w:pPr>
-              <w:pStyle w:val="Heading1"/>
               <w:tabs>
                 <w:tab w:val="left" w:pos="0"/>
               </w:tabs>
-              <w:spacing w:before="0" w:after="0" w:line="240" w:lineRule="auto"/>
+              <w:spacing w:after="0" w:line="240" w:lineRule="auto"/>
               <w:ind w:right="-107"/>
               <w:rPr>
-                <w:rFonts w:ascii="Arial Black" w:hAnsi="Arial Black"/>
-                <w:color w:val="1B90E4"/>
-                <w:sz w:val="24"/>
+                <w:rFonts w:ascii="Calibri" w:hAnsi="Calibri" w:cs="Arial"/>
+                <w:b/>
+                <w:color w:val="595959" w:themeColor="text1" w:themeTint="A6"/>
+                <w:sz w:val="16"/>
+                <w:szCs w:val="16"/>
               </w:rPr>
             </w:pPr>
-            <w:r>
-              <w:rPr>
-                <w:rFonts w:ascii="Arial Black" w:hAnsi="Arial Black"/>
-                <w:color w:val="262626" w:themeColor="text2" w:themeTint="D9"/>
-                <w:sz w:val="24"/>
-              </w:rPr>
-              <w:br/>
-            </w:r>
             <w:r>
               <w:rPr>
                 <w:rFonts w:ascii="Arial Black" w:hAnsi="Arial Black"/>
@@ -558,27 +556,36 @@
           </w:p>
           <w:p>
             <w:pPr>
-              <w:pStyle w:val="Heading1"/>
+              <w:pStyle w:val="ListParagraph"/>
               <w:tabs>
                 <w:tab w:val="left" w:pos="0"/>
-                <w:tab w:val="left" w:pos="216"/>
               </w:tabs>
-              <w:spacing w:before="0" w:after="0" w:line="240" w:lineRule="auto"/>
-              <w:ind w:right="-107"/>
-              <w:rPr>
-                <w:rFonts w:ascii="Arial Black" w:hAnsi="Arial Black"/>
-                <w:color w:val="1B90E4"/>
-                <w:sz w:val="24"/>
+              <w:spacing w:after="0" w:line="240" w:lineRule="auto"/>
+              <w:ind w:left="396" w:right="-107"/>
+              <w:rPr>
+                <w:rFonts w:ascii="Calibri" w:hAnsi="Calibri" w:cs="Arial"/>
+                <w:b/>
+                <w:color w:val="595959" w:themeColor="text1" w:themeTint="A6"/>
+                <w:szCs w:val="16"/>
               </w:rPr>
             </w:pPr>
-            <w:r>
-              <w:rPr>
-                <w:rFonts w:ascii="Arial Black" w:hAnsi="Arial Black"/>
-                <w:color w:val="auto"/>
-                <w:sz w:val="24"/>
-              </w:rPr>
-              <w:br/>
-            </w:r>
+          </w:p>
+          <w:p>
+            <w:pPr>
+              <w:pStyle w:val="ListParagraph"/>
+              <w:tabs>
+                <w:tab w:val="left" w:pos="-18"/>
+              </w:tabs>
+              <w:spacing w:after="0" w:line="240" w:lineRule="auto"/>
+              <w:ind w:left="-18" w:right="-107"/>
+              <w:rPr>
+                <w:rFonts w:ascii="Calibri" w:hAnsi="Calibri" w:cs="Arial"/>
+                <w:b/>
+                <w:color w:val="595959" w:themeColor="text1" w:themeTint="A6"/>
+                <w:sz w:val="16"/>
+                <w:szCs w:val="16"/>
+              </w:rPr>
+            </w:pPr>
             <w:r>
               <w:rPr>
                 <w:rFonts w:ascii="Arial Black" w:hAnsi="Arial Black"/>
@@ -705,7 +712,8 @@
               <w:ind w:right="-107"/>
               <w:rPr>
                 <w:rFonts w:ascii="Arial Black" w:hAnsi="Arial Black"/>
-                <w:color w:val="000000" w:themeColor="text1"/>
+                <w:color w:val="auto"/>
+                <w:sz w:val="10"/>
               </w:rPr>
             </w:pPr>
           </w:p>
@@ -899,8 +907,9 @@
               <w:spacing w:line="240" w:lineRule="auto"/>
               <w:ind w:right="-107"/>
               <w:rPr>
-                <w:rFonts w:ascii="Calibri" w:hAnsi="Calibri"/>
-                <w:color w:val="000000" w:themeColor="text1"/>
+                <w:rFonts w:ascii="Arial Black" w:hAnsi="Arial Black"/>
+                <w:color w:val="auto"/>
+                <w:sz w:val="10"/>
               </w:rPr>
             </w:pPr>
           </w:p>
@@ -1021,16 +1030,11 @@
           <w:p>
             <w:pPr>
               <w:pStyle w:val="BlockText"/>
-              <w:tabs>
-                <w:tab w:val="left" w:pos="0"/>
-              </w:tabs>
               <w:spacing w:line="240" w:lineRule="auto"/>
               <w:ind w:right="-107"/>
               <w:rPr>
-                <w:rFonts w:ascii="Calibri" w:hAnsi="Calibri" w:cs="Arial"/>
-                <w:b/>
-                <w:color w:val="6E6E6E" w:themeColor="accent1" w:themeShade="80"/>
-                <w:sz w:val="16"/>
+                <w:rFonts w:ascii="Arial Black" w:hAnsi="Arial Black"/>
+                <w:color w:val="1B90E4"/>
               </w:rPr>
             </w:pPr>
             <w:r>
@@ -1068,30 +1072,28 @@
                 <w:sz w:val="16"/>
               </w:rPr>
               <w:t xml:space="preserve"> </w:t>
+            </w:r>
+            <w:r>
+              <w:rPr>
+                <w:rFonts w:ascii="Arial Black" w:hAnsi="Arial Black"/>
+                <w:color w:val="000000" w:themeColor="text1"/>
+                <w:sz w:val="24"/>
+              </w:rPr>
+              <w:br/>
             </w:r>
           </w:p>
           <w:p>
             <w:pPr>
-              <w:pStyle w:val="Heading2"/>
-              <w:tabs>
-                <w:tab w:val="center" w:pos="702"/>
-              </w:tabs>
-              <w:spacing w:before="0" w:after="0" w:line="240" w:lineRule="auto"/>
+              <w:pStyle w:val="BlockText"/>
+              <w:spacing w:line="240" w:lineRule="auto"/>
               <w:ind w:left="-18" w:right="-107"/>
               <w:rPr>
-                <w:rFonts w:ascii="Arial Black" w:hAnsi="Arial Black"/>
-                <w:color w:val="1B90E4"/>
-                <w:sz w:val="24"/>
+                <w:rFonts w:ascii="Calibri" w:hAnsi="Calibri" w:cs="Arial"/>
+                <w:b/>
+                <w:color w:val="6E6E6E" w:themeColor="accent1" w:themeShade="80"/>
+                <w:sz w:val="16"/>
               </w:rPr>
             </w:pPr>
-            <w:r>
-              <w:rPr>
-                <w:rFonts w:ascii="Arial Black" w:hAnsi="Arial Black"/>
-                <w:color w:val="000000" w:themeColor="text1"/>
-                <w:sz w:val="24"/>
-              </w:rPr>
-              <w:br/>
-            </w:r>
             <w:r>
               <w:rPr>
                 <w:rFonts w:ascii="Arial Black" w:hAnsi="Arial Black"/>
@@ -1182,17 +1184,25 @@
               <w:rPr>
                 <w:rFonts w:ascii="Arial Black" w:hAnsi="Arial Black"/>
                 <w:color w:val="1B90E4"/>
+                <w:sz w:val="20"/>
+              </w:rPr>
+            </w:pPr>
+          </w:p>
+          <w:p>
+            <w:pPr>
+              <w:pStyle w:val="Heading1"/>
+              <w:tabs>
+                <w:tab w:val="left" w:pos="-108"/>
+                <w:tab w:val="left" w:pos="216"/>
+              </w:tabs>
+              <w:spacing w:before="0" w:after="0" w:line="240" w:lineRule="auto"/>
+              <w:ind w:left="-18" w:right="-107"/>
+              <w:rPr>
+                <w:rFonts w:ascii="Arial Black" w:hAnsi="Arial Black"/>
+                <w:color w:val="1B90E4"/>
                 <w:sz w:val="24"/>
               </w:rPr>
             </w:pPr>
-            <w:r>
-              <w:rPr>
-                <w:rFonts w:ascii="Arial Black" w:hAnsi="Arial Black"/>
-                <w:color w:val="auto"/>
-                <w:sz w:val="24"/>
-              </w:rPr>
-              <w:br/>
-            </w:r>
             <w:r>
               <w:rPr>
                 <w:rFonts w:ascii="Arial Black" w:hAnsi="Arial Black"/>
@@ -1324,7 +1334,6 @@
               </w:rPr>
               <w:t xml:space="preserve"> </w:t>
             </w:r>
-            <w:proofErr w:type="spellStart"/>
             <w:r>
               <w:rPr>
                 <w:rFonts w:ascii="Calibri" w:hAnsi="Calibri" w:cs="Arial"/>
@@ -1334,7 +1343,6 @@
               </w:rPr>
               <w:t>TypeScript</w:t>
             </w:r>
-            <w:proofErr w:type="spellEnd"/>
             <w:r>
               <w:rPr>
                 <w:rFonts w:ascii="Calibri" w:hAnsi="Calibri" w:cs="Arial"/>
@@ -1475,7 +1483,6 @@
                 <w:sz w:val="16"/>
               </w:rPr>
             </w:pPr>
-            <w:proofErr w:type="spellStart"/>
             <w:r>
               <w:rPr>
                 <w:rFonts w:ascii="Calibri" w:hAnsi="Calibri" w:cs="Arial"/>
@@ -1485,7 +1492,6 @@
               </w:rPr>
               <w:t>Git</w:t>
             </w:r>
-            <w:proofErr w:type="spellEnd"/>
             <w:r>
               <w:rPr>
                 <w:rFonts w:ascii="Calibri" w:hAnsi="Calibri" w:cs="Arial"/>
@@ -1511,27 +1517,7 @@
                 <w:color w:val="6E6E6E" w:themeColor="accent1" w:themeShade="80"/>
                 <w:sz w:val="16"/>
               </w:rPr>
-              <w:t xml:space="preserve"> </w:t>
-            </w:r>
-            <w:proofErr w:type="spellStart"/>
-            <w:r>
-              <w:rPr>
-                <w:rFonts w:ascii="Calibri" w:hAnsi="Calibri" w:cs="Arial"/>
-                <w:b/>
-                <w:color w:val="6E6E6E" w:themeColor="accent1" w:themeShade="80"/>
-                <w:sz w:val="16"/>
-              </w:rPr>
-              <w:t>Gitflow</w:t>
-            </w:r>
-            <w:proofErr w:type="spellEnd"/>
-            <w:r>
-              <w:rPr>
-                <w:rFonts w:ascii="Calibri" w:hAnsi="Calibri" w:cs="Arial"/>
-                <w:b/>
-                <w:color w:val="6E6E6E" w:themeColor="accent1" w:themeShade="80"/>
-                <w:sz w:val="16"/>
-              </w:rPr>
-              <w:t xml:space="preserve"> </w:t>
+              <w:t xml:space="preserve"> Gitflow </w:t>
             </w:r>
             <w:r>
               <w:rPr>
@@ -1567,19 +1553,8 @@
                 <w:color w:val="6E6E6E" w:themeColor="accent1" w:themeShade="80"/>
                 <w:sz w:val="16"/>
               </w:rPr>
-              <w:t xml:space="preserve"> </w:t>
-            </w:r>
-            <w:proofErr w:type="spellStart"/>
-            <w:r>
-              <w:rPr>
-                <w:rFonts w:ascii="Calibri" w:hAnsi="Calibri" w:cs="Arial"/>
-                <w:b/>
-                <w:color w:val="6E6E6E" w:themeColor="accent1" w:themeShade="80"/>
-                <w:sz w:val="16"/>
-              </w:rPr>
-              <w:t>ClearCase</w:t>
-            </w:r>
-            <w:proofErr w:type="spellEnd"/>
+              <w:t xml:space="preserve"> ClearCase</w:t>
+            </w:r>
           </w:p>
           <w:p>
             <w:pPr>
@@ -1799,19 +1774,8 @@
                 <w:color w:val="6E6E6E" w:themeColor="accent1" w:themeShade="80"/>
                 <w:sz w:val="16"/>
               </w:rPr>
-              <w:t xml:space="preserve"> </w:t>
-            </w:r>
-            <w:proofErr w:type="spellStart"/>
-            <w:r>
-              <w:rPr>
-                <w:rFonts w:ascii="Calibri" w:hAnsi="Calibri" w:cs="Arial"/>
-                <w:b/>
-                <w:color w:val="6E6E6E" w:themeColor="accent1" w:themeShade="80"/>
-                <w:sz w:val="16"/>
-              </w:rPr>
-              <w:t>SAFe</w:t>
-            </w:r>
-            <w:proofErr w:type="spellEnd"/>
+              <w:t xml:space="preserve"> SAFe</w:t>
+            </w:r>
             <w:r>
               <w:rPr>
                 <w:rFonts w:ascii="Calibri" w:hAnsi="Calibri" w:cs="Arial"/>
@@ -1952,25 +1916,14 @@
               </w:rPr>
               <w:t xml:space="preserve"> </w:t>
             </w:r>
-            <w:proofErr w:type="spellStart"/>
-            <w:r>
-              <w:rPr>
-                <w:rFonts w:ascii="Calibri" w:hAnsi="Calibri" w:cs="Arial"/>
-                <w:b/>
-                <w:color w:val="6E6E6E" w:themeColor="accent1" w:themeShade="80"/>
-                <w:sz w:val="16"/>
-              </w:rPr>
-              <w:t>Jquery</w:t>
-            </w:r>
-            <w:proofErr w:type="spellEnd"/>
-            <w:r>
-              <w:rPr>
-                <w:rFonts w:ascii="Calibri" w:hAnsi="Calibri" w:cs="Arial"/>
-                <w:b/>
-                <w:color w:val="6E6E6E" w:themeColor="accent1" w:themeShade="80"/>
-                <w:sz w:val="16"/>
-              </w:rPr>
-              <w:t xml:space="preserve"> </w:t>
+            <w:r>
+              <w:rPr>
+                <w:rFonts w:ascii="Calibri" w:hAnsi="Calibri" w:cs="Arial"/>
+                <w:b/>
+                <w:color w:val="6E6E6E" w:themeColor="accent1" w:themeShade="80"/>
+                <w:sz w:val="16"/>
+              </w:rPr>
+              <w:t xml:space="preserve">Jquery </w:t>
             </w:r>
             <w:r>
               <w:rPr>
@@ -2326,19 +2279,35 @@
                 <w:color w:val="6E6E6E" w:themeColor="accent1" w:themeShade="80"/>
                 <w:sz w:val="16"/>
               </w:rPr>
+              <w:t xml:space="preserve"> MongoDB</w:t>
+            </w:r>
+            <w:r>
+              <w:rPr>
+                <w:rFonts w:ascii="Calibri" w:hAnsi="Calibri" w:cs="Arial"/>
+                <w:b/>
+                <w:color w:val="6E6E6E" w:themeColor="accent1" w:themeShade="80"/>
+                <w:sz w:val="16"/>
+              </w:rPr>
               <w:t xml:space="preserve"> </w:t>
             </w:r>
-            <w:proofErr w:type="spellStart"/>
-            <w:r>
-              <w:rPr>
-                <w:rFonts w:ascii="Calibri" w:hAnsi="Calibri" w:cs="Arial"/>
-                <w:b/>
-                <w:color w:val="6E6E6E" w:themeColor="accent1" w:themeShade="80"/>
-                <w:sz w:val="16"/>
-              </w:rPr>
-              <w:t>MongoDB</w:t>
-            </w:r>
-            <w:proofErr w:type="spellEnd"/>
+            <w:r>
+              <w:rPr>
+                <w:rFonts w:ascii="Calibri" w:hAnsi="Calibri" w:cs="Arial"/>
+                <w:b/>
+                <w:color w:val="1B90E4"/>
+                <w:sz w:val="16"/>
+              </w:rPr>
+              <w:t>/</w:t>
+            </w:r>
+            <w:r>
+              <w:rPr>
+                <w:rFonts w:ascii="Calibri" w:hAnsi="Calibri" w:cs="Arial"/>
+                <w:b/>
+                <w:color w:val="6E6E6E" w:themeColor="accent1" w:themeShade="80"/>
+                <w:sz w:val="16"/>
+              </w:rPr>
+              <w:t xml:space="preserve"> SQL Server</w:t>
+            </w:r>
             <w:r>
               <w:rPr>
                 <w:rFonts w:ascii="Calibri" w:hAnsi="Calibri" w:cs="Arial"/>
@@ -2364,7 +2333,7 @@
                 <w:color w:val="6E6E6E" w:themeColor="accent1" w:themeShade="80"/>
                 <w:sz w:val="16"/>
               </w:rPr>
-              <w:t xml:space="preserve"> SQL Server</w:t>
+              <w:t xml:space="preserve"> Oracle SQL Developer</w:t>
             </w:r>
             <w:r>
               <w:rPr>
@@ -2391,7 +2360,7 @@
                 <w:color w:val="6E6E6E" w:themeColor="accent1" w:themeShade="80"/>
                 <w:sz w:val="16"/>
               </w:rPr>
-              <w:t xml:space="preserve"> Oracle SQL Developer</w:t>
+              <w:t xml:space="preserve"> PL/SQL</w:t>
             </w:r>
             <w:r>
               <w:rPr>
@@ -2418,7 +2387,7 @@
                 <w:color w:val="6E6E6E" w:themeColor="accent1" w:themeShade="80"/>
                 <w:sz w:val="16"/>
               </w:rPr>
-              <w:t xml:space="preserve"> PL/SQL</w:t>
+              <w:t xml:space="preserve"> JDBC</w:t>
             </w:r>
             <w:r>
               <w:rPr>
@@ -2445,46 +2414,8 @@
                 <w:color w:val="6E6E6E" w:themeColor="accent1" w:themeShade="80"/>
                 <w:sz w:val="16"/>
               </w:rPr>
-              <w:t xml:space="preserve"> JDBC</w:t>
-            </w:r>
-            <w:r>
-              <w:rPr>
-                <w:rFonts w:ascii="Calibri" w:hAnsi="Calibri" w:cs="Arial"/>
-                <w:b/>
-                <w:color w:val="6E6E6E" w:themeColor="accent1" w:themeShade="80"/>
-                <w:sz w:val="16"/>
-              </w:rPr>
-              <w:t xml:space="preserve"> </w:t>
-            </w:r>
-            <w:r>
-              <w:rPr>
-                <w:rFonts w:ascii="Calibri" w:hAnsi="Calibri" w:cs="Arial"/>
-                <w:b/>
-                <w:color w:val="1B90E4"/>
-                <w:sz w:val="16"/>
-              </w:rPr>
-              <w:t>/</w:t>
-            </w:r>
-            <w:r>
-              <w:rPr>
-                <w:rFonts w:ascii="Calibri" w:hAnsi="Calibri" w:cs="Arial"/>
-                <w:b/>
-                <w:color w:val="6E6E6E" w:themeColor="accent1" w:themeShade="80"/>
-                <w:sz w:val="16"/>
-              </w:rPr>
-              <w:t xml:space="preserve"> </w:t>
-            </w:r>
-            <w:proofErr w:type="spellStart"/>
-            <w:r>
-              <w:rPr>
-                <w:rFonts w:ascii="Calibri" w:hAnsi="Calibri" w:cs="Arial"/>
-                <w:b/>
-                <w:color w:val="6E6E6E" w:themeColor="accent1" w:themeShade="80"/>
-                <w:sz w:val="16"/>
-              </w:rPr>
-              <w:t>MyBatis</w:t>
-            </w:r>
-            <w:proofErr w:type="spellEnd"/>
+              <w:t xml:space="preserve"> MyBatis</w:t>
+            </w:r>
             <w:r>
               <w:rPr>
                 <w:rFonts w:ascii="Calibri" w:hAnsi="Calibri" w:cs="Arial"/>
@@ -2614,19 +2545,8 @@
                 <w:color w:val="6E6E6E" w:themeColor="accent1" w:themeShade="80"/>
                 <w:sz w:val="16"/>
               </w:rPr>
-              <w:t xml:space="preserve"> </w:t>
-            </w:r>
-            <w:proofErr w:type="spellStart"/>
-            <w:r>
-              <w:rPr>
-                <w:rFonts w:ascii="Calibri" w:hAnsi="Calibri" w:cs="Arial"/>
-                <w:b/>
-                <w:color w:val="6E6E6E" w:themeColor="accent1" w:themeShade="80"/>
-                <w:sz w:val="16"/>
-              </w:rPr>
-              <w:t>Heroku</w:t>
-            </w:r>
-            <w:proofErr w:type="spellEnd"/>
+              <w:t xml:space="preserve"> Heroku</w:t>
+            </w:r>
           </w:p>
           <w:p>
             <w:pPr>
@@ -2652,8 +2572,6 @@
               </w:rPr>
               <w:t>Testing</w:t>
             </w:r>
-            <w:bookmarkStart w:id="1" w:name="_GoBack"/>
-            <w:bookmarkEnd w:id="1"/>
           </w:p>
           <w:p>
             <w:pPr>
@@ -2670,7 +2588,6 @@
                 <w:sz w:val="16"/>
               </w:rPr>
             </w:pPr>
-            <w:proofErr w:type="spellStart"/>
             <w:r>
               <w:rPr>
                 <w:rFonts w:ascii="Calibri" w:hAnsi="Calibri" w:cs="Arial"/>
@@ -2680,7 +2597,6 @@
               </w:rPr>
               <w:t>JUnit</w:t>
             </w:r>
-            <w:proofErr w:type="spellEnd"/>
             <w:r>
               <w:rPr>
                 <w:rFonts w:ascii="Calibri" w:hAnsi="Calibri" w:cs="Arial"/>
@@ -2706,19 +2622,8 @@
                 <w:color w:val="6E6E6E" w:themeColor="accent1" w:themeShade="80"/>
                 <w:sz w:val="16"/>
               </w:rPr>
-              <w:t xml:space="preserve"> </w:t>
-            </w:r>
-            <w:proofErr w:type="spellStart"/>
-            <w:r>
-              <w:rPr>
-                <w:rFonts w:ascii="Calibri" w:hAnsi="Calibri" w:cs="Arial"/>
-                <w:b/>
-                <w:color w:val="6E6E6E" w:themeColor="accent1" w:themeShade="80"/>
-                <w:sz w:val="16"/>
-              </w:rPr>
-              <w:t>HermesJMS</w:t>
-            </w:r>
-            <w:proofErr w:type="spellEnd"/>
+              <w:t xml:space="preserve"> HermesJMS</w:t>
+            </w:r>
             <w:r>
               <w:rPr>
                 <w:rFonts w:ascii="Calibri" w:hAnsi="Calibri" w:cs="Arial"/>
@@ -3009,33 +2914,49 @@
                 <w:color w:val="6E6E6E" w:themeColor="accent1" w:themeShade="80"/>
                 <w:sz w:val="16"/>
               </w:rPr>
+              <w:t xml:space="preserve"> FishEye/Crucible</w:t>
+            </w:r>
+            <w:r>
+              <w:rPr>
+                <w:rFonts w:ascii="Calibri" w:hAnsi="Calibri" w:cs="Arial"/>
+                <w:b/>
+                <w:color w:val="6E6E6E" w:themeColor="accent1" w:themeShade="80"/>
+                <w:sz w:val="16"/>
+              </w:rPr>
               <w:t xml:space="preserve"> </w:t>
             </w:r>
-            <w:proofErr w:type="spellStart"/>
-            <w:r>
-              <w:rPr>
-                <w:rFonts w:ascii="Calibri" w:hAnsi="Calibri" w:cs="Arial"/>
-                <w:b/>
-                <w:color w:val="6E6E6E" w:themeColor="accent1" w:themeShade="80"/>
-                <w:sz w:val="16"/>
-              </w:rPr>
-              <w:t>FishEye</w:t>
-            </w:r>
-            <w:proofErr w:type="spellEnd"/>
-            <w:r>
-              <w:rPr>
-                <w:rFonts w:ascii="Calibri" w:hAnsi="Calibri" w:cs="Arial"/>
-                <w:b/>
-                <w:color w:val="6E6E6E" w:themeColor="accent1" w:themeShade="80"/>
-                <w:sz w:val="16"/>
-              </w:rPr>
-              <w:t>/Crucible</w:t>
-            </w:r>
-            <w:r>
-              <w:rPr>
-                <w:rFonts w:ascii="Calibri" w:hAnsi="Calibri" w:cs="Arial"/>
-                <w:b/>
-                <w:color w:val="6E6E6E" w:themeColor="accent1" w:themeShade="80"/>
+            <w:r>
+              <w:rPr>
+                <w:rFonts w:ascii="Calibri" w:hAnsi="Calibri" w:cs="Arial"/>
+                <w:b/>
+                <w:color w:val="1B90E4"/>
+                <w:sz w:val="16"/>
+              </w:rPr>
+              <w:t>/</w:t>
+            </w:r>
+            <w:r>
+              <w:rPr>
+                <w:rFonts w:ascii="Calibri" w:hAnsi="Calibri" w:cs="Arial"/>
+                <w:b/>
+                <w:color w:val="6E6E6E" w:themeColor="accent1" w:themeShade="80"/>
+                <w:sz w:val="16"/>
+              </w:rPr>
+              <w:t xml:space="preserve"> Ant </w:t>
+            </w:r>
+            <w:r>
+              <w:rPr>
+                <w:rFonts w:ascii="Calibri" w:hAnsi="Calibri" w:cs="Arial"/>
+                <w:b/>
+                <w:color w:val="1B90E4"/>
+                <w:sz w:val="16"/>
+              </w:rPr>
+              <w:t>/</w:t>
+            </w:r>
+            <w:r>
+              <w:rPr>
+                <w:rFonts w:ascii="Calibri" w:hAnsi="Calibri" w:cs="Arial"/>
+                <w:b/>
+                <w:color w:val="1B90E4"/>
                 <w:sz w:val="16"/>
               </w:rPr>
               <w:t xml:space="preserve"> </w:t>
@@ -3044,6 +2965,15 @@
               <w:rPr>
                 <w:rFonts w:ascii="Calibri" w:hAnsi="Calibri" w:cs="Arial"/>
                 <w:b/>
+                <w:color w:val="6E6E6E" w:themeColor="accent1" w:themeShade="80"/>
+                <w:sz w:val="16"/>
+              </w:rPr>
+              <w:t xml:space="preserve">Maven </w:t>
+            </w:r>
+            <w:r>
+              <w:rPr>
+                <w:rFonts w:ascii="Calibri" w:hAnsi="Calibri" w:cs="Arial"/>
+                <w:b/>
                 <w:color w:val="1B90E4"/>
                 <w:sz w:val="16"/>
               </w:rPr>
@@ -3053,10 +2983,19 @@
               <w:rPr>
                 <w:rFonts w:ascii="Calibri" w:hAnsi="Calibri" w:cs="Arial"/>
                 <w:b/>
-                <w:color w:val="6E6E6E" w:themeColor="accent1" w:themeShade="80"/>
-                <w:sz w:val="16"/>
-              </w:rPr>
-              <w:t xml:space="preserve"> Ant </w:t>
+                <w:color w:val="1B90E4"/>
+                <w:sz w:val="16"/>
+              </w:rPr>
+              <w:t xml:space="preserve"> </w:t>
+            </w:r>
+            <w:r>
+              <w:rPr>
+                <w:rFonts w:ascii="Calibri" w:hAnsi="Calibri" w:cs="Arial"/>
+                <w:b/>
+                <w:color w:val="6E6E6E" w:themeColor="accent1" w:themeShade="80"/>
+                <w:sz w:val="16"/>
+              </w:rPr>
+              <w:t xml:space="preserve">Gradle </w:t>
             </w:r>
             <w:r>
               <w:rPr>
@@ -3083,7 +3022,7 @@
                 <w:color w:val="6E6E6E" w:themeColor="accent1" w:themeShade="80"/>
                 <w:sz w:val="16"/>
               </w:rPr>
-              <w:t xml:space="preserve">Maven </w:t>
+              <w:t xml:space="preserve">Travis-CI </w:t>
             </w:r>
             <w:r>
               <w:rPr>
@@ -3098,87 +3037,11 @@
               <w:rPr>
                 <w:rFonts w:ascii="Calibri" w:hAnsi="Calibri" w:cs="Arial"/>
                 <w:b/>
-                <w:color w:val="1B90E4"/>
-                <w:sz w:val="16"/>
-              </w:rPr>
-              <w:t xml:space="preserve"> </w:t>
-            </w:r>
-            <w:proofErr w:type="spellStart"/>
-            <w:r>
-              <w:rPr>
-                <w:rFonts w:ascii="Calibri" w:hAnsi="Calibri" w:cs="Arial"/>
-                <w:b/>
-                <w:color w:val="6E6E6E" w:themeColor="accent1" w:themeShade="80"/>
-                <w:sz w:val="16"/>
-              </w:rPr>
-              <w:t>Gradle</w:t>
-            </w:r>
-            <w:proofErr w:type="spellEnd"/>
-            <w:r>
-              <w:rPr>
-                <w:rFonts w:ascii="Calibri" w:hAnsi="Calibri" w:cs="Arial"/>
-                <w:b/>
-                <w:color w:val="6E6E6E" w:themeColor="accent1" w:themeShade="80"/>
-                <w:sz w:val="16"/>
-              </w:rPr>
-              <w:t xml:space="preserve"> </w:t>
-            </w:r>
-            <w:r>
-              <w:rPr>
-                <w:rFonts w:ascii="Calibri" w:hAnsi="Calibri" w:cs="Arial"/>
-                <w:b/>
-                <w:color w:val="1B90E4"/>
-                <w:sz w:val="16"/>
-              </w:rPr>
-              <w:t>/</w:t>
-            </w:r>
-            <w:r>
-              <w:rPr>
-                <w:rFonts w:ascii="Calibri" w:hAnsi="Calibri" w:cs="Arial"/>
-                <w:b/>
-                <w:color w:val="1B90E4"/>
-                <w:sz w:val="16"/>
-              </w:rPr>
-              <w:t xml:space="preserve"> </w:t>
-            </w:r>
-            <w:r>
-              <w:rPr>
-                <w:rFonts w:ascii="Calibri" w:hAnsi="Calibri" w:cs="Arial"/>
-                <w:b/>
-                <w:color w:val="6E6E6E" w:themeColor="accent1" w:themeShade="80"/>
-                <w:sz w:val="16"/>
-              </w:rPr>
-              <w:t xml:space="preserve">Travis-CI </w:t>
-            </w:r>
-            <w:r>
-              <w:rPr>
-                <w:rFonts w:ascii="Calibri" w:hAnsi="Calibri" w:cs="Arial"/>
-                <w:b/>
-                <w:color w:val="1B90E4"/>
-                <w:sz w:val="16"/>
-              </w:rPr>
-              <w:t>/</w:t>
-            </w:r>
-            <w:r>
-              <w:rPr>
-                <w:rFonts w:ascii="Calibri" w:hAnsi="Calibri" w:cs="Arial"/>
-                <w:b/>
-                <w:color w:val="6E6E6E" w:themeColor="accent1" w:themeShade="80"/>
-                <w:sz w:val="16"/>
-              </w:rPr>
-              <w:t xml:space="preserve"> </w:t>
-            </w:r>
-            <w:proofErr w:type="spellStart"/>
-            <w:r>
-              <w:rPr>
-                <w:rFonts w:ascii="Calibri" w:hAnsi="Calibri" w:cs="Arial"/>
-                <w:b/>
-                <w:color w:val="6E6E6E" w:themeColor="accent1" w:themeShade="80"/>
-                <w:sz w:val="16"/>
-              </w:rPr>
-              <w:t>Docker</w:t>
-            </w:r>
-            <w:proofErr w:type="spellEnd"/>
+                <w:color w:val="6E6E6E" w:themeColor="accent1" w:themeShade="80"/>
+                <w:sz w:val="16"/>
+              </w:rPr>
+              <w:t xml:space="preserve"> Docker</w:t>
+            </w:r>
             <w:r>
               <w:rPr>
                 <w:rFonts w:ascii="Calibri" w:hAnsi="Calibri" w:cs="Arial"/>
@@ -3254,19 +3117,35 @@
                 <w:color w:val="6E6E6E" w:themeColor="accent1" w:themeShade="80"/>
                 <w:sz w:val="16"/>
               </w:rPr>
+              <w:t xml:space="preserve"> Splunk</w:t>
+            </w:r>
+            <w:r>
+              <w:rPr>
+                <w:rFonts w:ascii="Calibri" w:hAnsi="Calibri" w:cs="Arial"/>
+                <w:b/>
+                <w:color w:val="6E6E6E" w:themeColor="accent1" w:themeShade="80"/>
+                <w:sz w:val="16"/>
+              </w:rPr>
               <w:t xml:space="preserve"> </w:t>
             </w:r>
-            <w:proofErr w:type="spellStart"/>
-            <w:r>
-              <w:rPr>
-                <w:rFonts w:ascii="Calibri" w:hAnsi="Calibri" w:cs="Arial"/>
-                <w:b/>
-                <w:color w:val="6E6E6E" w:themeColor="accent1" w:themeShade="80"/>
-                <w:sz w:val="16"/>
-              </w:rPr>
-              <w:t>Splunk</w:t>
-            </w:r>
-            <w:proofErr w:type="spellEnd"/>
+            <w:r>
+              <w:rPr>
+                <w:rFonts w:ascii="Calibri" w:hAnsi="Calibri" w:cs="Arial"/>
+                <w:b/>
+                <w:color w:val="1B90E4"/>
+                <w:sz w:val="16"/>
+              </w:rPr>
+              <w:t>/</w:t>
+            </w:r>
+            <w:r>
+              <w:rPr>
+                <w:rFonts w:ascii="Calibri" w:hAnsi="Calibri" w:cs="Arial"/>
+                <w:b/>
+                <w:color w:val="6E6E6E" w:themeColor="accent1" w:themeShade="80"/>
+                <w:sz w:val="16"/>
+              </w:rPr>
+              <w:t xml:space="preserve"> Postman</w:t>
+            </w:r>
             <w:r>
               <w:rPr>
                 <w:rFonts w:ascii="Calibri" w:hAnsi="Calibri" w:cs="Arial"/>
@@ -3292,7 +3171,7 @@
                 <w:color w:val="6E6E6E" w:themeColor="accent1" w:themeShade="80"/>
                 <w:sz w:val="16"/>
               </w:rPr>
-              <w:t xml:space="preserve"> Postman</w:t>
+              <w:t xml:space="preserve"> SoapUI</w:t>
             </w:r>
             <w:r>
               <w:rPr>
@@ -3319,19 +3198,35 @@
                 <w:color w:val="6E6E6E" w:themeColor="accent1" w:themeShade="80"/>
                 <w:sz w:val="16"/>
               </w:rPr>
+              <w:t xml:space="preserve"> Chrome Dev Tools</w:t>
+            </w:r>
+            <w:r>
+              <w:rPr>
+                <w:rFonts w:ascii="Calibri" w:hAnsi="Calibri" w:cs="Arial"/>
+                <w:b/>
+                <w:color w:val="6E6E6E" w:themeColor="accent1" w:themeShade="80"/>
+                <w:sz w:val="16"/>
+              </w:rPr>
               <w:t xml:space="preserve"> </w:t>
             </w:r>
-            <w:proofErr w:type="spellStart"/>
-            <w:r>
-              <w:rPr>
-                <w:rFonts w:ascii="Calibri" w:hAnsi="Calibri" w:cs="Arial"/>
-                <w:b/>
-                <w:color w:val="6E6E6E" w:themeColor="accent1" w:themeShade="80"/>
-                <w:sz w:val="16"/>
-              </w:rPr>
-              <w:t>SoapUI</w:t>
-            </w:r>
-            <w:proofErr w:type="spellEnd"/>
+            <w:r>
+              <w:rPr>
+                <w:rFonts w:ascii="Calibri" w:hAnsi="Calibri" w:cs="Arial"/>
+                <w:b/>
+                <w:color w:val="1B90E4"/>
+                <w:sz w:val="16"/>
+              </w:rPr>
+              <w:t>/</w:t>
+            </w:r>
+            <w:r>
+              <w:rPr>
+                <w:rFonts w:ascii="Calibri" w:hAnsi="Calibri" w:cs="Arial"/>
+                <w:b/>
+                <w:color w:val="6E6E6E" w:themeColor="accent1" w:themeShade="80"/>
+                <w:sz w:val="16"/>
+              </w:rPr>
+              <w:t xml:space="preserve"> Eclipse</w:t>
+            </w:r>
             <w:r>
               <w:rPr>
                 <w:rFonts w:ascii="Calibri" w:hAnsi="Calibri" w:cs="Arial"/>
@@ -3357,93 +3252,8 @@
                 <w:color w:val="6E6E6E" w:themeColor="accent1" w:themeShade="80"/>
                 <w:sz w:val="16"/>
               </w:rPr>
-              <w:t xml:space="preserve"> Chrome </w:t>
-            </w:r>
-            <w:proofErr w:type="spellStart"/>
-            <w:r>
-              <w:rPr>
-                <w:rFonts w:ascii="Calibri" w:hAnsi="Calibri" w:cs="Arial"/>
-                <w:b/>
-                <w:color w:val="6E6E6E" w:themeColor="accent1" w:themeShade="80"/>
-                <w:sz w:val="16"/>
-              </w:rPr>
-              <w:t>Dev</w:t>
-            </w:r>
-            <w:proofErr w:type="spellEnd"/>
-            <w:r>
-              <w:rPr>
-                <w:rFonts w:ascii="Calibri" w:hAnsi="Calibri" w:cs="Arial"/>
-                <w:b/>
-                <w:color w:val="6E6E6E" w:themeColor="accent1" w:themeShade="80"/>
-                <w:sz w:val="16"/>
-              </w:rPr>
-              <w:t xml:space="preserve"> Tools</w:t>
-            </w:r>
-            <w:r>
-              <w:rPr>
-                <w:rFonts w:ascii="Calibri" w:hAnsi="Calibri" w:cs="Arial"/>
-                <w:b/>
-                <w:color w:val="6E6E6E" w:themeColor="accent1" w:themeShade="80"/>
-                <w:sz w:val="16"/>
-              </w:rPr>
-              <w:t xml:space="preserve"> </w:t>
-            </w:r>
-            <w:r>
-              <w:rPr>
-                <w:rFonts w:ascii="Calibri" w:hAnsi="Calibri" w:cs="Arial"/>
-                <w:b/>
-                <w:color w:val="1B90E4"/>
-                <w:sz w:val="16"/>
-              </w:rPr>
-              <w:t>/</w:t>
-            </w:r>
-            <w:r>
-              <w:rPr>
-                <w:rFonts w:ascii="Calibri" w:hAnsi="Calibri" w:cs="Arial"/>
-                <w:b/>
-                <w:color w:val="6E6E6E" w:themeColor="accent1" w:themeShade="80"/>
-                <w:sz w:val="16"/>
-              </w:rPr>
-              <w:t xml:space="preserve"> Eclipse</w:t>
-            </w:r>
-            <w:r>
-              <w:rPr>
-                <w:rFonts w:ascii="Calibri" w:hAnsi="Calibri" w:cs="Arial"/>
-                <w:b/>
-                <w:color w:val="6E6E6E" w:themeColor="accent1" w:themeShade="80"/>
-                <w:sz w:val="16"/>
-              </w:rPr>
-              <w:t xml:space="preserve"> </w:t>
-            </w:r>
-            <w:r>
-              <w:rPr>
-                <w:rFonts w:ascii="Calibri" w:hAnsi="Calibri" w:cs="Arial"/>
-                <w:b/>
-                <w:color w:val="1B90E4"/>
-                <w:sz w:val="16"/>
-              </w:rPr>
-              <w:t>/</w:t>
-            </w:r>
-            <w:r>
-              <w:rPr>
-                <w:rFonts w:ascii="Calibri" w:hAnsi="Calibri" w:cs="Arial"/>
-                <w:b/>
-                <w:color w:val="6E6E6E" w:themeColor="accent1" w:themeShade="80"/>
-                <w:sz w:val="16"/>
-              </w:rPr>
-              <w:t xml:space="preserve"> </w:t>
-            </w:r>
-            <w:proofErr w:type="spellStart"/>
-            <w:r>
-              <w:rPr>
-                <w:rFonts w:ascii="Calibri" w:hAnsi="Calibri" w:cs="Arial"/>
-                <w:b/>
-                <w:color w:val="6E6E6E" w:themeColor="accent1" w:themeShade="80"/>
-                <w:sz w:val="16"/>
-              </w:rPr>
-              <w:t>IntelliJ</w:t>
-            </w:r>
-            <w:proofErr w:type="spellEnd"/>
+              <w:t xml:space="preserve"> IntelliJ</w:t>
+            </w:r>
           </w:p>
           <w:p>
             <w:pPr>
@@ -3453,11 +3263,6 @@
               </w:tabs>
               <w:spacing w:line="240" w:lineRule="auto"/>
               <w:ind w:right="-107"/>
-              <w:rPr>
-                <w:rFonts w:ascii="Calibri" w:hAnsi="Calibri"/>
-                <w:color w:val="404040" w:themeColor="text1" w:themeTint="BF"/>
-                <w:sz w:val="16"/>
-              </w:rPr>
             </w:pPr>
             <w:r>
               <w:rPr>
@@ -3491,13 +3296,22 @@
                 <w:color w:val="6E6E6E" w:themeColor="accent1" w:themeShade="80"/>
                 <w:sz w:val="16"/>
               </w:rPr>
-              <w:t>Machine Learning</w:t>
-            </w:r>
-            <w:r>
-              <w:rPr>
-                <w:rFonts w:ascii="Calibri" w:hAnsi="Calibri" w:cs="Arial"/>
-                <w:b/>
-                <w:color w:val="6E6E6E" w:themeColor="accent1" w:themeShade="80"/>
+              <w:t xml:space="preserve">Machine Learning </w:t>
+            </w:r>
+            <w:r>
+              <w:rPr>
+                <w:rFonts w:ascii="Calibri" w:hAnsi="Calibri" w:cs="Arial"/>
+                <w:b/>
+                <w:color w:val="1B90E4"/>
+                <w:sz w:val="16"/>
+              </w:rPr>
+              <w:t>/</w:t>
+            </w:r>
+            <w:r>
+              <w:rPr>
+                <w:rFonts w:ascii="Calibri" w:hAnsi="Calibri" w:cs="Arial"/>
+                <w:b/>
+                <w:color w:val="1B90E4"/>
                 <w:sz w:val="16"/>
               </w:rPr>
               <w:t xml:space="preserve"> </w:t>
@@ -3506,6 +3320,15 @@
               <w:rPr>
                 <w:rFonts w:ascii="Calibri" w:hAnsi="Calibri" w:cs="Arial"/>
                 <w:b/>
+                <w:color w:val="6E6E6E" w:themeColor="accent1" w:themeShade="80"/>
+                <w:sz w:val="16"/>
+              </w:rPr>
+              <w:t xml:space="preserve">Mobile Development </w:t>
+            </w:r>
+            <w:r>
+              <w:rPr>
+                <w:rFonts w:ascii="Calibri" w:hAnsi="Calibri" w:cs="Arial"/>
+                <w:b/>
                 <w:color w:val="1B90E4"/>
                 <w:sz w:val="16"/>
               </w:rPr>
@@ -3527,13 +3350,22 @@
                 <w:color w:val="6E6E6E" w:themeColor="accent1" w:themeShade="80"/>
                 <w:sz w:val="16"/>
               </w:rPr>
-              <w:t>Mobile Development</w:t>
-            </w:r>
-            <w:r>
-              <w:rPr>
-                <w:rFonts w:ascii="Calibri" w:hAnsi="Calibri" w:cs="Arial"/>
-                <w:b/>
-                <w:color w:val="6E6E6E" w:themeColor="accent1" w:themeShade="80"/>
+              <w:t xml:space="preserve">Python </w:t>
+            </w:r>
+            <w:r>
+              <w:rPr>
+                <w:rFonts w:ascii="Calibri" w:hAnsi="Calibri" w:cs="Arial"/>
+                <w:b/>
+                <w:color w:val="1B90E4"/>
+                <w:sz w:val="16"/>
+              </w:rPr>
+              <w:t>/</w:t>
+            </w:r>
+            <w:r>
+              <w:rPr>
+                <w:rFonts w:ascii="Calibri" w:hAnsi="Calibri" w:cs="Arial"/>
+                <w:b/>
+                <w:color w:val="1B90E4"/>
                 <w:sz w:val="16"/>
               </w:rPr>
               <w:t xml:space="preserve"> </w:t>
@@ -3542,6 +3374,24 @@
               <w:rPr>
                 <w:rFonts w:ascii="Calibri" w:hAnsi="Calibri" w:cs="Arial"/>
                 <w:b/>
+                <w:color w:val="6E6E6E" w:themeColor="accent1" w:themeShade="80"/>
+                <w:sz w:val="16"/>
+              </w:rPr>
+              <w:t>React</w:t>
+            </w:r>
+            <w:r>
+              <w:rPr>
+                <w:rFonts w:ascii="Calibri" w:hAnsi="Calibri" w:cs="Arial"/>
+                <w:b/>
+                <w:color w:val="6E6E6E" w:themeColor="accent1" w:themeShade="80"/>
+                <w:sz w:val="16"/>
+              </w:rPr>
+              <w:t xml:space="preserve"> </w:t>
+            </w:r>
+            <w:r>
+              <w:rPr>
+                <w:rFonts w:ascii="Calibri" w:hAnsi="Calibri" w:cs="Arial"/>
+                <w:b/>
                 <w:color w:val="1B90E4"/>
                 <w:sz w:val="16"/>
               </w:rPr>
@@ -3563,34 +3413,7 @@
                 <w:color w:val="6E6E6E" w:themeColor="accent1" w:themeShade="80"/>
                 <w:sz w:val="16"/>
               </w:rPr>
-              <w:t xml:space="preserve">Python </w:t>
-            </w:r>
-            <w:r>
-              <w:rPr>
-                <w:rFonts w:ascii="Calibri" w:hAnsi="Calibri" w:cs="Arial"/>
-                <w:b/>
-                <w:color w:val="1B90E4"/>
-                <w:sz w:val="16"/>
-              </w:rPr>
-              <w:t>/</w:t>
-            </w:r>
-            <w:r>
-              <w:rPr>
-                <w:rFonts w:ascii="Calibri" w:hAnsi="Calibri" w:cs="Arial"/>
-                <w:b/>
-                <w:color w:val="1B90E4"/>
-                <w:sz w:val="16"/>
-              </w:rPr>
-              <w:t xml:space="preserve"> </w:t>
-            </w:r>
-            <w:r>
-              <w:rPr>
-                <w:rFonts w:ascii="Calibri" w:hAnsi="Calibri" w:cs="Arial"/>
-                <w:b/>
-                <w:color w:val="6E6E6E" w:themeColor="accent1" w:themeShade="80"/>
-                <w:sz w:val="16"/>
-              </w:rPr>
-              <w:t>React</w:t>
+              <w:t>AWS</w:t>
             </w:r>
           </w:p>
           <w:p>
@@ -3636,10 +3459,10 @@
             <w:pPr>
               <w:pStyle w:val="Heading2"/>
               <w:tabs>
-                <w:tab w:val="left" w:pos="0"/>
+                <w:tab w:val="left" w:pos="-105"/>
               </w:tabs>
               <w:spacing w:before="0" w:after="0" w:line="240" w:lineRule="auto"/>
-              <w:ind w:left="720" w:right="-67" w:hanging="720"/>
+              <w:ind w:left="720" w:right="-67" w:hanging="735"/>
               <w:rPr>
                 <w:rFonts w:ascii="Arial Black" w:hAnsi="Arial Black"/>
                 <w:color w:val="1B90E4"/>
@@ -3761,7 +3584,6 @@
                       <w:sz w:val="16"/>
                     </w:rPr>
                   </w:pPr>
-                  <w:proofErr w:type="spellStart"/>
                   <w:r>
                     <w:rPr>
                       <w:rFonts w:ascii="Arial Black" w:hAnsi="Arial Black"/>
@@ -3770,7 +3592,6 @@
                     </w:rPr>
                     <w:t>Github</w:t>
                   </w:r>
-                  <w:proofErr w:type="spellEnd"/>
                 </w:p>
               </w:tc>
               <w:tc>
@@ -3930,14 +3751,14 @@
             <w:pPr>
               <w:pStyle w:val="Heading2"/>
               <w:tabs>
-                <w:tab w:val="left" w:pos="-115"/>
+                <w:tab w:val="left" w:pos="0"/>
               </w:tabs>
               <w:spacing w:before="0" w:after="0" w:line="240" w:lineRule="auto"/>
-              <w:ind w:left="-25" w:right="-67"/>
-              <w:rPr>
-                <w:rFonts w:ascii="Arial Black" w:hAnsi="Arial Black"/>
-                <w:color w:val="auto"/>
-                <w:sz w:val="24"/>
+              <w:ind w:right="-67"/>
+              <w:rPr>
+                <w:rFonts w:ascii="Arial Black" w:hAnsi="Arial Black"/>
+                <w:color w:val="1B90E4"/>
+                <w:sz w:val="20"/>
               </w:rPr>
             </w:pPr>
           </w:p>
@@ -3945,10 +3766,10 @@
             <w:pPr>
               <w:pStyle w:val="Heading2"/>
               <w:tabs>
-                <w:tab w:val="left" w:pos="0"/>
+                <w:tab w:val="left" w:pos="-105"/>
               </w:tabs>
               <w:spacing w:before="0" w:after="0" w:line="240" w:lineRule="auto"/>
-              <w:ind w:right="-67"/>
+              <w:ind w:left="-15" w:right="-67"/>
               <w:rPr>
                 <w:rFonts w:ascii="Arial Black" w:hAnsi="Arial Black"/>
                 <w:color w:val="auto"/>
@@ -4022,7 +3843,25 @@
                 <w:color w:val="6E6E6E" w:themeColor="accent1" w:themeShade="80"/>
                 <w:sz w:val="16"/>
               </w:rPr>
-              <w:t xml:space="preserve">My personal website. Utilized HTML5, Typescript, SCSS, Gulp, Bower, </w:t>
+              <w:t xml:space="preserve">My personal website. Utilized </w:t>
+            </w:r>
+            <w:r>
+              <w:rPr>
+                <w:rFonts w:ascii="Calibri" w:hAnsi="Calibri" w:cs="Arial"/>
+                <w:b/>
+                <w:color w:val="6E6E6E" w:themeColor="accent1" w:themeShade="80"/>
+                <w:sz w:val="16"/>
+              </w:rPr>
+              <w:t xml:space="preserve">Jade, </w:t>
+            </w:r>
+            <w:r>
+              <w:rPr>
+                <w:rFonts w:ascii="Calibri" w:hAnsi="Calibri" w:cs="Arial"/>
+                <w:b/>
+                <w:color w:val="6E6E6E" w:themeColor="accent1" w:themeShade="80"/>
+                <w:sz w:val="16"/>
+              </w:rPr>
+              <w:t xml:space="preserve">HTML5, Typescript, SCSS, Gulp, Bower, </w:t>
             </w:r>
             <w:r>
               <w:rPr>
@@ -4040,36 +3879,7 @@
                 <w:color w:val="6E6E6E" w:themeColor="accent1" w:themeShade="80"/>
                 <w:sz w:val="16"/>
               </w:rPr>
-              <w:t xml:space="preserve">Express. Hosted on </w:t>
-            </w:r>
-            <w:proofErr w:type="spellStart"/>
-            <w:r>
-              <w:rPr>
-                <w:rFonts w:ascii="Calibri" w:hAnsi="Calibri" w:cs="Arial"/>
-                <w:b/>
-                <w:color w:val="6E6E6E" w:themeColor="accent1" w:themeShade="80"/>
-                <w:sz w:val="16"/>
-              </w:rPr>
-              <w:t>GitHub</w:t>
-            </w:r>
-            <w:proofErr w:type="spellEnd"/>
-            <w:r>
-              <w:rPr>
-                <w:rFonts w:ascii="Calibri" w:hAnsi="Calibri" w:cs="Arial"/>
-                <w:b/>
-                <w:color w:val="6E6E6E" w:themeColor="accent1" w:themeShade="80"/>
-                <w:sz w:val="16"/>
-              </w:rPr>
-              <w:t>.</w:t>
-            </w:r>
-            <w:r>
-              <w:rPr>
-                <w:rFonts w:ascii="Calibri" w:hAnsi="Calibri" w:cs="Arial"/>
-                <w:b/>
-                <w:color w:val="6E6E6E" w:themeColor="accent1" w:themeShade="80"/>
-                <w:sz w:val="16"/>
-              </w:rPr>
-              <w:t xml:space="preserve"> </w:t>
+              <w:t>Express, Travis-CI. Hosted on GitHub!</w:t>
             </w:r>
           </w:p>
           <w:p>
@@ -4083,6 +3893,7 @@
               <w:rPr>
                 <w:rFonts w:ascii="Arial Black" w:hAnsi="Arial Black"/>
                 <w:color w:val="auto"/>
+                <w:sz w:val="10"/>
               </w:rPr>
             </w:pPr>
           </w:p>
@@ -4125,13 +3936,20 @@
               <w:spacing w:line="240" w:lineRule="auto"/>
               <w:ind w:right="-67"/>
               <w:rPr>
+                <w:rFonts w:ascii="Calibri" w:hAnsi="Calibri"/>
+                <w:b/>
+              </w:rPr>
+            </w:pPr>
+            <w:r>
+              <w:rPr>
                 <w:rFonts w:ascii="Calibri" w:hAnsi="Calibri" w:cs="Arial"/>
                 <w:b/>
                 <w:color w:val="6E6E6E" w:themeColor="accent1" w:themeShade="80"/>
                 <w:sz w:val="16"/>
                 <w:szCs w:val="16"/>
               </w:rPr>
-            </w:pPr>
+              <w:t>Front End package, javascript implementation of Mac's Photo Tiles Screensaver. Utilized HTML, Javascript, CSS, Travis-CI, Hound-CI, Gulp, Bower</w:t>
+            </w:r>
             <w:r>
               <w:rPr>
                 <w:rFonts w:ascii="Calibri" w:hAnsi="Calibri" w:cs="Arial"/>
@@ -4140,9 +3958,8 @@
                 <w:sz w:val="16"/>
                 <w:szCs w:val="16"/>
               </w:rPr>
-              <w:t xml:space="preserve">Front End package, </w:t>
-            </w:r>
-            <w:proofErr w:type="spellStart"/>
+              <w:t>.</w:t>
+            </w:r>
             <w:r>
               <w:rPr>
                 <w:rFonts w:ascii="Calibri" w:hAnsi="Calibri" w:cs="Arial"/>
@@ -4151,50 +3968,16 @@
                 <w:sz w:val="16"/>
                 <w:szCs w:val="16"/>
               </w:rPr>
-              <w:t>javascript</w:t>
-            </w:r>
-            <w:proofErr w:type="spellEnd"/>
-            <w:r>
-              <w:rPr>
-                <w:rFonts w:ascii="Calibri" w:hAnsi="Calibri" w:cs="Arial"/>
-                <w:b/>
-                <w:color w:val="6E6E6E" w:themeColor="accent1" w:themeShade="80"/>
-                <w:sz w:val="16"/>
-                <w:szCs w:val="16"/>
-              </w:rPr>
-              <w:t xml:space="preserve"> implementation of Mac's Photo Tiles Screensaver. Utilized HTML, </w:t>
-            </w:r>
-            <w:proofErr w:type="spellStart"/>
-            <w:r>
-              <w:rPr>
-                <w:rFonts w:ascii="Calibri" w:hAnsi="Calibri" w:cs="Arial"/>
-                <w:b/>
-                <w:color w:val="6E6E6E" w:themeColor="accent1" w:themeShade="80"/>
-                <w:sz w:val="16"/>
-                <w:szCs w:val="16"/>
-              </w:rPr>
-              <w:t>Javascript</w:t>
-            </w:r>
-            <w:proofErr w:type="spellEnd"/>
-            <w:r>
-              <w:rPr>
-                <w:rFonts w:ascii="Calibri" w:hAnsi="Calibri" w:cs="Arial"/>
-                <w:b/>
-                <w:color w:val="6E6E6E" w:themeColor="accent1" w:themeShade="80"/>
-                <w:sz w:val="16"/>
-                <w:szCs w:val="16"/>
-              </w:rPr>
-              <w:t>, CSS, Travis-CI, Hound-CI, Gulp, Bower</w:t>
-            </w:r>
-            <w:r>
-              <w:rPr>
-                <w:rFonts w:ascii="Calibri" w:hAnsi="Calibri" w:cs="Arial"/>
-                <w:b/>
-                <w:color w:val="6E6E6E" w:themeColor="accent1" w:themeShade="80"/>
-                <w:sz w:val="16"/>
-                <w:szCs w:val="16"/>
-              </w:rPr>
-              <w:t>.</w:t>
+              <w:t xml:space="preserve"> </w:t>
+            </w:r>
+            <w:r>
+              <w:rPr>
+                <w:rFonts w:ascii="Calibri" w:hAnsi="Calibri" w:cs="Arial"/>
+                <w:b/>
+                <w:color w:val="6E6E6E" w:themeColor="accent1" w:themeShade="80"/>
+                <w:sz w:val="16"/>
+              </w:rPr>
+              <w:t>Hosted on GitHub!</w:t>
             </w:r>
           </w:p>
           <w:p>
@@ -4206,9 +3989,9 @@
               <w:spacing w:line="240" w:lineRule="auto"/>
               <w:ind w:right="-67"/>
               <w:rPr>
-                <w:rFonts w:ascii="Calibri" w:hAnsi="Calibri"/>
-                <w:color w:val="000000" w:themeColor="text1"/>
-                <w:sz w:val="16"/>
+                <w:rFonts w:ascii="Arial Black" w:hAnsi="Arial Black"/>
+                <w:color w:val="auto"/>
+                <w:sz w:val="10"/>
               </w:rPr>
             </w:pPr>
           </w:p>
@@ -4238,15 +4021,13 @@
             <w:pPr>
               <w:pStyle w:val="BlockText"/>
               <w:tabs>
-                <w:tab w:val="left" w:pos="0"/>
+                <w:tab w:val="left" w:pos="-108"/>
               </w:tabs>
               <w:spacing w:line="240" w:lineRule="auto"/>
               <w:ind w:right="-67"/>
               <w:rPr>
-                <w:rFonts w:ascii="Calibri" w:hAnsi="Calibri" w:cs="Arial"/>
-                <w:b/>
-                <w:color w:val="6E6E6E" w:themeColor="accent1" w:themeShade="80"/>
-                <w:sz w:val="16"/>
+                <w:rFonts w:ascii="Calibri" w:hAnsi="Calibri"/>
+                <w:b/>
               </w:rPr>
             </w:pPr>
             <w:r>
@@ -4256,27 +4037,34 @@
                 <w:color w:val="6E6E6E" w:themeColor="accent1" w:themeShade="80"/>
                 <w:sz w:val="16"/>
               </w:rPr>
-              <w:t xml:space="preserve">Web application used for viewing, tracking, and assigning expenses for friends' investments in a rally car. Utilized Angular 2.0, </w:t>
-            </w:r>
-            <w:proofErr w:type="spellStart"/>
-            <w:r>
-              <w:rPr>
-                <w:rFonts w:ascii="Calibri" w:hAnsi="Calibri" w:cs="Arial"/>
-                <w:b/>
-                <w:color w:val="6E6E6E" w:themeColor="accent1" w:themeShade="80"/>
-                <w:sz w:val="16"/>
-              </w:rPr>
-              <w:t>Heroku</w:t>
-            </w:r>
-            <w:proofErr w:type="spellEnd"/>
-            <w:r>
-              <w:rPr>
-                <w:rFonts w:ascii="Calibri" w:hAnsi="Calibri" w:cs="Arial"/>
-                <w:b/>
-                <w:color w:val="6E6E6E" w:themeColor="accent1" w:themeShade="80"/>
-                <w:sz w:val="16"/>
-              </w:rPr>
-              <w:t>, Mongo, Travis-CI, Node, Express, Frisby.js.</w:t>
+              <w:t xml:space="preserve">Web application </w:t>
+            </w:r>
+            <w:r>
+              <w:rPr>
+                <w:rFonts w:ascii="Calibri" w:hAnsi="Calibri" w:cs="Arial"/>
+                <w:b/>
+                <w:color w:val="6E6E6E" w:themeColor="accent1" w:themeShade="80"/>
+                <w:sz w:val="16"/>
+              </w:rPr>
+              <w:t xml:space="preserve">with robust REST API </w:t>
+            </w:r>
+            <w:r>
+              <w:rPr>
+                <w:rFonts w:ascii="Calibri" w:hAnsi="Calibri" w:cs="Arial"/>
+                <w:b/>
+                <w:color w:val="6E6E6E" w:themeColor="accent1" w:themeShade="80"/>
+                <w:sz w:val="16"/>
+              </w:rPr>
+              <w:t>used for viewing, tracking, and assigning expenses for friends' investments in a rally car. Utilized Angular 2.0, Heroku, Mongo, Travis-CI, Node, Express, Frisby.js.</w:t>
+            </w:r>
+            <w:r>
+              <w:rPr>
+                <w:rFonts w:ascii="Calibri" w:hAnsi="Calibri" w:cs="Arial"/>
+                <w:b/>
+                <w:color w:val="6E6E6E" w:themeColor="accent1" w:themeShade="80"/>
+                <w:sz w:val="16"/>
+              </w:rPr>
+              <w:t xml:space="preserve"> Hosted on GitHub!</w:t>
             </w:r>
           </w:p>
           <w:p>
@@ -4288,9 +4076,9 @@
               <w:spacing w:line="240" w:lineRule="auto"/>
               <w:ind w:right="-67"/>
               <w:rPr>
-                <w:rFonts w:ascii="Calibri" w:hAnsi="Calibri"/>
-                <w:color w:val="000000" w:themeColor="text1"/>
-                <w:sz w:val="16"/>
+                <w:rFonts w:ascii="Arial Black" w:hAnsi="Arial Black"/>
+                <w:color w:val="auto"/>
+                <w:sz w:val="10"/>
               </w:rPr>
             </w:pPr>
           </w:p>
@@ -4338,47 +4126,7 @@
                 <w:color w:val="6E6E6E" w:themeColor="accent1" w:themeShade="80"/>
                 <w:sz w:val="16"/>
               </w:rPr>
-              <w:t xml:space="preserve">Web application used as a tool for Resume edit/proofread/format/styles/guidelines. Utilized Angular 1.5, </w:t>
-            </w:r>
-            <w:proofErr w:type="spellStart"/>
-            <w:r>
-              <w:rPr>
-                <w:rFonts w:ascii="Calibri" w:hAnsi="Calibri" w:cs="Arial"/>
-                <w:b/>
-                <w:color w:val="6E6E6E" w:themeColor="accent1" w:themeShade="80"/>
-                <w:sz w:val="16"/>
-              </w:rPr>
-              <w:t>Heroku</w:t>
-            </w:r>
-            <w:proofErr w:type="spellEnd"/>
-            <w:r>
-              <w:rPr>
-                <w:rFonts w:ascii="Calibri" w:hAnsi="Calibri" w:cs="Arial"/>
-                <w:b/>
-                <w:color w:val="6E6E6E" w:themeColor="accent1" w:themeShade="80"/>
-                <w:sz w:val="16"/>
-              </w:rPr>
-              <w:t xml:space="preserve">, Mongo, </w:t>
-            </w:r>
-            <w:proofErr w:type="gramStart"/>
-            <w:r>
-              <w:rPr>
-                <w:rFonts w:ascii="Calibri" w:hAnsi="Calibri" w:cs="Arial"/>
-                <w:b/>
-                <w:color w:val="6E6E6E" w:themeColor="accent1" w:themeShade="80"/>
-                <w:sz w:val="16"/>
-              </w:rPr>
-              <w:t>Travis</w:t>
-            </w:r>
-            <w:proofErr w:type="gramEnd"/>
-            <w:r>
-              <w:rPr>
-                <w:rFonts w:ascii="Calibri" w:hAnsi="Calibri" w:cs="Arial"/>
-                <w:b/>
-                <w:color w:val="6E6E6E" w:themeColor="accent1" w:themeShade="80"/>
-                <w:sz w:val="16"/>
-              </w:rPr>
-              <w:t>-CI.</w:t>
+              <w:t>Web application used as a tool for Resume edit/proofread/format/styles/guidelines. Utilized Angular 1.5, Heroku, Mongo, Travis-CI.</w:t>
             </w:r>
           </w:p>
           <w:p>
@@ -4392,17 +4140,24 @@
               <w:rPr>
                 <w:rFonts w:ascii="Arial Black" w:hAnsi="Arial Black"/>
                 <w:color w:val="1B90E4"/>
+                <w:sz w:val="20"/>
+              </w:rPr>
+            </w:pPr>
+          </w:p>
+          <w:p>
+            <w:pPr>
+              <w:pStyle w:val="Heading2"/>
+              <w:tabs>
+                <w:tab w:val="left" w:pos="-105"/>
+              </w:tabs>
+              <w:spacing w:before="0" w:after="0" w:line="240" w:lineRule="auto"/>
+              <w:ind w:left="-15" w:right="-67"/>
+              <w:rPr>
+                <w:rFonts w:ascii="Arial Black" w:hAnsi="Arial Black"/>
+                <w:color w:val="1B90E4"/>
                 <w:sz w:val="24"/>
               </w:rPr>
             </w:pPr>
-            <w:r>
-              <w:rPr>
-                <w:rFonts w:ascii="Arial Black" w:hAnsi="Arial Black"/>
-                <w:color w:val="auto"/>
-                <w:sz w:val="24"/>
-              </w:rPr>
-              <w:br/>
-            </w:r>
             <w:r>
               <w:rPr>
                 <w:rFonts w:ascii="Arial Black" w:hAnsi="Arial Black"/>
@@ -4487,9 +4242,9 @@
               <w:spacing w:line="240" w:lineRule="auto"/>
               <w:ind w:right="-67"/>
               <w:rPr>
-                <w:rFonts w:ascii="Calibri" w:hAnsi="Calibri"/>
-                <w:color w:val="000000" w:themeColor="text1"/>
-                <w:sz w:val="16"/>
+                <w:rFonts w:ascii="Arial Black" w:hAnsi="Arial Black"/>
+                <w:color w:val="auto"/>
+                <w:sz w:val="10"/>
               </w:rPr>
             </w:pPr>
           </w:p>
@@ -4507,21 +4262,12 @@
                 <w:color w:val="auto"/>
               </w:rPr>
             </w:pPr>
-            <w:proofErr w:type="spellStart"/>
             <w:r>
               <w:rPr>
                 <w:rFonts w:ascii="Arial Black" w:hAnsi="Arial Black"/>
                 <w:color w:val="auto"/>
               </w:rPr>
-              <w:t>Nspire</w:t>
-            </w:r>
-            <w:proofErr w:type="spellEnd"/>
-            <w:r>
-              <w:rPr>
-                <w:rFonts w:ascii="Arial Black" w:hAnsi="Arial Black"/>
-                <w:color w:val="auto"/>
-              </w:rPr>
-              <w:t xml:space="preserve"> Platform</w:t>
+              <w:t>Nspire Platform</w:t>
             </w:r>
           </w:p>
           <w:p>
@@ -4555,27 +4301,7 @@
                 <w:color w:val="6E6E6E" w:themeColor="accent1" w:themeShade="80"/>
                 <w:sz w:val="16"/>
               </w:rPr>
-              <w:t>/</w:t>
-            </w:r>
-            <w:proofErr w:type="gramStart"/>
-            <w:r>
-              <w:rPr>
-                <w:rFonts w:ascii="Calibri" w:hAnsi="Calibri" w:cs="Arial"/>
-                <w:b/>
-                <w:color w:val="6E6E6E" w:themeColor="accent1" w:themeShade="80"/>
-                <w:sz w:val="16"/>
-              </w:rPr>
-              <w:t>Grails  web</w:t>
-            </w:r>
-            <w:proofErr w:type="gramEnd"/>
-            <w:r>
-              <w:rPr>
-                <w:rFonts w:ascii="Calibri" w:hAnsi="Calibri" w:cs="Arial"/>
-                <w:b/>
-                <w:color w:val="6E6E6E" w:themeColor="accent1" w:themeShade="80"/>
-                <w:sz w:val="16"/>
-              </w:rPr>
-              <w:t xml:space="preserve"> application </w:t>
+              <w:t xml:space="preserve">/Grails  web application </w:t>
             </w:r>
             <w:r>
               <w:rPr>
@@ -4593,107 +4319,16 @@
                 <w:color w:val="6E6E6E" w:themeColor="accent1" w:themeShade="80"/>
                 <w:sz w:val="16"/>
               </w:rPr>
-              <w:t xml:space="preserve">Utilized </w:t>
-            </w:r>
-            <w:proofErr w:type="spellStart"/>
-            <w:r>
-              <w:rPr>
-                <w:rFonts w:ascii="Calibri" w:hAnsi="Calibri" w:cs="Arial"/>
-                <w:b/>
-                <w:color w:val="6E6E6E" w:themeColor="accent1" w:themeShade="80"/>
-                <w:sz w:val="16"/>
-              </w:rPr>
-              <w:t>linux</w:t>
-            </w:r>
-            <w:proofErr w:type="spellEnd"/>
-            <w:r>
-              <w:rPr>
-                <w:rFonts w:ascii="Calibri" w:hAnsi="Calibri" w:cs="Arial"/>
-                <w:b/>
-                <w:color w:val="6E6E6E" w:themeColor="accent1" w:themeShade="80"/>
-                <w:sz w:val="16"/>
-              </w:rPr>
-              <w:t xml:space="preserve"> servers, tomcat application server, </w:t>
-            </w:r>
-            <w:proofErr w:type="spellStart"/>
-            <w:r>
-              <w:rPr>
-                <w:rFonts w:ascii="Calibri" w:hAnsi="Calibri" w:cs="Arial"/>
-                <w:b/>
-                <w:color w:val="6E6E6E" w:themeColor="accent1" w:themeShade="80"/>
-                <w:sz w:val="16"/>
-              </w:rPr>
-              <w:t>MySql</w:t>
-            </w:r>
-            <w:proofErr w:type="spellEnd"/>
-            <w:r>
-              <w:rPr>
-                <w:rFonts w:ascii="Calibri" w:hAnsi="Calibri" w:cs="Arial"/>
-                <w:b/>
-                <w:color w:val="6E6E6E" w:themeColor="accent1" w:themeShade="80"/>
-                <w:sz w:val="16"/>
-              </w:rPr>
-              <w:t xml:space="preserve">, </w:t>
-            </w:r>
-            <w:proofErr w:type="spellStart"/>
-            <w:r>
-              <w:rPr>
-                <w:rFonts w:ascii="Calibri" w:hAnsi="Calibri" w:cs="Arial"/>
-                <w:b/>
-                <w:color w:val="6E6E6E" w:themeColor="accent1" w:themeShade="80"/>
-                <w:sz w:val="16"/>
-              </w:rPr>
-              <w:t>MongoDB</w:t>
-            </w:r>
-            <w:proofErr w:type="spellEnd"/>
-            <w:r>
-              <w:rPr>
-                <w:rFonts w:ascii="Calibri" w:hAnsi="Calibri" w:cs="Arial"/>
-                <w:b/>
-                <w:color w:val="6E6E6E" w:themeColor="accent1" w:themeShade="80"/>
-                <w:sz w:val="16"/>
-              </w:rPr>
-              <w:t xml:space="preserve">, Elastic Search, </w:t>
-            </w:r>
-            <w:proofErr w:type="spellStart"/>
-            <w:r>
-              <w:rPr>
-                <w:rFonts w:ascii="Calibri" w:hAnsi="Calibri" w:cs="Arial"/>
-                <w:b/>
-                <w:color w:val="6E6E6E" w:themeColor="accent1" w:themeShade="80"/>
-                <w:sz w:val="16"/>
-              </w:rPr>
-              <w:t>RabbitMQ</w:t>
-            </w:r>
-            <w:proofErr w:type="spellEnd"/>
-            <w:r>
-              <w:rPr>
-                <w:rFonts w:ascii="Calibri" w:hAnsi="Calibri" w:cs="Arial"/>
-                <w:b/>
-                <w:color w:val="6E6E6E" w:themeColor="accent1" w:themeShade="80"/>
-                <w:sz w:val="16"/>
-              </w:rPr>
-              <w:t xml:space="preserve">, Logic Monitor, </w:t>
-            </w:r>
-            <w:proofErr w:type="spellStart"/>
-            <w:r>
-              <w:rPr>
-                <w:rFonts w:ascii="Calibri" w:hAnsi="Calibri" w:cs="Arial"/>
-                <w:b/>
-                <w:color w:val="6E6E6E" w:themeColor="accent1" w:themeShade="80"/>
-                <w:sz w:val="16"/>
-              </w:rPr>
-              <w:t>Redis</w:t>
-            </w:r>
-            <w:proofErr w:type="spellEnd"/>
-            <w:r>
-              <w:rPr>
-                <w:rFonts w:ascii="Calibri" w:hAnsi="Calibri" w:cs="Arial"/>
-                <w:b/>
-                <w:color w:val="6E6E6E" w:themeColor="accent1" w:themeShade="80"/>
-                <w:sz w:val="16"/>
-              </w:rPr>
-              <w:t>, various vender APIs.</w:t>
+              <w:t xml:space="preserve">Utilized linux servers, tomcat application server, MySql, MongoDB, Elastic Search, RabbitMQ, Logic Monitor, </w:t>
+            </w:r>
+            <w:r>
+              <w:rPr>
+                <w:rFonts w:ascii="Calibri" w:hAnsi="Calibri" w:cs="Arial"/>
+                <w:b/>
+                <w:color w:val="6E6E6E" w:themeColor="accent1" w:themeShade="80"/>
+                <w:sz w:val="16"/>
+              </w:rPr>
+              <w:t>Redis, various vender APIs.</w:t>
             </w:r>
           </w:p>
           <w:p>
@@ -4705,9 +4340,9 @@
               <w:spacing w:line="240" w:lineRule="auto"/>
               <w:ind w:right="-67"/>
               <w:rPr>
-                <w:rFonts w:ascii="Calibri" w:hAnsi="Calibri"/>
-                <w:color w:val="000000" w:themeColor="text1"/>
-                <w:sz w:val="16"/>
+                <w:rFonts w:ascii="Arial Black" w:hAnsi="Arial Black"/>
+                <w:color w:val="auto"/>
+                <w:sz w:val="10"/>
               </w:rPr>
             </w:pPr>
           </w:p>
@@ -4725,7 +4360,6 @@
                 <w:color w:val="auto"/>
               </w:rPr>
             </w:pPr>
-            <w:proofErr w:type="spellStart"/>
             <w:r>
               <w:rPr>
                 <w:rFonts w:ascii="Arial Black" w:hAnsi="Arial Black"/>
@@ -4733,7 +4367,6 @@
               </w:rPr>
               <w:t>FundRef</w:t>
             </w:r>
-            <w:proofErr w:type="spellEnd"/>
             <w:r>
               <w:rPr>
                 <w:rFonts w:ascii="Arial Black" w:hAnsi="Arial Black"/>
@@ -4791,67 +4424,7 @@
                 <w:color w:val="6E6E6E" w:themeColor="accent1" w:themeShade="80"/>
                 <w:sz w:val="16"/>
               </w:rPr>
-              <w:t xml:space="preserve">provisioning fund attributes to downstream systems. Utilized Linux servers, Tomcat application server, Oracle database, IPP, </w:t>
-            </w:r>
-            <w:proofErr w:type="spellStart"/>
-            <w:r>
-              <w:rPr>
-                <w:rFonts w:ascii="Calibri" w:hAnsi="Calibri" w:cs="Arial"/>
-                <w:b/>
-                <w:color w:val="6E6E6E" w:themeColor="accent1" w:themeShade="80"/>
-                <w:sz w:val="16"/>
-              </w:rPr>
-              <w:t>PowerCenter</w:t>
-            </w:r>
-            <w:proofErr w:type="spellEnd"/>
-            <w:r>
-              <w:rPr>
-                <w:rFonts w:ascii="Calibri" w:hAnsi="Calibri" w:cs="Arial"/>
-                <w:b/>
-                <w:color w:val="6E6E6E" w:themeColor="accent1" w:themeShade="80"/>
-                <w:sz w:val="16"/>
-              </w:rPr>
-              <w:t xml:space="preserve">, IBM HATS, </w:t>
-            </w:r>
-            <w:proofErr w:type="gramStart"/>
-            <w:r>
-              <w:rPr>
-                <w:rFonts w:ascii="Calibri" w:hAnsi="Calibri" w:cs="Arial"/>
-                <w:b/>
-                <w:color w:val="6E6E6E" w:themeColor="accent1" w:themeShade="80"/>
-                <w:sz w:val="16"/>
-              </w:rPr>
-              <w:t>Apache</w:t>
-            </w:r>
-            <w:proofErr w:type="gramEnd"/>
-            <w:r>
-              <w:rPr>
-                <w:rFonts w:ascii="Calibri" w:hAnsi="Calibri" w:cs="Arial"/>
-                <w:b/>
-                <w:color w:val="6E6E6E" w:themeColor="accent1" w:themeShade="80"/>
-                <w:sz w:val="16"/>
-              </w:rPr>
-              <w:t xml:space="preserve"> </w:t>
-            </w:r>
-            <w:proofErr w:type="spellStart"/>
-            <w:r>
-              <w:rPr>
-                <w:rFonts w:ascii="Calibri" w:hAnsi="Calibri" w:cs="Arial"/>
-                <w:b/>
-                <w:color w:val="6E6E6E" w:themeColor="accent1" w:themeShade="80"/>
-                <w:sz w:val="16"/>
-              </w:rPr>
-              <w:t>Solr</w:t>
-            </w:r>
-            <w:proofErr w:type="spellEnd"/>
-            <w:r>
-              <w:rPr>
-                <w:rFonts w:ascii="Calibri" w:hAnsi="Calibri" w:cs="Arial"/>
-                <w:b/>
-                <w:color w:val="6E6E6E" w:themeColor="accent1" w:themeShade="80"/>
-                <w:sz w:val="16"/>
-              </w:rPr>
-              <w:t>.</w:t>
+              <w:t>provisioning fund attributes to downstream systems. Utilized Linux servers, Tomcat application server, Oracle database, IPP, PowerCenter, IBM HATS, Apache Solr.</w:t>
             </w:r>
           </w:p>
           <w:p>
@@ -4863,8 +4436,9 @@
               <w:spacing w:line="240" w:lineRule="auto"/>
               <w:ind w:right="-67"/>
               <w:rPr>
-                <w:iCs w:val="0"/>
-                <w:color w:val="000000" w:themeColor="text1"/>
+                <w:rFonts w:ascii="Arial Black" w:hAnsi="Arial Black"/>
+                <w:color w:val="auto"/>
+                <w:sz w:val="10"/>
               </w:rPr>
             </w:pPr>
           </w:p>
@@ -4912,27 +4486,7 @@
                 <w:color w:val="6E6E6E" w:themeColor="accent1" w:themeShade="80"/>
                 <w:sz w:val="16"/>
               </w:rPr>
-              <w:t xml:space="preserve">Java and Spring based </w:t>
-            </w:r>
-            <w:proofErr w:type="spellStart"/>
-            <w:r>
-              <w:rPr>
-                <w:rFonts w:ascii="Calibri" w:hAnsi="Calibri" w:cs="Arial"/>
-                <w:b/>
-                <w:color w:val="6E6E6E" w:themeColor="accent1" w:themeShade="80"/>
-                <w:sz w:val="16"/>
-              </w:rPr>
-              <w:t>RESTful</w:t>
-            </w:r>
-            <w:proofErr w:type="spellEnd"/>
-            <w:r>
-              <w:rPr>
-                <w:rFonts w:ascii="Calibri" w:hAnsi="Calibri" w:cs="Arial"/>
-                <w:b/>
-                <w:color w:val="6E6E6E" w:themeColor="accent1" w:themeShade="80"/>
-                <w:sz w:val="16"/>
-              </w:rPr>
-              <w:t xml:space="preserve"> web services project used for raw data management, capture, and delivery. Utilized Linux servers, Tomcat application server, and Oracle database, SQL Server, Composite, Maven.</w:t>
+              <w:t>Java and Spring based RESTful web services project used for raw data management, capture, and delivery. Utilized Linux servers, Tomcat application server, and Oracle database, SQL Server, Composite, Maven.</w:t>
             </w:r>
           </w:p>
           <w:p>
@@ -4946,17 +4500,26 @@
               <w:rPr>
                 <w:rFonts w:ascii="Arial Black" w:hAnsi="Arial Black"/>
                 <w:color w:val="1B90E4"/>
+                <w:sz w:val="20"/>
+              </w:rPr>
+            </w:pPr>
+            <w:bookmarkStart w:id="1" w:name="_GoBack"/>
+            <w:bookmarkEnd w:id="1"/>
+          </w:p>
+          <w:p>
+            <w:pPr>
+              <w:pStyle w:val="Heading2"/>
+              <w:tabs>
+                <w:tab w:val="left" w:pos="-105"/>
+              </w:tabs>
+              <w:spacing w:before="0" w:after="0" w:line="240" w:lineRule="auto"/>
+              <w:ind w:left="-15" w:right="-67"/>
+              <w:rPr>
+                <w:rFonts w:ascii="Arial Black" w:hAnsi="Arial Black"/>
+                <w:color w:val="1B90E4"/>
                 <w:sz w:val="24"/>
               </w:rPr>
             </w:pPr>
-            <w:r>
-              <w:rPr>
-                <w:rFonts w:ascii="Arial Black" w:hAnsi="Arial Black"/>
-                <w:color w:val="auto"/>
-                <w:sz w:val="24"/>
-              </w:rPr>
-              <w:br/>
-            </w:r>
             <w:r>
               <w:rPr>
                 <w:rFonts w:ascii="Arial Black" w:hAnsi="Arial Black"/>
@@ -7569,6 +7132,7 @@
     <w:sig w:usb0="E0002AFF" w:usb1="C0007843" w:usb2="00000009" w:usb3="00000000" w:csb0="000001FF" w:csb1="00000000"/>
   </w:font>
   <w:font w:name="Cambria">
+    <w:altName w:val="Times New Roman"/>
     <w:panose1 w:val="02040503050406030204"/>
     <w:charset w:val="00"/>
     <w:family w:val="roman"/>

</xml_diff>

<commit_message>
updated gulp deps, resume, npm deps
</commit_message>
<xml_diff>
--- a/assets/files/arunvarghese_resume.docx
+++ b/assets/files/arunvarghese_resume.docx
@@ -1141,8 +1141,6 @@
               </w:rPr>
               <w:t>rvice using a mongo data store; p</w:t>
             </w:r>
-            <w:bookmarkStart w:id="1" w:name="_GoBack"/>
-            <w:bookmarkEnd w:id="1"/>
             <w:r>
               <w:rPr>
                 <w:rFonts w:ascii="Calibri" w:hAnsi="Calibri" w:cs="Arial"/>
@@ -6840,6 +6838,44 @@
               </w:rPr>
               <w:t>Azure</w:t>
             </w:r>
+            <w:r>
+              <w:rPr>
+                <w:rFonts w:ascii="Calibri" w:hAnsi="Calibri" w:cs="Arial"/>
+                <w:b/>
+                <w:color w:val="6E6E6E" w:themeColor="accent1" w:themeShade="80"/>
+                <w:sz w:val="16"/>
+              </w:rPr>
+              <w:t xml:space="preserve"> </w:t>
+            </w:r>
+            <w:r>
+              <w:rPr>
+                <w:rFonts w:ascii="Calibri" w:hAnsi="Calibri" w:cs="Arial"/>
+                <w:b/>
+                <w:color w:val="1B90E4"/>
+                <w:sz w:val="16"/>
+              </w:rPr>
+              <w:t>/</w:t>
+            </w:r>
+            <w:r>
+              <w:rPr>
+                <w:rFonts w:ascii="Calibri" w:hAnsi="Calibri" w:cs="Arial"/>
+                <w:b/>
+                <w:color w:val="1B90E4"/>
+                <w:sz w:val="16"/>
+              </w:rPr>
+              <w:t xml:space="preserve"> </w:t>
+            </w:r>
+            <w:r>
+              <w:rPr>
+                <w:rFonts w:ascii="Calibri" w:hAnsi="Calibri" w:cs="Arial"/>
+                <w:b/>
+                <w:color w:val="6E6E6E" w:themeColor="accent1" w:themeShade="80"/>
+                <w:sz w:val="16"/>
+              </w:rPr>
+              <w:t>Kubernetes</w:t>
+            </w:r>
+            <w:bookmarkStart w:id="1" w:name="_GoBack"/>
+            <w:bookmarkEnd w:id="1"/>
             <w:r>
               <w:rPr>
                 <w:rFonts w:ascii="Calibri" w:hAnsi="Calibri" w:cs="Arial"/>
@@ -9593,6 +9629,7 @@
     <w:rsid w:val="00677DE8"/>
     <w:rsid w:val="007A3230"/>
     <w:rsid w:val="007C68CD"/>
+    <w:rsid w:val="00B2299D"/>
     <w:rsid w:val="00B80C29"/>
     <w:rsid w:val="00C0040E"/>
     <w:rsid w:val="00C20B54"/>

</xml_diff>

<commit_message>
images -> img, updated https on resumes, added tech-icons, moved favicon
</commit_message>
<xml_diff>
--- a/assets/files/arunvarghese_resume.docx
+++ b/assets/files/arunvarghese_resume.docx
@@ -3113,7 +3113,29 @@
                       <w:sz w:val="18"/>
                       <w:szCs w:val="16"/>
                     </w:rPr>
-                    <w:t>http://</w:t>
+                    <w:t>http</w:t>
+                  </w:r>
+                  <w:r>
+                    <w:rPr>
+                      <w:rFonts w:ascii="Calibri" w:hAnsi="Calibri" w:cs="Arial"/>
+                      <w:b/>
+                      <w:color w:val="6E6E6E" w:themeColor="accent1" w:themeShade="80"/>
+                      <w:sz w:val="18"/>
+                      <w:szCs w:val="16"/>
+                    </w:rPr>
+                    <w:t>s</w:t>
+                  </w:r>
+                  <w:bookmarkStart w:id="1" w:name="_GoBack"/>
+                  <w:bookmarkEnd w:id="1"/>
+                  <w:r>
+                    <w:rPr>
+                      <w:rFonts w:ascii="Calibri" w:hAnsi="Calibri" w:cs="Arial"/>
+                      <w:b/>
+                      <w:color w:val="6E6E6E" w:themeColor="accent1" w:themeShade="80"/>
+                      <w:sz w:val="18"/>
+                      <w:szCs w:val="16"/>
+                    </w:rPr>
+                    <w:t>://</w:t>
                   </w:r>
                   <w:r>
                     <w:rPr>
@@ -6874,8 +6896,6 @@
               </w:rPr>
               <w:t>Kubernetes</w:t>
             </w:r>
-            <w:bookmarkStart w:id="1" w:name="_GoBack"/>
-            <w:bookmarkEnd w:id="1"/>
             <w:r>
               <w:rPr>
                 <w:rFonts w:ascii="Calibri" w:hAnsi="Calibri" w:cs="Arial"/>
@@ -9626,6 +9646,7 @@
     <w:rsid w:val="004D2D9D"/>
     <w:rsid w:val="005C34ED"/>
     <w:rsid w:val="00601287"/>
+    <w:rsid w:val="00647C23"/>
     <w:rsid w:val="00677DE8"/>
     <w:rsid w:val="007A3230"/>
     <w:rsid w:val="007C68CD"/>

</xml_diff>

<commit_message>
updated resume highlights, scaled images, added stars to notable job highlights
</commit_message>
<xml_diff>
--- a/assets/files/arunvarghese_resume.docx
+++ b/assets/files/arunvarghese_resume.docx
@@ -299,7 +299,27 @@
                 <w:sz w:val="15"/>
                 <w:szCs w:val="15"/>
               </w:rPr>
-              <w:t>Efficient at identifying opportunities for improvements and resolution of critical issues</w:t>
+              <w:t>Strong technical and interactive communication skills</w:t>
+            </w:r>
+            <w:r>
+              <w:rPr>
+                <w:rFonts w:ascii="Calibri" w:hAnsi="Calibri" w:cs="Arial"/>
+                <w:b/>
+                <w:color w:val="595959" w:themeColor="text1" w:themeTint="A6"/>
+                <w:sz w:val="15"/>
+                <w:szCs w:val="15"/>
+              </w:rPr>
+              <w:t>, e</w:t>
+            </w:r>
+            <w:r>
+              <w:rPr>
+                <w:rFonts w:ascii="Calibri" w:hAnsi="Calibri" w:cs="Arial"/>
+                <w:b/>
+                <w:color w:val="595959" w:themeColor="text1" w:themeTint="A6"/>
+                <w:sz w:val="15"/>
+                <w:szCs w:val="15"/>
+              </w:rPr>
+              <w:t>xcellent collaboration skills</w:t>
             </w:r>
           </w:p>
           <w:p>
@@ -330,7 +350,7 @@
                 <w:sz w:val="15"/>
                 <w:szCs w:val="15"/>
               </w:rPr>
-              <w:t>Strong technical and interactive communication skills</w:t>
+              <w:t xml:space="preserve">Client-focused, interested in working with </w:t>
             </w:r>
             <w:r>
               <w:rPr>
@@ -340,7 +360,7 @@
                 <w:sz w:val="15"/>
                 <w:szCs w:val="15"/>
               </w:rPr>
-              <w:t>, e</w:t>
+              <w:t xml:space="preserve">scalable </w:t>
             </w:r>
             <w:r>
               <w:rPr>
@@ -350,7 +370,7 @@
                 <w:sz w:val="15"/>
                 <w:szCs w:val="15"/>
               </w:rPr>
-              <w:t>xcellent collaboration skills</w:t>
+              <w:t>technology to solve business problems</w:t>
             </w:r>
           </w:p>
           <w:p>
@@ -381,27 +401,7 @@
                 <w:sz w:val="15"/>
                 <w:szCs w:val="15"/>
               </w:rPr>
-              <w:t xml:space="preserve">Client-focused, interested in working with </w:t>
-            </w:r>
-            <w:r>
-              <w:rPr>
-                <w:rFonts w:ascii="Calibri" w:hAnsi="Calibri" w:cs="Arial"/>
-                <w:b/>
-                <w:color w:val="595959" w:themeColor="text1" w:themeTint="A6"/>
-                <w:sz w:val="15"/>
-                <w:szCs w:val="15"/>
-              </w:rPr>
-              <w:t xml:space="preserve">scalable </w:t>
-            </w:r>
-            <w:r>
-              <w:rPr>
-                <w:rFonts w:ascii="Calibri" w:hAnsi="Calibri" w:cs="Arial"/>
-                <w:b/>
-                <w:color w:val="595959" w:themeColor="text1" w:themeTint="A6"/>
-                <w:sz w:val="15"/>
-                <w:szCs w:val="15"/>
-              </w:rPr>
-              <w:t>technology to solve business problems</w:t>
+              <w:t>Flexible and capable of performing well on team-oriented tasks and meeting deadlines</w:t>
             </w:r>
           </w:p>
           <w:p>
@@ -432,7 +432,7 @@
                 <w:sz w:val="15"/>
                 <w:szCs w:val="15"/>
               </w:rPr>
-              <w:t>Flexible and capable of performing well on team-oriented tasks and meeting deadlines</w:t>
+              <w:t>Effective leadership skills with respect to influencing team members and delegating abilities</w:t>
             </w:r>
           </w:p>
           <w:p>
@@ -463,7 +463,37 @@
                 <w:sz w:val="15"/>
                 <w:szCs w:val="15"/>
               </w:rPr>
-              <w:t>Effective leadership skills with respect to influencing team members and delegating abilities</w:t>
+              <w:t>A</w:t>
+            </w:r>
+            <w:r>
+              <w:rPr>
+                <w:rFonts w:ascii="Calibri" w:hAnsi="Calibri" w:cs="Arial"/>
+                <w:b/>
+                <w:color w:val="595959" w:themeColor="text1" w:themeTint="A6"/>
+                <w:sz w:val="15"/>
+                <w:szCs w:val="15"/>
+              </w:rPr>
+              <w:t>dapt</w:t>
+            </w:r>
+            <w:r>
+              <w:rPr>
+                <w:rFonts w:ascii="Calibri" w:hAnsi="Calibri" w:cs="Arial"/>
+                <w:b/>
+                <w:color w:val="595959" w:themeColor="text1" w:themeTint="A6"/>
+                <w:sz w:val="15"/>
+                <w:szCs w:val="15"/>
+              </w:rPr>
+              <w:t xml:space="preserve">able and </w:t>
+            </w:r>
+            <w:r>
+              <w:rPr>
+                <w:rFonts w:ascii="Calibri" w:hAnsi="Calibri" w:cs="Arial"/>
+                <w:b/>
+                <w:color w:val="595959" w:themeColor="text1" w:themeTint="A6"/>
+                <w:sz w:val="15"/>
+                <w:szCs w:val="15"/>
+              </w:rPr>
+              <w:t>successful in handling multiple responsibilities in high-stress environments</w:t>
             </w:r>
           </w:p>
           <w:p>
@@ -494,7 +524,7 @@
                 <w:sz w:val="15"/>
                 <w:szCs w:val="15"/>
               </w:rPr>
-              <w:t>Able to adapt and be successful in handling multiple responsibilities in high-stress environments</w:t>
+              <w:t>Exceptional job at maintaining relationships with business/customers, vendors, and stakeholders</w:t>
             </w:r>
           </w:p>
           <w:p>
@@ -517,6 +547,8 @@
                 <w:szCs w:val="15"/>
               </w:rPr>
             </w:pPr>
+            <w:bookmarkStart w:id="1" w:name="_GoBack"/>
+            <w:bookmarkEnd w:id="1"/>
             <w:r>
               <w:rPr>
                 <w:rFonts w:ascii="Calibri" w:hAnsi="Calibri" w:cs="Arial"/>
@@ -525,7 +557,7 @@
                 <w:sz w:val="15"/>
                 <w:szCs w:val="15"/>
               </w:rPr>
-              <w:t>Exceptional job at maintaining relationships with business/customers, vendors, and stakeholders</w:t>
+              <w:t>Proactively analyzes and recommends ways to reduce technical debt and automate repetitive tasks</w:t>
             </w:r>
           </w:p>
           <w:p>
@@ -662,6 +694,37 @@
           <w:p>
             <w:pPr>
               <w:pStyle w:val="ListParagraph"/>
+              <w:numPr>
+                <w:ilvl w:val="0"/>
+                <w:numId w:val="15"/>
+              </w:numPr>
+              <w:tabs>
+                <w:tab w:val="left" w:pos="0"/>
+              </w:tabs>
+              <w:spacing w:after="0" w:line="240" w:lineRule="auto"/>
+              <w:ind w:right="-107"/>
+              <w:rPr>
+                <w:rFonts w:ascii="Calibri" w:hAnsi="Calibri" w:cs="Arial"/>
+                <w:b/>
+                <w:color w:val="595959" w:themeColor="text1" w:themeTint="A6"/>
+                <w:sz w:val="15"/>
+                <w:szCs w:val="15"/>
+              </w:rPr>
+            </w:pPr>
+            <w:r>
+              <w:rPr>
+                <w:rFonts w:ascii="Calibri" w:hAnsi="Calibri" w:cs="Arial"/>
+                <w:b/>
+                <w:color w:val="595959" w:themeColor="text1" w:themeTint="A6"/>
+                <w:sz w:val="15"/>
+                <w:szCs w:val="15"/>
+              </w:rPr>
+              <w:t>Writes scalable and resilient code by utilizing emerging technology and researching latest software patterns</w:t>
+            </w:r>
+          </w:p>
+          <w:p>
+            <w:pPr>
+              <w:pStyle w:val="ListParagraph"/>
               <w:tabs>
                 <w:tab w:val="left" w:pos="0"/>
               </w:tabs>
@@ -791,6 +854,7 @@
                 <w:szCs w:val="16"/>
               </w:rPr>
             </w:pPr>
+            <w:proofErr w:type="spellStart"/>
             <w:r>
               <w:rPr>
                 <w:rFonts w:ascii="Arial Black" w:hAnsi="Arial Black"/>
@@ -800,6 +864,7 @@
               </w:rPr>
               <w:t>Masergy</w:t>
             </w:r>
+            <w:proofErr w:type="spellEnd"/>
             <w:r>
               <w:rPr>
                 <w:rFonts w:ascii="Arial Black" w:hAnsi="Arial Black"/>
@@ -1389,6 +1454,7 @@
                 <w:szCs w:val="16"/>
               </w:rPr>
             </w:pPr>
+            <w:proofErr w:type="spellStart"/>
             <w:r>
               <w:rPr>
                 <w:rFonts w:ascii="Arial Black" w:hAnsi="Arial Black"/>
@@ -1396,7 +1462,17 @@
                 <w:sz w:val="16"/>
                 <w:szCs w:val="16"/>
               </w:rPr>
-              <w:t>Spireon, Inc. – Irving, Texas</w:t>
+              <w:t>Spireon</w:t>
+            </w:r>
+            <w:proofErr w:type="spellEnd"/>
+            <w:r>
+              <w:rPr>
+                <w:rFonts w:ascii="Arial Black" w:hAnsi="Arial Black"/>
+                <w:color w:val="595959" w:themeColor="text2" w:themeTint="A6"/>
+                <w:sz w:val="16"/>
+                <w:szCs w:val="16"/>
+              </w:rPr>
+              <w:t>, Inc. – Irving, Texas</w:t>
             </w:r>
             <w:r>
               <w:rPr>
@@ -1499,23 +1575,25 @@
               </w:rPr>
               <w:t xml:space="preserve">using Spring Boot, </w:t>
             </w:r>
-            <w:r>
-              <w:rPr>
-                <w:rFonts w:ascii="Calibri" w:hAnsi="Calibri" w:cs="Arial"/>
-                <w:b/>
-                <w:color w:val="6E6E6E" w:themeColor="accent1" w:themeShade="80"/>
-                <w:sz w:val="16"/>
-              </w:rPr>
-              <w:t>Kakfa, JPA, and Docker</w:t>
-            </w:r>
-            <w:r>
-              <w:rPr>
-                <w:rFonts w:ascii="Calibri" w:hAnsi="Calibri" w:cs="Arial"/>
-                <w:b/>
-                <w:color w:val="6E6E6E" w:themeColor="accent1" w:themeShade="80"/>
-                <w:sz w:val="16"/>
-              </w:rPr>
-              <w:t>.</w:t>
+            <w:proofErr w:type="spellStart"/>
+            <w:r>
+              <w:rPr>
+                <w:rFonts w:ascii="Calibri" w:hAnsi="Calibri" w:cs="Arial"/>
+                <w:b/>
+                <w:color w:val="6E6E6E" w:themeColor="accent1" w:themeShade="80"/>
+                <w:sz w:val="16"/>
+              </w:rPr>
+              <w:t>Kakfa</w:t>
+            </w:r>
+            <w:proofErr w:type="spellEnd"/>
+            <w:r>
+              <w:rPr>
+                <w:rFonts w:ascii="Calibri" w:hAnsi="Calibri" w:cs="Arial"/>
+                <w:b/>
+                <w:color w:val="6E6E6E" w:themeColor="accent1" w:themeShade="80"/>
+                <w:sz w:val="16"/>
+              </w:rPr>
+              <w:t>, JPA, and Docker</w:t>
             </w:r>
           </w:p>
           <w:p>
@@ -1589,7 +1667,27 @@
                 <w:color w:val="6E6E6E" w:themeColor="accent1" w:themeShade="80"/>
                 <w:sz w:val="16"/>
               </w:rPr>
-              <w:t xml:space="preserve">including mentorship and best practices. In addition I </w:t>
+              <w:t xml:space="preserve">including mentorship and best practices. In </w:t>
+            </w:r>
+            <w:proofErr w:type="gramStart"/>
+            <w:r>
+              <w:rPr>
+                <w:rFonts w:ascii="Calibri" w:hAnsi="Calibri" w:cs="Arial"/>
+                <w:b/>
+                <w:color w:val="6E6E6E" w:themeColor="accent1" w:themeShade="80"/>
+                <w:sz w:val="16"/>
+              </w:rPr>
+              <w:t>addition</w:t>
+            </w:r>
+            <w:proofErr w:type="gramEnd"/>
+            <w:r>
+              <w:rPr>
+                <w:rFonts w:ascii="Calibri" w:hAnsi="Calibri" w:cs="Arial"/>
+                <w:b/>
+                <w:color w:val="6E6E6E" w:themeColor="accent1" w:themeShade="80"/>
+                <w:sz w:val="16"/>
+              </w:rPr>
+              <w:t xml:space="preserve"> I </w:t>
             </w:r>
             <w:r>
               <w:rPr>
@@ -1616,7 +1714,16 @@
                 <w:color w:val="6E6E6E" w:themeColor="accent1" w:themeShade="80"/>
                 <w:sz w:val="16"/>
               </w:rPr>
-              <w:t>ongoing relationships with major carriers like Sprint/T-Mobile/Verizon/AT&amp;T.</w:t>
+              <w:t xml:space="preserve">ongoing relationships with major carriers like </w:t>
+            </w:r>
+            <w:r>
+              <w:rPr>
+                <w:rFonts w:ascii="Calibri" w:hAnsi="Calibri" w:cs="Arial"/>
+                <w:b/>
+                <w:color w:val="6E6E6E" w:themeColor="accent1" w:themeShade="80"/>
+                <w:sz w:val="16"/>
+              </w:rPr>
+              <w:t>Sprint/T-Mobile/Verizon/AT&amp;T</w:t>
             </w:r>
           </w:p>
           <w:p>
@@ -1764,15 +1871,6 @@
               </w:rPr>
               <w:t>feature delivery</w:t>
             </w:r>
-            <w:r>
-              <w:rPr>
-                <w:rFonts w:ascii="Calibri" w:hAnsi="Calibri" w:cs="Arial"/>
-                <w:b/>
-                <w:color w:val="6E6E6E" w:themeColor="accent1" w:themeShade="80"/>
-                <w:sz w:val="16"/>
-              </w:rPr>
-              <w:t>.</w:t>
-            </w:r>
           </w:p>
           <w:p>
             <w:pPr>
@@ -1982,15 +2080,6 @@
               </w:rPr>
               <w:t>process</w:t>
             </w:r>
-            <w:r>
-              <w:rPr>
-                <w:rFonts w:ascii="Calibri" w:hAnsi="Calibri" w:cs="Arial"/>
-                <w:b/>
-                <w:color w:val="6E6E6E" w:themeColor="accent1" w:themeShade="80"/>
-                <w:sz w:val="16"/>
-              </w:rPr>
-              <w:t>.</w:t>
-            </w:r>
           </w:p>
           <w:p>
             <w:pPr>
@@ -2340,16 +2429,7 @@
                 <w:color w:val="6E6E6E" w:themeColor="accent1" w:themeShade="80"/>
                 <w:sz w:val="16"/>
               </w:rPr>
-              <w:t xml:space="preserve"> data access layer.</w:t>
-            </w:r>
-            <w:r>
-              <w:rPr>
-                <w:rFonts w:ascii="Calibri" w:hAnsi="Calibri" w:cs="Arial"/>
-                <w:b/>
-                <w:color w:val="6E6E6E" w:themeColor="accent1" w:themeShade="80"/>
-                <w:sz w:val="16"/>
-              </w:rPr>
-              <w:t xml:space="preserve"> </w:t>
+              <w:t xml:space="preserve"> data access layer</w:t>
             </w:r>
           </w:p>
           <w:p>
@@ -2497,16 +2577,6 @@
                 <w:sz w:val="16"/>
                 <w:szCs w:val="16"/>
               </w:rPr>
-              <w:t>.</w:t>
-            </w:r>
-            <w:r>
-              <w:rPr>
-                <w:rFonts w:ascii="Calibri" w:hAnsi="Calibri"/>
-                <w:b/>
-                <w:color w:val="6C6C6C"/>
-                <w:sz w:val="16"/>
-                <w:szCs w:val="16"/>
-              </w:rPr>
               <w:t xml:space="preserve"> </w:t>
             </w:r>
           </w:p>
@@ -2563,7 +2633,7 @@
                 <w:sz w:val="16"/>
                 <w:szCs w:val="16"/>
               </w:rPr>
-              <w:t>Led efforts in integrating with vendor-developed IRA to connect to systems for automating data setup, effectively reducing manual setup process from weeks to minutes</w:t>
+              <w:t xml:space="preserve">Led </w:t>
             </w:r>
             <w:r>
               <w:rPr>
@@ -2573,7 +2643,17 @@
                 <w:sz w:val="16"/>
                 <w:szCs w:val="16"/>
               </w:rPr>
-              <w:t>.</w:t>
+              <w:t>integration</w:t>
+            </w:r>
+            <w:r>
+              <w:rPr>
+                <w:rFonts w:ascii="Calibri" w:hAnsi="Calibri"/>
+                <w:b/>
+                <w:color w:val="6C6C6C"/>
+                <w:sz w:val="16"/>
+                <w:szCs w:val="16"/>
+              </w:rPr>
+              <w:t xml:space="preserve"> with vendor-developed IRA to connect to systems for automating data setup, effectively reducing manual setup process from weeks to minutes</w:t>
             </w:r>
             <w:r>
               <w:rPr>
@@ -3022,6 +3102,7 @@
                     </w:rPr>
                     <w:t xml:space="preserve"> </w:t>
                   </w:r>
+                  <w:proofErr w:type="spellStart"/>
                   <w:r>
                     <w:rPr>
                       <w:rFonts w:ascii="Arial Black" w:hAnsi="Arial Black"/>
@@ -3030,6 +3111,7 @@
                     </w:rPr>
                     <w:t>Github</w:t>
                   </w:r>
+                  <w:proofErr w:type="spellEnd"/>
                 </w:p>
               </w:tc>
               <w:tc>
@@ -3125,8 +3207,6 @@
                     </w:rPr>
                     <w:t>s</w:t>
                   </w:r>
-                  <w:bookmarkStart w:id="1" w:name="_GoBack"/>
-                  <w:bookmarkEnd w:id="1"/>
                   <w:r>
                     <w:rPr>
                       <w:rFonts w:ascii="Calibri" w:hAnsi="Calibri" w:cs="Arial"/>
@@ -3447,7 +3527,27 @@
                 <w:color w:val="6E6E6E" w:themeColor="accent1" w:themeShade="80"/>
                 <w:sz w:val="16"/>
               </w:rPr>
-              <w:t>used for viewing, tracking, and assigning expenses for investments in a rally car. Utilized Angular 2.0, Heroku, Mongo, Travis-CI, Node, Express, Frisby.js.</w:t>
+              <w:t xml:space="preserve">used for viewing, tracking, and assigning expenses for investments in a rally car. Utilized Angular 2.0, </w:t>
+            </w:r>
+            <w:proofErr w:type="spellStart"/>
+            <w:r>
+              <w:rPr>
+                <w:rFonts w:ascii="Calibri" w:hAnsi="Calibri" w:cs="Arial"/>
+                <w:b/>
+                <w:color w:val="6E6E6E" w:themeColor="accent1" w:themeShade="80"/>
+                <w:sz w:val="16"/>
+              </w:rPr>
+              <w:t>Heroku</w:t>
+            </w:r>
+            <w:proofErr w:type="spellEnd"/>
+            <w:r>
+              <w:rPr>
+                <w:rFonts w:ascii="Calibri" w:hAnsi="Calibri" w:cs="Arial"/>
+                <w:b/>
+                <w:color w:val="6E6E6E" w:themeColor="accent1" w:themeShade="80"/>
+                <w:sz w:val="16"/>
+              </w:rPr>
+              <w:t>, Mongo, Travis-CI, Node, Express, Frisby.js.</w:t>
             </w:r>
             <w:r>
               <w:rPr>
@@ -3458,6 +3558,7 @@
               </w:rPr>
               <w:t xml:space="preserve"> Hosted on </w:t>
             </w:r>
+            <w:proofErr w:type="spellStart"/>
             <w:r>
               <w:rPr>
                 <w:rFonts w:ascii="Calibri" w:hAnsi="Calibri" w:cs="Arial"/>
@@ -3467,6 +3568,7 @@
               </w:rPr>
               <w:t>Heroku</w:t>
             </w:r>
+            <w:proofErr w:type="spellEnd"/>
             <w:r>
               <w:rPr>
                 <w:rFonts w:ascii="Calibri" w:hAnsi="Calibri" w:cs="Arial"/>
@@ -3677,8 +3779,9 @@
                 <w:sz w:val="16"/>
                 <w:szCs w:val="16"/>
               </w:rPr>
-              <w:t xml:space="preserve">, Kafka, Flink, MySql, Spring Boot, Frisby, </w:t>
-            </w:r>
+              <w:t xml:space="preserve">, Kafka, </w:t>
+            </w:r>
+            <w:proofErr w:type="spellStart"/>
             <w:r>
               <w:rPr>
                 <w:rFonts w:ascii="Calibri" w:hAnsi="Calibri" w:cs="Arial"/>
@@ -3687,8 +3790,9 @@
                 <w:sz w:val="16"/>
                 <w:szCs w:val="16"/>
               </w:rPr>
-              <w:t>Gradle, D</w:t>
-            </w:r>
+              <w:t>Flink</w:t>
+            </w:r>
+            <w:proofErr w:type="spellEnd"/>
             <w:r>
               <w:rPr>
                 <w:rFonts w:ascii="Calibri" w:hAnsi="Calibri" w:cs="Arial"/>
@@ -3697,7 +3801,83 @@
                 <w:sz w:val="16"/>
                 <w:szCs w:val="16"/>
               </w:rPr>
-              <w:t>ocker.</w:t>
+              <w:t xml:space="preserve">, </w:t>
+            </w:r>
+            <w:proofErr w:type="spellStart"/>
+            <w:r>
+              <w:rPr>
+                <w:rFonts w:ascii="Calibri" w:hAnsi="Calibri" w:cs="Arial"/>
+                <w:b/>
+                <w:color w:val="6E6E6E" w:themeColor="accent1" w:themeShade="80"/>
+                <w:sz w:val="16"/>
+                <w:szCs w:val="16"/>
+              </w:rPr>
+              <w:t>MySql</w:t>
+            </w:r>
+            <w:proofErr w:type="spellEnd"/>
+            <w:r>
+              <w:rPr>
+                <w:rFonts w:ascii="Calibri" w:hAnsi="Calibri" w:cs="Arial"/>
+                <w:b/>
+                <w:color w:val="6E6E6E" w:themeColor="accent1" w:themeShade="80"/>
+                <w:sz w:val="16"/>
+                <w:szCs w:val="16"/>
+              </w:rPr>
+              <w:t xml:space="preserve">, Spring Boot, </w:t>
+            </w:r>
+            <w:proofErr w:type="spellStart"/>
+            <w:r>
+              <w:rPr>
+                <w:rFonts w:ascii="Calibri" w:hAnsi="Calibri" w:cs="Arial"/>
+                <w:b/>
+                <w:color w:val="6E6E6E" w:themeColor="accent1" w:themeShade="80"/>
+                <w:sz w:val="16"/>
+                <w:szCs w:val="16"/>
+              </w:rPr>
+              <w:t>Frisby</w:t>
+            </w:r>
+            <w:proofErr w:type="spellEnd"/>
+            <w:r>
+              <w:rPr>
+                <w:rFonts w:ascii="Calibri" w:hAnsi="Calibri" w:cs="Arial"/>
+                <w:b/>
+                <w:color w:val="6E6E6E" w:themeColor="accent1" w:themeShade="80"/>
+                <w:sz w:val="16"/>
+                <w:szCs w:val="16"/>
+              </w:rPr>
+              <w:t xml:space="preserve">, </w:t>
+            </w:r>
+            <w:proofErr w:type="spellStart"/>
+            <w:r>
+              <w:rPr>
+                <w:rFonts w:ascii="Calibri" w:hAnsi="Calibri" w:cs="Arial"/>
+                <w:b/>
+                <w:color w:val="6E6E6E" w:themeColor="accent1" w:themeShade="80"/>
+                <w:sz w:val="16"/>
+                <w:szCs w:val="16"/>
+              </w:rPr>
+              <w:t>Gradle</w:t>
+            </w:r>
+            <w:proofErr w:type="spellEnd"/>
+            <w:r>
+              <w:rPr>
+                <w:rFonts w:ascii="Calibri" w:hAnsi="Calibri" w:cs="Arial"/>
+                <w:b/>
+                <w:color w:val="6E6E6E" w:themeColor="accent1" w:themeShade="80"/>
+                <w:sz w:val="16"/>
+                <w:szCs w:val="16"/>
+              </w:rPr>
+              <w:t>, D</w:t>
+            </w:r>
+            <w:r>
+              <w:rPr>
+                <w:rFonts w:ascii="Calibri" w:hAnsi="Calibri" w:cs="Arial"/>
+                <w:b/>
+                <w:color w:val="6E6E6E" w:themeColor="accent1" w:themeShade="80"/>
+                <w:sz w:val="16"/>
+                <w:szCs w:val="16"/>
+              </w:rPr>
+              <w:t>ocker</w:t>
             </w:r>
             <w:r>
               <w:rPr>
@@ -3725,13 +3905,23 @@
                 <w:sz w:val="18"/>
               </w:rPr>
             </w:pPr>
+            <w:proofErr w:type="spellStart"/>
             <w:r>
               <w:rPr>
                 <w:rFonts w:ascii="Arial Black" w:hAnsi="Arial Black"/>
                 <w:color w:val="auto"/>
                 <w:sz w:val="18"/>
               </w:rPr>
-              <w:t>Nspire Platform</w:t>
+              <w:t>Nspire</w:t>
+            </w:r>
+            <w:proofErr w:type="spellEnd"/>
+            <w:r>
+              <w:rPr>
+                <w:rFonts w:ascii="Arial Black" w:hAnsi="Arial Black"/>
+                <w:color w:val="auto"/>
+                <w:sz w:val="18"/>
+              </w:rPr>
+              <w:t xml:space="preserve"> Platform</w:t>
             </w:r>
           </w:p>
           <w:p>
@@ -3828,7 +4018,27 @@
                 <w:color w:val="6E6E6E" w:themeColor="accent1" w:themeShade="80"/>
                 <w:sz w:val="16"/>
               </w:rPr>
-              <w:t xml:space="preserve">Utilized linux servers, tomcat </w:t>
+              <w:t xml:space="preserve">Utilized </w:t>
+            </w:r>
+            <w:proofErr w:type="spellStart"/>
+            <w:r>
+              <w:rPr>
+                <w:rFonts w:ascii="Calibri" w:hAnsi="Calibri" w:cs="Arial"/>
+                <w:b/>
+                <w:color w:val="6E6E6E" w:themeColor="accent1" w:themeShade="80"/>
+                <w:sz w:val="16"/>
+              </w:rPr>
+              <w:t>linux</w:t>
+            </w:r>
+            <w:proofErr w:type="spellEnd"/>
+            <w:r>
+              <w:rPr>
+                <w:rFonts w:ascii="Calibri" w:hAnsi="Calibri" w:cs="Arial"/>
+                <w:b/>
+                <w:color w:val="6E6E6E" w:themeColor="accent1" w:themeShade="80"/>
+                <w:sz w:val="16"/>
+              </w:rPr>
+              <w:t xml:space="preserve"> servers, tomcat </w:t>
             </w:r>
             <w:r>
               <w:rPr>
@@ -3846,8 +4056,49 @@
                 <w:color w:val="6E6E6E" w:themeColor="accent1" w:themeShade="80"/>
                 <w:sz w:val="16"/>
               </w:rPr>
-              <w:t xml:space="preserve"> server, MySql, MongoDB, Elastic Search, RabbitMQ, </w:t>
-            </w:r>
+              <w:t xml:space="preserve"> server, </w:t>
+            </w:r>
+            <w:proofErr w:type="spellStart"/>
+            <w:r>
+              <w:rPr>
+                <w:rFonts w:ascii="Calibri" w:hAnsi="Calibri" w:cs="Arial"/>
+                <w:b/>
+                <w:color w:val="6E6E6E" w:themeColor="accent1" w:themeShade="80"/>
+                <w:sz w:val="16"/>
+              </w:rPr>
+              <w:t>MySql</w:t>
+            </w:r>
+            <w:proofErr w:type="spellEnd"/>
+            <w:r>
+              <w:rPr>
+                <w:rFonts w:ascii="Calibri" w:hAnsi="Calibri" w:cs="Arial"/>
+                <w:b/>
+                <w:color w:val="6E6E6E" w:themeColor="accent1" w:themeShade="80"/>
+                <w:sz w:val="16"/>
+              </w:rPr>
+              <w:t xml:space="preserve">, MongoDB, Elastic Search, </w:t>
+            </w:r>
+            <w:proofErr w:type="spellStart"/>
+            <w:r>
+              <w:rPr>
+                <w:rFonts w:ascii="Calibri" w:hAnsi="Calibri" w:cs="Arial"/>
+                <w:b/>
+                <w:color w:val="6E6E6E" w:themeColor="accent1" w:themeShade="80"/>
+                <w:sz w:val="16"/>
+              </w:rPr>
+              <w:t>RabbitMQ</w:t>
+            </w:r>
+            <w:proofErr w:type="spellEnd"/>
+            <w:r>
+              <w:rPr>
+                <w:rFonts w:ascii="Calibri" w:hAnsi="Calibri" w:cs="Arial"/>
+                <w:b/>
+                <w:color w:val="6E6E6E" w:themeColor="accent1" w:themeShade="80"/>
+                <w:sz w:val="16"/>
+              </w:rPr>
+              <w:t xml:space="preserve">, </w:t>
+            </w:r>
+            <w:proofErr w:type="spellStart"/>
             <w:r>
               <w:rPr>
                 <w:rFonts w:ascii="Calibri" w:hAnsi="Calibri" w:cs="Arial"/>
@@ -3864,16 +4115,26 @@
                 <w:color w:val="6E6E6E" w:themeColor="accent1" w:themeShade="80"/>
                 <w:sz w:val="16"/>
               </w:rPr>
-              <w:t xml:space="preserve">dis, </w:t>
-            </w:r>
-            <w:r>
-              <w:rPr>
-                <w:rFonts w:ascii="Calibri" w:hAnsi="Calibri" w:cs="Arial"/>
-                <w:b/>
-                <w:color w:val="6E6E6E" w:themeColor="accent1" w:themeShade="80"/>
-                <w:sz w:val="16"/>
-              </w:rPr>
-              <w:t>various vender APIs.</w:t>
+              <w:t>dis</w:t>
+            </w:r>
+            <w:proofErr w:type="spellEnd"/>
+            <w:r>
+              <w:rPr>
+                <w:rFonts w:ascii="Calibri" w:hAnsi="Calibri" w:cs="Arial"/>
+                <w:b/>
+                <w:color w:val="6E6E6E" w:themeColor="accent1" w:themeShade="80"/>
+                <w:sz w:val="16"/>
+              </w:rPr>
+              <w:t xml:space="preserve">, </w:t>
+            </w:r>
+            <w:r>
+              <w:rPr>
+                <w:rFonts w:ascii="Calibri" w:hAnsi="Calibri" w:cs="Arial"/>
+                <w:b/>
+                <w:color w:val="6E6E6E" w:themeColor="accent1" w:themeShade="80"/>
+                <w:sz w:val="16"/>
+              </w:rPr>
+              <w:t>various vender APIs</w:t>
             </w:r>
           </w:p>
           <w:p>
@@ -3942,7 +4203,18 @@
                 <w:sz w:val="16"/>
                 <w:szCs w:val="16"/>
               </w:rPr>
-              <w:t>Listed left to right by experience level</w:t>
+              <w:t xml:space="preserve">Listed left to right by experience </w:t>
+            </w:r>
+            <w:proofErr w:type="gramStart"/>
+            <w:r>
+              <w:rPr>
+                <w:rFonts w:ascii="Calibri" w:hAnsi="Calibri" w:cs="Arial"/>
+                <w:b/>
+                <w:color w:val="6C6C6C"/>
+                <w:sz w:val="16"/>
+                <w:szCs w:val="16"/>
+              </w:rPr>
+              <w:t>level</w:t>
             </w:r>
             <w:r>
               <w:rPr>
@@ -3964,6 +4236,7 @@
               </w:rPr>
               <w:t>]</w:t>
             </w:r>
+            <w:proofErr w:type="gramEnd"/>
           </w:p>
           <w:p>
             <w:pPr>
@@ -4057,8 +4330,19 @@
                 <w:color w:val="6E6E6E" w:themeColor="accent1" w:themeShade="80"/>
                 <w:sz w:val="16"/>
               </w:rPr>
-              <w:t xml:space="preserve"> TypeScript</w:t>
-            </w:r>
+              <w:t xml:space="preserve"> </w:t>
+            </w:r>
+            <w:proofErr w:type="spellStart"/>
+            <w:r>
+              <w:rPr>
+                <w:rFonts w:ascii="Calibri" w:hAnsi="Calibri" w:cs="Arial"/>
+                <w:b/>
+                <w:color w:val="6E6E6E" w:themeColor="accent1" w:themeShade="80"/>
+                <w:sz w:val="16"/>
+              </w:rPr>
+              <w:t>TypeScript</w:t>
+            </w:r>
+            <w:proofErr w:type="spellEnd"/>
             <w:r>
               <w:rPr>
                 <w:rFonts w:ascii="Calibri" w:hAnsi="Calibri" w:cs="Arial"/>
@@ -4210,6 +4494,7 @@
                 <w:sz w:val="16"/>
               </w:rPr>
             </w:pPr>
+            <w:proofErr w:type="spellStart"/>
             <w:r>
               <w:rPr>
                 <w:rFonts w:ascii="Calibri" w:hAnsi="Calibri" w:cs="Arial"/>
@@ -4219,6 +4504,7 @@
               </w:rPr>
               <w:t>Git</w:t>
             </w:r>
+            <w:proofErr w:type="spellEnd"/>
             <w:r>
               <w:rPr>
                 <w:rFonts w:ascii="Calibri" w:hAnsi="Calibri" w:cs="Arial"/>
@@ -4244,7 +4530,27 @@
                 <w:color w:val="6E6E6E" w:themeColor="accent1" w:themeShade="80"/>
                 <w:sz w:val="16"/>
               </w:rPr>
-              <w:t xml:space="preserve"> Gitflow </w:t>
+              <w:t xml:space="preserve"> </w:t>
+            </w:r>
+            <w:proofErr w:type="spellStart"/>
+            <w:r>
+              <w:rPr>
+                <w:rFonts w:ascii="Calibri" w:hAnsi="Calibri" w:cs="Arial"/>
+                <w:b/>
+                <w:color w:val="6E6E6E" w:themeColor="accent1" w:themeShade="80"/>
+                <w:sz w:val="16"/>
+              </w:rPr>
+              <w:t>Gitflow</w:t>
+            </w:r>
+            <w:proofErr w:type="spellEnd"/>
+            <w:r>
+              <w:rPr>
+                <w:rFonts w:ascii="Calibri" w:hAnsi="Calibri" w:cs="Arial"/>
+                <w:b/>
+                <w:color w:val="6E6E6E" w:themeColor="accent1" w:themeShade="80"/>
+                <w:sz w:val="16"/>
+              </w:rPr>
+              <w:t xml:space="preserve"> </w:t>
             </w:r>
             <w:r>
               <w:rPr>
@@ -4264,6 +4570,7 @@
               </w:rPr>
               <w:t xml:space="preserve"> </w:t>
             </w:r>
+            <w:proofErr w:type="spellStart"/>
             <w:r>
               <w:rPr>
                 <w:rFonts w:ascii="Calibri" w:hAnsi="Calibri" w:cs="Arial"/>
@@ -4280,7 +4587,17 @@
                 <w:color w:val="6E6E6E" w:themeColor="accent1" w:themeShade="80"/>
                 <w:sz w:val="16"/>
               </w:rPr>
-              <w:t xml:space="preserve">hub </w:t>
+              <w:t>hub</w:t>
+            </w:r>
+            <w:proofErr w:type="spellEnd"/>
+            <w:r>
+              <w:rPr>
+                <w:rFonts w:ascii="Calibri" w:hAnsi="Calibri" w:cs="Arial"/>
+                <w:b/>
+                <w:color w:val="6E6E6E" w:themeColor="accent1" w:themeShade="80"/>
+                <w:sz w:val="16"/>
+              </w:rPr>
+              <w:t xml:space="preserve"> </w:t>
             </w:r>
             <w:r>
               <w:rPr>
@@ -4298,7 +4615,27 @@
                 <w:color w:val="6E6E6E" w:themeColor="accent1" w:themeShade="80"/>
                 <w:sz w:val="16"/>
               </w:rPr>
-              <w:t xml:space="preserve"> Bitbucket </w:t>
+              <w:t xml:space="preserve"> </w:t>
+            </w:r>
+            <w:proofErr w:type="spellStart"/>
+            <w:r>
+              <w:rPr>
+                <w:rFonts w:ascii="Calibri" w:hAnsi="Calibri" w:cs="Arial"/>
+                <w:b/>
+                <w:color w:val="6E6E6E" w:themeColor="accent1" w:themeShade="80"/>
+                <w:sz w:val="16"/>
+              </w:rPr>
+              <w:t>Bitbucket</w:t>
+            </w:r>
+            <w:proofErr w:type="spellEnd"/>
+            <w:r>
+              <w:rPr>
+                <w:rFonts w:ascii="Calibri" w:hAnsi="Calibri" w:cs="Arial"/>
+                <w:b/>
+                <w:color w:val="6E6E6E" w:themeColor="accent1" w:themeShade="80"/>
+                <w:sz w:val="16"/>
+              </w:rPr>
+              <w:t xml:space="preserve"> </w:t>
             </w:r>
             <w:r>
               <w:rPr>
@@ -4334,8 +4671,19 @@
                 <w:color w:val="6E6E6E" w:themeColor="accent1" w:themeShade="80"/>
                 <w:sz w:val="16"/>
               </w:rPr>
-              <w:t xml:space="preserve"> ClearCase</w:t>
-            </w:r>
+              <w:t xml:space="preserve"> </w:t>
+            </w:r>
+            <w:proofErr w:type="spellStart"/>
+            <w:r>
+              <w:rPr>
+                <w:rFonts w:ascii="Calibri" w:hAnsi="Calibri" w:cs="Arial"/>
+                <w:b/>
+                <w:color w:val="6E6E6E" w:themeColor="accent1" w:themeShade="80"/>
+                <w:sz w:val="16"/>
+              </w:rPr>
+              <w:t>ClearCase</w:t>
+            </w:r>
+            <w:proofErr w:type="spellEnd"/>
           </w:p>
           <w:p>
             <w:pPr>
@@ -4618,7 +4966,27 @@
                 <w:color w:val="6E6E6E" w:themeColor="accent1" w:themeShade="80"/>
                 <w:sz w:val="16"/>
               </w:rPr>
-              <w:t xml:space="preserve">Kafka + Flink </w:t>
+              <w:t xml:space="preserve">Kafka + </w:t>
+            </w:r>
+            <w:proofErr w:type="spellStart"/>
+            <w:r>
+              <w:rPr>
+                <w:rFonts w:ascii="Calibri" w:hAnsi="Calibri" w:cs="Arial"/>
+                <w:b/>
+                <w:color w:val="6E6E6E" w:themeColor="accent1" w:themeShade="80"/>
+                <w:sz w:val="16"/>
+              </w:rPr>
+              <w:t>Flink</w:t>
+            </w:r>
+            <w:proofErr w:type="spellEnd"/>
+            <w:r>
+              <w:rPr>
+                <w:rFonts w:ascii="Calibri" w:hAnsi="Calibri" w:cs="Arial"/>
+                <w:b/>
+                <w:color w:val="6E6E6E" w:themeColor="accent1" w:themeShade="80"/>
+                <w:sz w:val="16"/>
+              </w:rPr>
+              <w:t xml:space="preserve"> </w:t>
             </w:r>
             <w:r>
               <w:rPr>
@@ -4805,14 +5173,25 @@
               </w:rPr>
               <w:t xml:space="preserve"> </w:t>
             </w:r>
-            <w:r>
-              <w:rPr>
-                <w:rFonts w:ascii="Calibri" w:hAnsi="Calibri" w:cs="Arial"/>
-                <w:b/>
-                <w:color w:val="6E6E6E" w:themeColor="accent1" w:themeShade="80"/>
-                <w:sz w:val="16"/>
-              </w:rPr>
-              <w:t xml:space="preserve">Jquery </w:t>
+            <w:proofErr w:type="spellStart"/>
+            <w:r>
+              <w:rPr>
+                <w:rFonts w:ascii="Calibri" w:hAnsi="Calibri" w:cs="Arial"/>
+                <w:b/>
+                <w:color w:val="6E6E6E" w:themeColor="accent1" w:themeShade="80"/>
+                <w:sz w:val="16"/>
+              </w:rPr>
+              <w:t>Jquery</w:t>
+            </w:r>
+            <w:proofErr w:type="spellEnd"/>
+            <w:r>
+              <w:rPr>
+                <w:rFonts w:ascii="Calibri" w:hAnsi="Calibri" w:cs="Arial"/>
+                <w:b/>
+                <w:color w:val="6E6E6E" w:themeColor="accent1" w:themeShade="80"/>
+                <w:sz w:val="16"/>
+              </w:rPr>
+              <w:t xml:space="preserve"> </w:t>
             </w:r>
             <w:r>
               <w:rPr>
@@ -5224,6 +5603,7 @@
               </w:rPr>
               <w:t xml:space="preserve"> </w:t>
             </w:r>
+            <w:proofErr w:type="spellStart"/>
             <w:r>
               <w:rPr>
                 <w:rFonts w:ascii="Calibri" w:hAnsi="Calibri" w:cs="Arial"/>
@@ -5233,6 +5613,7 @@
               </w:rPr>
               <w:t>Liquibase</w:t>
             </w:r>
+            <w:proofErr w:type="spellEnd"/>
             <w:r>
               <w:rPr>
                 <w:rFonts w:ascii="Calibri" w:hAnsi="Calibri" w:cs="Arial"/>
@@ -5375,8 +5756,19 @@
                 <w:color w:val="6E6E6E" w:themeColor="accent1" w:themeShade="80"/>
                 <w:sz w:val="16"/>
               </w:rPr>
-              <w:t xml:space="preserve"> MyBatis</w:t>
-            </w:r>
+              <w:t xml:space="preserve"> </w:t>
+            </w:r>
+            <w:proofErr w:type="spellStart"/>
+            <w:r>
+              <w:rPr>
+                <w:rFonts w:ascii="Calibri" w:hAnsi="Calibri" w:cs="Arial"/>
+                <w:b/>
+                <w:color w:val="6E6E6E" w:themeColor="accent1" w:themeShade="80"/>
+                <w:sz w:val="16"/>
+              </w:rPr>
+              <w:t>MyBatis</w:t>
+            </w:r>
+            <w:proofErr w:type="spellEnd"/>
             <w:r>
               <w:rPr>
                 <w:rFonts w:ascii="Calibri" w:hAnsi="Calibri" w:cs="Arial"/>
@@ -5461,8 +5853,19 @@
                 <w:color w:val="6E6E6E" w:themeColor="accent1" w:themeShade="80"/>
                 <w:sz w:val="16"/>
               </w:rPr>
-              <w:t xml:space="preserve"> Heroku</w:t>
-            </w:r>
+              <w:t xml:space="preserve"> </w:t>
+            </w:r>
+            <w:proofErr w:type="spellStart"/>
+            <w:r>
+              <w:rPr>
+                <w:rFonts w:ascii="Calibri" w:hAnsi="Calibri" w:cs="Arial"/>
+                <w:b/>
+                <w:color w:val="6E6E6E" w:themeColor="accent1" w:themeShade="80"/>
+                <w:sz w:val="16"/>
+              </w:rPr>
+              <w:t>Heroku</w:t>
+            </w:r>
+            <w:proofErr w:type="spellEnd"/>
             <w:r>
               <w:rPr>
                 <w:rFonts w:ascii="Calibri" w:hAnsi="Calibri" w:cs="Arial"/>
@@ -5517,14 +5920,25 @@
               </w:rPr>
               <w:t xml:space="preserve"> </w:t>
             </w:r>
-            <w:r>
-              <w:rPr>
-                <w:rFonts w:ascii="Calibri" w:hAnsi="Calibri" w:cs="Arial"/>
-                <w:b/>
-                <w:color w:val="6E6E6E" w:themeColor="accent1" w:themeShade="80"/>
-                <w:sz w:val="16"/>
-              </w:rPr>
-              <w:t xml:space="preserve">RabbitMQ </w:t>
+            <w:proofErr w:type="spellStart"/>
+            <w:r>
+              <w:rPr>
+                <w:rFonts w:ascii="Calibri" w:hAnsi="Calibri" w:cs="Arial"/>
+                <w:b/>
+                <w:color w:val="6E6E6E" w:themeColor="accent1" w:themeShade="80"/>
+                <w:sz w:val="16"/>
+              </w:rPr>
+              <w:t>RabbitMQ</w:t>
+            </w:r>
+            <w:proofErr w:type="spellEnd"/>
+            <w:r>
+              <w:rPr>
+                <w:rFonts w:ascii="Calibri" w:hAnsi="Calibri" w:cs="Arial"/>
+                <w:b/>
+                <w:color w:val="6E6E6E" w:themeColor="accent1" w:themeShade="80"/>
+                <w:sz w:val="16"/>
+              </w:rPr>
+              <w:t xml:space="preserve"> </w:t>
             </w:r>
             <w:r>
               <w:rPr>
@@ -5630,6 +6044,7 @@
               </w:rPr>
               <w:t xml:space="preserve"> </w:t>
             </w:r>
+            <w:proofErr w:type="spellStart"/>
             <w:r>
               <w:rPr>
                 <w:rFonts w:ascii="Calibri" w:hAnsi="Calibri" w:cs="Arial"/>
@@ -5639,6 +6054,7 @@
               </w:rPr>
               <w:t>FrisbyJS</w:t>
             </w:r>
+            <w:proofErr w:type="spellEnd"/>
             <w:r>
               <w:rPr>
                 <w:rFonts w:ascii="Calibri" w:hAnsi="Calibri" w:cs="Arial"/>
@@ -5853,8 +6269,19 @@
                 <w:color w:val="6E6E6E" w:themeColor="accent1" w:themeShade="80"/>
                 <w:sz w:val="16"/>
               </w:rPr>
-              <w:t xml:space="preserve"> HermesJMS</w:t>
-            </w:r>
+              <w:t xml:space="preserve"> </w:t>
+            </w:r>
+            <w:proofErr w:type="spellStart"/>
+            <w:r>
+              <w:rPr>
+                <w:rFonts w:ascii="Calibri" w:hAnsi="Calibri" w:cs="Arial"/>
+                <w:b/>
+                <w:color w:val="6E6E6E" w:themeColor="accent1" w:themeShade="80"/>
+                <w:sz w:val="16"/>
+              </w:rPr>
+              <w:t>HermesJMS</w:t>
+            </w:r>
+            <w:proofErr w:type="spellEnd"/>
             <w:r>
               <w:rPr>
                 <w:rFonts w:ascii="Calibri" w:hAnsi="Calibri" w:cs="Arial"/>
@@ -6030,14 +6457,25 @@
               </w:rPr>
               <w:t xml:space="preserve"> </w:t>
             </w:r>
-            <w:r>
-              <w:rPr>
-                <w:rFonts w:ascii="Calibri" w:hAnsi="Calibri" w:cs="Arial"/>
-                <w:b/>
-                <w:color w:val="6E6E6E" w:themeColor="accent1" w:themeShade="80"/>
-                <w:sz w:val="16"/>
-              </w:rPr>
-              <w:t xml:space="preserve">Gradle </w:t>
+            <w:proofErr w:type="spellStart"/>
+            <w:r>
+              <w:rPr>
+                <w:rFonts w:ascii="Calibri" w:hAnsi="Calibri" w:cs="Arial"/>
+                <w:b/>
+                <w:color w:val="6E6E6E" w:themeColor="accent1" w:themeShade="80"/>
+                <w:sz w:val="16"/>
+              </w:rPr>
+              <w:t>Gradle</w:t>
+            </w:r>
+            <w:proofErr w:type="spellEnd"/>
+            <w:r>
+              <w:rPr>
+                <w:rFonts w:ascii="Calibri" w:hAnsi="Calibri" w:cs="Arial"/>
+                <w:b/>
+                <w:color w:val="6E6E6E" w:themeColor="accent1" w:themeShade="80"/>
+                <w:sz w:val="16"/>
+              </w:rPr>
+              <w:t xml:space="preserve"> </w:t>
             </w:r>
             <w:r>
               <w:rPr>
@@ -6189,7 +6627,27 @@
                 <w:color w:val="6E6E6E" w:themeColor="accent1" w:themeShade="80"/>
                 <w:sz w:val="16"/>
               </w:rPr>
-              <w:t xml:space="preserve"> FishEye </w:t>
+              <w:t xml:space="preserve"> </w:t>
+            </w:r>
+            <w:proofErr w:type="spellStart"/>
+            <w:r>
+              <w:rPr>
+                <w:rFonts w:ascii="Calibri" w:hAnsi="Calibri" w:cs="Arial"/>
+                <w:b/>
+                <w:color w:val="6E6E6E" w:themeColor="accent1" w:themeShade="80"/>
+                <w:sz w:val="16"/>
+              </w:rPr>
+              <w:t>FishEye</w:t>
+            </w:r>
+            <w:proofErr w:type="spellEnd"/>
+            <w:r>
+              <w:rPr>
+                <w:rFonts w:ascii="Calibri" w:hAnsi="Calibri" w:cs="Arial"/>
+                <w:b/>
+                <w:color w:val="6E6E6E" w:themeColor="accent1" w:themeShade="80"/>
+                <w:sz w:val="16"/>
+              </w:rPr>
+              <w:t xml:space="preserve"> </w:t>
             </w:r>
             <w:r>
               <w:rPr>
@@ -6384,8 +6842,19 @@
                 <w:color w:val="6E6E6E" w:themeColor="accent1" w:themeShade="80"/>
                 <w:sz w:val="16"/>
               </w:rPr>
-              <w:t xml:space="preserve"> SoapUI</w:t>
-            </w:r>
+              <w:t xml:space="preserve"> </w:t>
+            </w:r>
+            <w:proofErr w:type="spellStart"/>
+            <w:r>
+              <w:rPr>
+                <w:rFonts w:ascii="Calibri" w:hAnsi="Calibri" w:cs="Arial"/>
+                <w:b/>
+                <w:color w:val="6E6E6E" w:themeColor="accent1" w:themeShade="80"/>
+                <w:sz w:val="16"/>
+              </w:rPr>
+              <w:t>SoapUI</w:t>
+            </w:r>
+            <w:proofErr w:type="spellEnd"/>
             <w:r>
               <w:rPr>
                 <w:rFonts w:ascii="Calibri" w:hAnsi="Calibri" w:cs="Arial"/>
@@ -6458,14 +6927,25 @@
               </w:rPr>
               <w:t xml:space="preserve"> </w:t>
             </w:r>
-            <w:r>
-              <w:rPr>
-                <w:rFonts w:ascii="Calibri" w:hAnsi="Calibri" w:cs="Arial"/>
-                <w:b/>
-                <w:color w:val="6E6E6E" w:themeColor="accent1" w:themeShade="80"/>
-                <w:sz w:val="16"/>
-              </w:rPr>
-              <w:t xml:space="preserve">Kibana </w:t>
+            <w:proofErr w:type="spellStart"/>
+            <w:r>
+              <w:rPr>
+                <w:rFonts w:ascii="Calibri" w:hAnsi="Calibri" w:cs="Arial"/>
+                <w:b/>
+                <w:color w:val="6E6E6E" w:themeColor="accent1" w:themeShade="80"/>
+                <w:sz w:val="16"/>
+              </w:rPr>
+              <w:t>Kibana</w:t>
+            </w:r>
+            <w:proofErr w:type="spellEnd"/>
+            <w:r>
+              <w:rPr>
+                <w:rFonts w:ascii="Calibri" w:hAnsi="Calibri" w:cs="Arial"/>
+                <w:b/>
+                <w:color w:val="6E6E6E" w:themeColor="accent1" w:themeShade="80"/>
+                <w:sz w:val="16"/>
+              </w:rPr>
+              <w:t xml:space="preserve"> </w:t>
             </w:r>
             <w:r>
               <w:rPr>
@@ -6485,6 +6965,7 @@
               </w:rPr>
               <w:t xml:space="preserve"> </w:t>
             </w:r>
+            <w:proofErr w:type="spellStart"/>
             <w:r>
               <w:rPr>
                 <w:rFonts w:ascii="Calibri" w:hAnsi="Calibri" w:cs="Arial"/>
@@ -6494,6 +6975,7 @@
               </w:rPr>
               <w:t>FluentD</w:t>
             </w:r>
+            <w:proofErr w:type="spellEnd"/>
             <w:r>
               <w:rPr>
                 <w:rFonts w:ascii="Calibri" w:hAnsi="Calibri" w:cs="Arial"/>
@@ -6570,14 +7052,25 @@
               </w:rPr>
               <w:t xml:space="preserve"> </w:t>
             </w:r>
-            <w:r>
-              <w:rPr>
-                <w:rFonts w:ascii="Calibri" w:hAnsi="Calibri" w:cs="Arial"/>
-                <w:b/>
-                <w:color w:val="6E6E6E" w:themeColor="accent1" w:themeShade="80"/>
-                <w:sz w:val="16"/>
-              </w:rPr>
-              <w:t xml:space="preserve">Kibana </w:t>
+            <w:proofErr w:type="spellStart"/>
+            <w:r>
+              <w:rPr>
+                <w:rFonts w:ascii="Calibri" w:hAnsi="Calibri" w:cs="Arial"/>
+                <w:b/>
+                <w:color w:val="6E6E6E" w:themeColor="accent1" w:themeShade="80"/>
+                <w:sz w:val="16"/>
+              </w:rPr>
+              <w:t>Kibana</w:t>
+            </w:r>
+            <w:proofErr w:type="spellEnd"/>
+            <w:r>
+              <w:rPr>
+                <w:rFonts w:ascii="Calibri" w:hAnsi="Calibri" w:cs="Arial"/>
+                <w:b/>
+                <w:color w:val="6E6E6E" w:themeColor="accent1" w:themeShade="80"/>
+                <w:sz w:val="16"/>
+              </w:rPr>
+              <w:t xml:space="preserve"> </w:t>
             </w:r>
             <w:r>
               <w:rPr>
@@ -6597,14 +7090,25 @@
               </w:rPr>
               <w:t xml:space="preserve"> </w:t>
             </w:r>
-            <w:r>
-              <w:rPr>
-                <w:rFonts w:ascii="Calibri" w:hAnsi="Calibri" w:cs="Arial"/>
-                <w:b/>
-                <w:color w:val="6E6E6E" w:themeColor="accent1" w:themeShade="80"/>
-                <w:sz w:val="16"/>
-              </w:rPr>
-              <w:t xml:space="preserve">Fluentd </w:t>
+            <w:proofErr w:type="spellStart"/>
+            <w:r>
+              <w:rPr>
+                <w:rFonts w:ascii="Calibri" w:hAnsi="Calibri" w:cs="Arial"/>
+                <w:b/>
+                <w:color w:val="6E6E6E" w:themeColor="accent1" w:themeShade="80"/>
+                <w:sz w:val="16"/>
+              </w:rPr>
+              <w:t>Fluentd</w:t>
+            </w:r>
+            <w:proofErr w:type="spellEnd"/>
+            <w:r>
+              <w:rPr>
+                <w:rFonts w:ascii="Calibri" w:hAnsi="Calibri" w:cs="Arial"/>
+                <w:b/>
+                <w:color w:val="6E6E6E" w:themeColor="accent1" w:themeShade="80"/>
+                <w:sz w:val="16"/>
+              </w:rPr>
+              <w:t xml:space="preserve"> </w:t>
             </w:r>
             <w:r>
               <w:rPr>
@@ -6624,6 +7128,7 @@
               </w:rPr>
               <w:t xml:space="preserve"> </w:t>
             </w:r>
+            <w:proofErr w:type="spellStart"/>
             <w:r>
               <w:rPr>
                 <w:rFonts w:ascii="Calibri" w:hAnsi="Calibri" w:cs="Arial"/>
@@ -6633,6 +7138,7 @@
               </w:rPr>
               <w:t>Splunk</w:t>
             </w:r>
+            <w:proofErr w:type="spellEnd"/>
             <w:r>
               <w:rPr>
                 <w:rFonts w:ascii="Calibri" w:hAnsi="Calibri" w:cs="Arial"/>
@@ -9650,6 +10156,7 @@
     <w:rsid w:val="00677DE8"/>
     <w:rsid w:val="007A3230"/>
     <w:rsid w:val="007C68CD"/>
+    <w:rsid w:val="00A821A6"/>
     <w:rsid w:val="00B2299D"/>
     <w:rsid w:val="00B80C29"/>
     <w:rsid w:val="00C0040E"/>

</xml_diff>

<commit_message>
highlights -> qualifications, updated bulleting in experience
</commit_message>
<xml_diff>
--- a/assets/files/arunvarghese_resume.docx
+++ b/assets/files/arunvarghese_resume.docx
@@ -222,12 +222,55 @@
                 <w:szCs w:val="16"/>
               </w:rPr>
             </w:pPr>
+            <w:bookmarkStart w:id="1" w:name="_GoBack"/>
             <w:r>
               <w:rPr>
                 <w:rFonts w:ascii="Arial Black" w:hAnsi="Arial Black"/>
                 <w:color w:val="1B90E4"/>
               </w:rPr>
-              <w:t>HIGHLIGHTS</w:t>
+              <w:t>QUALIFICATIONS</w:t>
+            </w:r>
+          </w:p>
+          <w:bookmarkEnd w:id="1"/>
+          <w:p>
+            <w:pPr>
+              <w:pStyle w:val="ListParagraph"/>
+              <w:numPr>
+                <w:ilvl w:val="0"/>
+                <w:numId w:val="14"/>
+              </w:numPr>
+              <w:tabs>
+                <w:tab w:val="left" w:pos="0"/>
+              </w:tabs>
+              <w:spacing w:after="0" w:line="240" w:lineRule="auto"/>
+              <w:ind w:right="-107"/>
+              <w:rPr>
+                <w:rFonts w:ascii="Calibri" w:hAnsi="Calibri" w:cs="Arial"/>
+                <w:b/>
+                <w:color w:val="595959" w:themeColor="text1" w:themeTint="A6"/>
+                <w:sz w:val="15"/>
+                <w:szCs w:val="15"/>
+              </w:rPr>
+            </w:pPr>
+            <w:r>
+              <w:rPr>
+                <w:rFonts w:ascii="Calibri" w:hAnsi="Calibri" w:cs="Arial"/>
+                <w:b/>
+                <w:color w:val="474747"/>
+                <w:sz w:val="15"/>
+                <w:szCs w:val="15"/>
+              </w:rPr>
+              <w:t>7</w:t>
+            </w:r>
+            <w:r>
+              <w:rPr>
+                <w:rFonts w:ascii="Calibri" w:hAnsi="Calibri" w:cs="Arial"/>
+                <w:b/>
+                <w:color w:val="595959" w:themeColor="text1" w:themeTint="A6"/>
+                <w:sz w:val="15"/>
+                <w:szCs w:val="15"/>
+              </w:rPr>
+              <w:t>+ years of java development experience using agile methodology</w:t>
             </w:r>
           </w:p>
           <w:p>
@@ -254,21 +297,31 @@
               <w:rPr>
                 <w:rFonts w:ascii="Calibri" w:hAnsi="Calibri" w:cs="Arial"/>
                 <w:b/>
-                <w:color w:val="474747"/>
-                <w:sz w:val="15"/>
-                <w:szCs w:val="15"/>
-              </w:rPr>
-              <w:t>7</w:t>
-            </w:r>
-            <w:r>
-              <w:rPr>
-                <w:rFonts w:ascii="Calibri" w:hAnsi="Calibri" w:cs="Arial"/>
-                <w:b/>
                 <w:color w:val="595959" w:themeColor="text1" w:themeTint="A6"/>
                 <w:sz w:val="15"/>
                 <w:szCs w:val="15"/>
               </w:rPr>
-              <w:t>+ years of java development experience using agile methodology</w:t>
+              <w:t>Strong technical and interactive communication skills</w:t>
+            </w:r>
+            <w:r>
+              <w:rPr>
+                <w:rFonts w:ascii="Calibri" w:hAnsi="Calibri" w:cs="Arial"/>
+                <w:b/>
+                <w:color w:val="595959" w:themeColor="text1" w:themeTint="A6"/>
+                <w:sz w:val="15"/>
+                <w:szCs w:val="15"/>
+              </w:rPr>
+              <w:t>, e</w:t>
+            </w:r>
+            <w:r>
+              <w:rPr>
+                <w:rFonts w:ascii="Calibri" w:hAnsi="Calibri" w:cs="Arial"/>
+                <w:b/>
+                <w:color w:val="595959" w:themeColor="text1" w:themeTint="A6"/>
+                <w:sz w:val="15"/>
+                <w:szCs w:val="15"/>
+              </w:rPr>
+              <w:t>xcellent collaboration skills</w:t>
             </w:r>
           </w:p>
           <w:p>
@@ -299,7 +352,7 @@
                 <w:sz w:val="15"/>
                 <w:szCs w:val="15"/>
               </w:rPr>
-              <w:t>Strong technical and interactive communication skills</w:t>
+              <w:t xml:space="preserve">Client-focused, interested in working with </w:t>
             </w:r>
             <w:r>
               <w:rPr>
@@ -309,7 +362,7 @@
                 <w:sz w:val="15"/>
                 <w:szCs w:val="15"/>
               </w:rPr>
-              <w:t>, e</w:t>
+              <w:t xml:space="preserve">scalable </w:t>
             </w:r>
             <w:r>
               <w:rPr>
@@ -319,7 +372,7 @@
                 <w:sz w:val="15"/>
                 <w:szCs w:val="15"/>
               </w:rPr>
-              <w:t>xcellent collaboration skills</w:t>
+              <w:t>technology to solve business problems</w:t>
             </w:r>
           </w:p>
           <w:p>
@@ -350,27 +403,7 @@
                 <w:sz w:val="15"/>
                 <w:szCs w:val="15"/>
               </w:rPr>
-              <w:t xml:space="preserve">Client-focused, interested in working with </w:t>
-            </w:r>
-            <w:r>
-              <w:rPr>
-                <w:rFonts w:ascii="Calibri" w:hAnsi="Calibri" w:cs="Arial"/>
-                <w:b/>
-                <w:color w:val="595959" w:themeColor="text1" w:themeTint="A6"/>
-                <w:sz w:val="15"/>
-                <w:szCs w:val="15"/>
-              </w:rPr>
-              <w:t xml:space="preserve">scalable </w:t>
-            </w:r>
-            <w:r>
-              <w:rPr>
-                <w:rFonts w:ascii="Calibri" w:hAnsi="Calibri" w:cs="Arial"/>
-                <w:b/>
-                <w:color w:val="595959" w:themeColor="text1" w:themeTint="A6"/>
-                <w:sz w:val="15"/>
-                <w:szCs w:val="15"/>
-              </w:rPr>
-              <w:t>technology to solve business problems</w:t>
+              <w:t>Flexible and capable of performing well on team-oriented tasks and meeting deadlines</w:t>
             </w:r>
           </w:p>
           <w:p>
@@ -401,7 +434,7 @@
                 <w:sz w:val="15"/>
                 <w:szCs w:val="15"/>
               </w:rPr>
-              <w:t>Flexible and capable of performing well on team-oriented tasks and meeting deadlines</w:t>
+              <w:t>Effective leadership skills with respect to influencing team members and delegating abilities</w:t>
             </w:r>
           </w:p>
           <w:p>
@@ -432,7 +465,37 @@
                 <w:sz w:val="15"/>
                 <w:szCs w:val="15"/>
               </w:rPr>
-              <w:t>Effective leadership skills with respect to influencing team members and delegating abilities</w:t>
+              <w:t>A</w:t>
+            </w:r>
+            <w:r>
+              <w:rPr>
+                <w:rFonts w:ascii="Calibri" w:hAnsi="Calibri" w:cs="Arial"/>
+                <w:b/>
+                <w:color w:val="595959" w:themeColor="text1" w:themeTint="A6"/>
+                <w:sz w:val="15"/>
+                <w:szCs w:val="15"/>
+              </w:rPr>
+              <w:t>dapt</w:t>
+            </w:r>
+            <w:r>
+              <w:rPr>
+                <w:rFonts w:ascii="Calibri" w:hAnsi="Calibri" w:cs="Arial"/>
+                <w:b/>
+                <w:color w:val="595959" w:themeColor="text1" w:themeTint="A6"/>
+                <w:sz w:val="15"/>
+                <w:szCs w:val="15"/>
+              </w:rPr>
+              <w:t xml:space="preserve">able and </w:t>
+            </w:r>
+            <w:r>
+              <w:rPr>
+                <w:rFonts w:ascii="Calibri" w:hAnsi="Calibri" w:cs="Arial"/>
+                <w:b/>
+                <w:color w:val="595959" w:themeColor="text1" w:themeTint="A6"/>
+                <w:sz w:val="15"/>
+                <w:szCs w:val="15"/>
+              </w:rPr>
+              <w:t>successful in handling multiple responsibilities in high-stress environments</w:t>
             </w:r>
           </w:p>
           <w:p>
@@ -463,37 +526,7 @@
                 <w:sz w:val="15"/>
                 <w:szCs w:val="15"/>
               </w:rPr>
-              <w:t>A</w:t>
-            </w:r>
-            <w:r>
-              <w:rPr>
-                <w:rFonts w:ascii="Calibri" w:hAnsi="Calibri" w:cs="Arial"/>
-                <w:b/>
-                <w:color w:val="595959" w:themeColor="text1" w:themeTint="A6"/>
-                <w:sz w:val="15"/>
-                <w:szCs w:val="15"/>
-              </w:rPr>
-              <w:t>dapt</w:t>
-            </w:r>
-            <w:r>
-              <w:rPr>
-                <w:rFonts w:ascii="Calibri" w:hAnsi="Calibri" w:cs="Arial"/>
-                <w:b/>
-                <w:color w:val="595959" w:themeColor="text1" w:themeTint="A6"/>
-                <w:sz w:val="15"/>
-                <w:szCs w:val="15"/>
-              </w:rPr>
-              <w:t xml:space="preserve">able and </w:t>
-            </w:r>
-            <w:r>
-              <w:rPr>
-                <w:rFonts w:ascii="Calibri" w:hAnsi="Calibri" w:cs="Arial"/>
-                <w:b/>
-                <w:color w:val="595959" w:themeColor="text1" w:themeTint="A6"/>
-                <w:sz w:val="15"/>
-                <w:szCs w:val="15"/>
-              </w:rPr>
-              <w:t>successful in handling multiple responsibilities in high-stress environments</w:t>
+              <w:t>Exceptional job at maintaining relationships with business/customers, vendors, and stakeholders</w:t>
             </w:r>
           </w:p>
           <w:p>
@@ -516,39 +549,6 @@
                 <w:szCs w:val="15"/>
               </w:rPr>
             </w:pPr>
-            <w:r>
-              <w:rPr>
-                <w:rFonts w:ascii="Calibri" w:hAnsi="Calibri" w:cs="Arial"/>
-                <w:b/>
-                <w:color w:val="595959" w:themeColor="text1" w:themeTint="A6"/>
-                <w:sz w:val="15"/>
-                <w:szCs w:val="15"/>
-              </w:rPr>
-              <w:t>Exceptional job at maintaining relationships with business/customers, vendors, and stakeholders</w:t>
-            </w:r>
-          </w:p>
-          <w:p>
-            <w:pPr>
-              <w:pStyle w:val="ListParagraph"/>
-              <w:numPr>
-                <w:ilvl w:val="0"/>
-                <w:numId w:val="14"/>
-              </w:numPr>
-              <w:tabs>
-                <w:tab w:val="left" w:pos="0"/>
-              </w:tabs>
-              <w:spacing w:after="0" w:line="240" w:lineRule="auto"/>
-              <w:ind w:right="-107"/>
-              <w:rPr>
-                <w:rFonts w:ascii="Calibri" w:hAnsi="Calibri" w:cs="Arial"/>
-                <w:b/>
-                <w:color w:val="595959" w:themeColor="text1" w:themeTint="A6"/>
-                <w:sz w:val="15"/>
-                <w:szCs w:val="15"/>
-              </w:rPr>
-            </w:pPr>
-            <w:bookmarkStart w:id="1" w:name="_GoBack"/>
-            <w:bookmarkEnd w:id="1"/>
             <w:r>
               <w:rPr>
                 <w:rFonts w:ascii="Calibri" w:hAnsi="Calibri" w:cs="Arial"/>
@@ -10149,6 +10149,7 @@
     <w:rsid w:val="003047D5"/>
     <w:rsid w:val="00310D1B"/>
     <w:rsid w:val="003C7122"/>
+    <w:rsid w:val="004A0F24"/>
     <w:rsid w:val="004D2D9D"/>
     <w:rsid w:val="005C34ED"/>
     <w:rsid w:val="00601287"/>

</xml_diff>